<commit_message>
Updated entities, added nice-to-haves in open issues and cut users questions down to 10 q's
</commit_message>
<xml_diff>
--- a/Requirements Document Final.docx
+++ b/Requirements Document Final.docx
@@ -3456,8 +3456,6 @@
           </wp:inline>
         </w:drawing>
       </w:r>
-      <w:bookmarkStart w:id="9" w:name="_GoBack"/>
-      <w:bookmarkEnd w:id="9"/>
       <w:r>
         <w:rPr>
           <w:lang w:val="en-ZA"/>
@@ -3472,7 +3470,7 @@
           <w:lang w:val="en-ZA"/>
         </w:rPr>
       </w:pPr>
-      <w:bookmarkStart w:id="10" w:name="_Toc3230022"/>
+      <w:bookmarkStart w:id="9" w:name="_Toc3230022"/>
       <w:r>
         <w:rPr>
           <w:lang w:val="en-ZA"/>
@@ -3480,14 +3478,14 @@
         <w:lastRenderedPageBreak/>
         <w:t xml:space="preserve">Use Case </w:t>
       </w:r>
-      <w:commentRangeStart w:id="11"/>
+      <w:commentRangeStart w:id="10"/>
       <w:r>
         <w:rPr>
           <w:lang w:val="en-ZA"/>
         </w:rPr>
         <w:t>Glossary</w:t>
       </w:r>
-      <w:commentRangeEnd w:id="11"/>
+      <w:commentRangeEnd w:id="10"/>
       <w:r>
         <w:rPr>
           <w:rStyle w:val="CommentReference"/>
@@ -3497,9 +3495,9 @@
           <w:iCs w:val="0"/>
           <w:lang w:val="en-ZA"/>
         </w:rPr>
-        <w:commentReference w:id="11"/>
-      </w:r>
-      <w:bookmarkEnd w:id="10"/>
+        <w:commentReference w:id="10"/>
+      </w:r>
+      <w:bookmarkEnd w:id="9"/>
     </w:p>
     <w:p>
       <w:pPr>
@@ -6192,7 +6190,7 @@
         </w:rPr>
         <w:br w:type="page"/>
       </w:r>
-      <w:bookmarkStart w:id="12" w:name="_Toc3230023"/>
+      <w:bookmarkStart w:id="11" w:name="_Toc3230023"/>
       <w:r>
         <w:rPr>
           <w:lang w:val="en-ZA"/>
@@ -6212,19 +6210,19 @@
         </w:rPr>
         <w:t>Case Narratives (User Stories)</w:t>
       </w:r>
+      <w:bookmarkEnd w:id="11"/>
+    </w:p>
+    <w:p>
+      <w:pPr>
+        <w:pStyle w:val="Heading3"/>
+      </w:pPr>
+      <w:bookmarkStart w:id="12" w:name="_Toc3230024"/>
+      <w:bookmarkStart w:id="13" w:name="_Toc3230028"/>
+      <w:bookmarkEnd w:id="4"/>
+      <w:r>
+        <w:t xml:space="preserve">Package A: </w:t>
+      </w:r>
       <w:bookmarkEnd w:id="12"/>
-    </w:p>
-    <w:p>
-      <w:pPr>
-        <w:pStyle w:val="Heading3"/>
-      </w:pPr>
-      <w:bookmarkStart w:id="13" w:name="_Toc3230024"/>
-      <w:bookmarkStart w:id="14" w:name="_Toc3230028"/>
-      <w:bookmarkEnd w:id="4"/>
-      <w:r>
-        <w:t xml:space="preserve">Package A: </w:t>
-      </w:r>
-      <w:bookmarkEnd w:id="13"/>
       <w:r>
         <w:t>Challenge sub-system</w:t>
       </w:r>
@@ -6233,13 +6231,13 @@
       <w:r>
         <w:t xml:space="preserve">  </w:t>
       </w:r>
-      <w:commentRangeStart w:id="15"/>
-      <w:commentRangeEnd w:id="15"/>
+      <w:commentRangeStart w:id="14"/>
+      <w:commentRangeEnd w:id="14"/>
       <w:r>
         <w:rPr>
           <w:rStyle w:val="CommentReference"/>
         </w:rPr>
-        <w:commentReference w:id="15"/>
+        <w:commentReference w:id="14"/>
       </w:r>
     </w:p>
     <w:tbl>
@@ -6270,7 +6268,7 @@
                 <w:color w:val="FFFFFF" w:themeColor="background1"/>
               </w:rPr>
             </w:pPr>
-            <w:commentRangeStart w:id="16"/>
+            <w:commentRangeStart w:id="15"/>
             <w:r>
               <w:rPr>
                 <w:b/>
@@ -6301,13 +6299,13 @@
               </w:rPr>
               <w:t xml:space="preserve">Use Case Name </w:t>
             </w:r>
-            <w:commentRangeEnd w:id="16"/>
+            <w:commentRangeEnd w:id="15"/>
             <w:r>
               <w:rPr>
                 <w:rStyle w:val="CommentReference"/>
                 <w:color w:val="FFFFFF" w:themeColor="background1"/>
               </w:rPr>
-              <w:commentReference w:id="16"/>
+              <w:commentReference w:id="15"/>
             </w:r>
           </w:p>
         </w:tc>
@@ -6368,7 +6366,7 @@
               </w:rPr>
               <w:t xml:space="preserve">Primary Business </w:t>
             </w:r>
-            <w:commentRangeStart w:id="17"/>
+            <w:commentRangeStart w:id="16"/>
             <w:r>
               <w:rPr>
                 <w:b/>
@@ -6376,13 +6374,13 @@
               </w:rPr>
               <w:t>Actors</w:t>
             </w:r>
-            <w:commentRangeEnd w:id="17"/>
+            <w:commentRangeEnd w:id="16"/>
             <w:r>
               <w:rPr>
                 <w:rStyle w:val="CommentReference"/>
                 <w:color w:val="FFFFFF" w:themeColor="background1"/>
               </w:rPr>
-              <w:commentReference w:id="17"/>
+              <w:commentReference w:id="16"/>
             </w:r>
           </w:p>
         </w:tc>
@@ -6406,7 +6404,7 @@
               </w:rPr>
               <w:t xml:space="preserve">Other participating </w:t>
             </w:r>
-            <w:commentRangeStart w:id="18"/>
+            <w:commentRangeStart w:id="17"/>
             <w:r>
               <w:rPr>
                 <w:b/>
@@ -6414,13 +6412,13 @@
               </w:rPr>
               <w:t>Actors</w:t>
             </w:r>
-            <w:commentRangeEnd w:id="18"/>
+            <w:commentRangeEnd w:id="17"/>
             <w:r>
               <w:rPr>
                 <w:rStyle w:val="CommentReference"/>
                 <w:color w:val="FFFFFF" w:themeColor="background1"/>
               </w:rPr>
-              <w:commentReference w:id="18"/>
+              <w:commentReference w:id="17"/>
             </w:r>
           </w:p>
         </w:tc>
@@ -6470,7 +6468,7 @@
                 <w:color w:val="FFFFFF" w:themeColor="background1"/>
               </w:rPr>
             </w:pPr>
-            <w:commentRangeStart w:id="19"/>
+            <w:commentRangeStart w:id="18"/>
             <w:r>
               <w:rPr>
                 <w:b/>
@@ -6478,13 +6476,13 @@
               </w:rPr>
               <w:t>Description</w:t>
             </w:r>
-            <w:commentRangeEnd w:id="19"/>
+            <w:commentRangeEnd w:id="18"/>
             <w:r>
               <w:rPr>
                 <w:rStyle w:val="CommentReference"/>
                 <w:color w:val="FFFFFF" w:themeColor="background1"/>
               </w:rPr>
-              <w:commentReference w:id="19"/>
+              <w:commentReference w:id="18"/>
             </w:r>
           </w:p>
         </w:tc>
@@ -6524,7 +6522,7 @@
                 <w:color w:val="FFFFFF" w:themeColor="background1"/>
               </w:rPr>
             </w:pPr>
-            <w:commentRangeStart w:id="20"/>
+            <w:commentRangeStart w:id="19"/>
             <w:r>
               <w:rPr>
                 <w:b/>
@@ -6532,13 +6530,13 @@
               </w:rPr>
               <w:t>Pre-Conditions</w:t>
             </w:r>
-            <w:commentRangeEnd w:id="20"/>
+            <w:commentRangeEnd w:id="19"/>
             <w:r>
               <w:rPr>
                 <w:rStyle w:val="CommentReference"/>
                 <w:color w:val="FFFFFF" w:themeColor="background1"/>
               </w:rPr>
-              <w:commentReference w:id="20"/>
+              <w:commentReference w:id="19"/>
             </w:r>
           </w:p>
         </w:tc>
@@ -6572,7 +6570,7 @@
                 <w:color w:val="FFFFFF" w:themeColor="background1"/>
               </w:rPr>
             </w:pPr>
-            <w:commentRangeStart w:id="21"/>
+            <w:commentRangeStart w:id="20"/>
             <w:r>
               <w:rPr>
                 <w:b/>
@@ -6580,13 +6578,13 @@
               </w:rPr>
               <w:t>Triggers</w:t>
             </w:r>
-            <w:commentRangeEnd w:id="21"/>
+            <w:commentRangeEnd w:id="20"/>
             <w:r>
               <w:rPr>
                 <w:rStyle w:val="CommentReference"/>
                 <w:color w:val="FFFFFF" w:themeColor="background1"/>
               </w:rPr>
-              <w:commentReference w:id="21"/>
+              <w:commentReference w:id="20"/>
             </w:r>
           </w:p>
         </w:tc>
@@ -6635,7 +6633,7 @@
                 <w:color w:val="FFFFFF" w:themeColor="background1"/>
               </w:rPr>
             </w:pPr>
-            <w:commentRangeStart w:id="22"/>
+            <w:commentRangeStart w:id="21"/>
             <w:r>
               <w:rPr>
                 <w:b/>
@@ -6643,13 +6641,13 @@
               </w:rPr>
               <w:t>Post-Conditions</w:t>
             </w:r>
-            <w:commentRangeEnd w:id="22"/>
+            <w:commentRangeEnd w:id="21"/>
             <w:r>
               <w:rPr>
                 <w:rStyle w:val="CommentReference"/>
                 <w:color w:val="FFFFFF" w:themeColor="background1"/>
               </w:rPr>
-              <w:commentReference w:id="22"/>
+              <w:commentReference w:id="21"/>
             </w:r>
           </w:p>
         </w:tc>
@@ -6686,7 +6684,7 @@
                 <w:color w:val="FFFFFF" w:themeColor="background1"/>
               </w:rPr>
             </w:pPr>
-            <w:commentRangeStart w:id="23"/>
+            <w:commentRangeStart w:id="22"/>
             <w:r>
               <w:rPr>
                 <w:b/>
@@ -6694,13 +6692,13 @@
               </w:rPr>
               <w:t>Basic Flow of Events</w:t>
             </w:r>
-            <w:commentRangeEnd w:id="23"/>
+            <w:commentRangeEnd w:id="22"/>
             <w:r>
               <w:rPr>
                 <w:rStyle w:val="CommentReference"/>
                 <w:color w:val="FFFFFF" w:themeColor="background1"/>
               </w:rPr>
-              <w:commentReference w:id="23"/>
+              <w:commentReference w:id="22"/>
             </w:r>
           </w:p>
         </w:tc>
@@ -6850,7 +6848,7 @@
                 <w:color w:val="FFFFFF" w:themeColor="background1"/>
               </w:rPr>
             </w:pPr>
-            <w:commentRangeStart w:id="24"/>
+            <w:commentRangeStart w:id="23"/>
             <w:r>
               <w:rPr>
                 <w:b/>
@@ -6881,13 +6879,13 @@
               </w:rPr>
               <w:t xml:space="preserve">Use Case Name </w:t>
             </w:r>
-            <w:commentRangeEnd w:id="24"/>
+            <w:commentRangeEnd w:id="23"/>
             <w:r>
               <w:rPr>
                 <w:rStyle w:val="CommentReference"/>
                 <w:color w:val="FFFFFF" w:themeColor="background1"/>
               </w:rPr>
-              <w:commentReference w:id="24"/>
+              <w:commentReference w:id="23"/>
             </w:r>
           </w:p>
         </w:tc>
@@ -6987,7 +6985,7 @@
               </w:rPr>
               <w:t xml:space="preserve">Primary Business </w:t>
             </w:r>
-            <w:commentRangeStart w:id="25"/>
+            <w:commentRangeStart w:id="24"/>
             <w:r>
               <w:rPr>
                 <w:b/>
@@ -6995,13 +6993,13 @@
               </w:rPr>
               <w:t>Actors</w:t>
             </w:r>
-            <w:commentRangeEnd w:id="25"/>
+            <w:commentRangeEnd w:id="24"/>
             <w:r>
               <w:rPr>
                 <w:rStyle w:val="CommentReference"/>
                 <w:color w:val="FFFFFF" w:themeColor="background1"/>
               </w:rPr>
-              <w:commentReference w:id="25"/>
+              <w:commentReference w:id="24"/>
             </w:r>
           </w:p>
         </w:tc>
@@ -7025,7 +7023,7 @@
               </w:rPr>
               <w:t xml:space="preserve">Other participating </w:t>
             </w:r>
-            <w:commentRangeStart w:id="26"/>
+            <w:commentRangeStart w:id="25"/>
             <w:r>
               <w:rPr>
                 <w:b/>
@@ -7033,13 +7031,13 @@
               </w:rPr>
               <w:t>Actors</w:t>
             </w:r>
-            <w:commentRangeEnd w:id="26"/>
+            <w:commentRangeEnd w:id="25"/>
             <w:r>
               <w:rPr>
                 <w:rStyle w:val="CommentReference"/>
                 <w:color w:val="FFFFFF" w:themeColor="background1"/>
               </w:rPr>
-              <w:commentReference w:id="26"/>
+              <w:commentReference w:id="25"/>
             </w:r>
           </w:p>
         </w:tc>
@@ -7089,7 +7087,7 @@
                 <w:color w:val="FFFFFF" w:themeColor="background1"/>
               </w:rPr>
             </w:pPr>
-            <w:commentRangeStart w:id="27"/>
+            <w:commentRangeStart w:id="26"/>
             <w:r>
               <w:rPr>
                 <w:b/>
@@ -7097,13 +7095,13 @@
               </w:rPr>
               <w:t>Description</w:t>
             </w:r>
-            <w:commentRangeEnd w:id="27"/>
+            <w:commentRangeEnd w:id="26"/>
             <w:r>
               <w:rPr>
                 <w:rStyle w:val="CommentReference"/>
                 <w:color w:val="FFFFFF" w:themeColor="background1"/>
               </w:rPr>
-              <w:commentReference w:id="27"/>
+              <w:commentReference w:id="26"/>
             </w:r>
           </w:p>
         </w:tc>
@@ -7143,7 +7141,7 @@
                 <w:color w:val="FFFFFF" w:themeColor="background1"/>
               </w:rPr>
             </w:pPr>
-            <w:commentRangeStart w:id="28"/>
+            <w:commentRangeStart w:id="27"/>
             <w:r>
               <w:rPr>
                 <w:b/>
@@ -7151,13 +7149,13 @@
               </w:rPr>
               <w:t>Pre-Conditions</w:t>
             </w:r>
-            <w:commentRangeEnd w:id="28"/>
+            <w:commentRangeEnd w:id="27"/>
             <w:r>
               <w:rPr>
                 <w:rStyle w:val="CommentReference"/>
                 <w:color w:val="FFFFFF" w:themeColor="background1"/>
               </w:rPr>
-              <w:commentReference w:id="28"/>
+              <w:commentReference w:id="27"/>
             </w:r>
           </w:p>
         </w:tc>
@@ -7203,7 +7201,7 @@
                 <w:color w:val="FFFFFF" w:themeColor="background1"/>
               </w:rPr>
             </w:pPr>
-            <w:commentRangeStart w:id="29"/>
+            <w:commentRangeStart w:id="28"/>
             <w:r>
               <w:rPr>
                 <w:b/>
@@ -7211,13 +7209,13 @@
               </w:rPr>
               <w:t>Triggers</w:t>
             </w:r>
-            <w:commentRangeEnd w:id="29"/>
+            <w:commentRangeEnd w:id="28"/>
             <w:r>
               <w:rPr>
                 <w:rStyle w:val="CommentReference"/>
                 <w:color w:val="FFFFFF" w:themeColor="background1"/>
               </w:rPr>
-              <w:commentReference w:id="29"/>
+              <w:commentReference w:id="28"/>
             </w:r>
           </w:p>
         </w:tc>
@@ -7257,7 +7255,7 @@
                 <w:color w:val="FFFFFF" w:themeColor="background1"/>
               </w:rPr>
             </w:pPr>
-            <w:commentRangeStart w:id="30"/>
+            <w:commentRangeStart w:id="29"/>
             <w:r>
               <w:rPr>
                 <w:b/>
@@ -7265,13 +7263,13 @@
               </w:rPr>
               <w:t>Post-Conditions</w:t>
             </w:r>
-            <w:commentRangeEnd w:id="30"/>
+            <w:commentRangeEnd w:id="29"/>
             <w:r>
               <w:rPr>
                 <w:rStyle w:val="CommentReference"/>
                 <w:color w:val="FFFFFF" w:themeColor="background1"/>
               </w:rPr>
-              <w:commentReference w:id="30"/>
+              <w:commentReference w:id="29"/>
             </w:r>
           </w:p>
         </w:tc>
@@ -7325,7 +7323,7 @@
                 <w:color w:val="FFFFFF" w:themeColor="background1"/>
               </w:rPr>
             </w:pPr>
-            <w:commentRangeStart w:id="31"/>
+            <w:commentRangeStart w:id="30"/>
             <w:r>
               <w:rPr>
                 <w:b/>
@@ -7333,13 +7331,13 @@
               </w:rPr>
               <w:t>Basic Flow of Events</w:t>
             </w:r>
-            <w:commentRangeEnd w:id="31"/>
+            <w:commentRangeEnd w:id="30"/>
             <w:r>
               <w:rPr>
                 <w:rStyle w:val="CommentReference"/>
                 <w:color w:val="FFFFFF" w:themeColor="background1"/>
               </w:rPr>
-              <w:commentReference w:id="31"/>
+              <w:commentReference w:id="30"/>
             </w:r>
           </w:p>
         </w:tc>
@@ -7539,7 +7537,7 @@
                 <w:color w:val="FFFFFF" w:themeColor="background1"/>
               </w:rPr>
             </w:pPr>
-            <w:commentRangeStart w:id="32"/>
+            <w:commentRangeStart w:id="31"/>
             <w:r>
               <w:rPr>
                 <w:b/>
@@ -7570,13 +7568,13 @@
               </w:rPr>
               <w:t xml:space="preserve">Use Case Name </w:t>
             </w:r>
-            <w:commentRangeEnd w:id="32"/>
+            <w:commentRangeEnd w:id="31"/>
             <w:r>
               <w:rPr>
                 <w:rStyle w:val="CommentReference"/>
                 <w:color w:val="FFFFFF" w:themeColor="background1"/>
               </w:rPr>
-              <w:commentReference w:id="32"/>
+              <w:commentReference w:id="31"/>
             </w:r>
           </w:p>
         </w:tc>
@@ -7652,7 +7650,7 @@
               </w:rPr>
               <w:t xml:space="preserve">Primary Business </w:t>
             </w:r>
-            <w:commentRangeStart w:id="33"/>
+            <w:commentRangeStart w:id="32"/>
             <w:r>
               <w:rPr>
                 <w:b/>
@@ -7660,13 +7658,13 @@
               </w:rPr>
               <w:t>Actors</w:t>
             </w:r>
-            <w:commentRangeEnd w:id="33"/>
+            <w:commentRangeEnd w:id="32"/>
             <w:r>
               <w:rPr>
                 <w:rStyle w:val="CommentReference"/>
                 <w:color w:val="FFFFFF" w:themeColor="background1"/>
               </w:rPr>
-              <w:commentReference w:id="33"/>
+              <w:commentReference w:id="32"/>
             </w:r>
           </w:p>
         </w:tc>
@@ -7690,7 +7688,7 @@
               </w:rPr>
               <w:t xml:space="preserve">Other participating </w:t>
             </w:r>
-            <w:commentRangeStart w:id="34"/>
+            <w:commentRangeStart w:id="33"/>
             <w:r>
               <w:rPr>
                 <w:b/>
@@ -7698,13 +7696,13 @@
               </w:rPr>
               <w:t>Actors</w:t>
             </w:r>
-            <w:commentRangeEnd w:id="34"/>
+            <w:commentRangeEnd w:id="33"/>
             <w:r>
               <w:rPr>
                 <w:rStyle w:val="CommentReference"/>
                 <w:color w:val="FFFFFF" w:themeColor="background1"/>
               </w:rPr>
-              <w:commentReference w:id="34"/>
+              <w:commentReference w:id="33"/>
             </w:r>
           </w:p>
         </w:tc>
@@ -7750,7 +7748,7 @@
                 <w:color w:val="FFFFFF" w:themeColor="background1"/>
               </w:rPr>
             </w:pPr>
-            <w:commentRangeStart w:id="35"/>
+            <w:commentRangeStart w:id="34"/>
             <w:r>
               <w:rPr>
                 <w:b/>
@@ -7758,13 +7756,13 @@
               </w:rPr>
               <w:t>Description</w:t>
             </w:r>
-            <w:commentRangeEnd w:id="35"/>
+            <w:commentRangeEnd w:id="34"/>
             <w:r>
               <w:rPr>
                 <w:rStyle w:val="CommentReference"/>
                 <w:color w:val="FFFFFF" w:themeColor="background1"/>
               </w:rPr>
-              <w:commentReference w:id="35"/>
+              <w:commentReference w:id="34"/>
             </w:r>
           </w:p>
         </w:tc>
@@ -7804,7 +7802,7 @@
                 <w:color w:val="FFFFFF" w:themeColor="background1"/>
               </w:rPr>
             </w:pPr>
-            <w:commentRangeStart w:id="36"/>
+            <w:commentRangeStart w:id="35"/>
             <w:r>
               <w:rPr>
                 <w:b/>
@@ -7812,13 +7810,13 @@
               </w:rPr>
               <w:t>Pre-Conditions</w:t>
             </w:r>
-            <w:commentRangeEnd w:id="36"/>
+            <w:commentRangeEnd w:id="35"/>
             <w:r>
               <w:rPr>
                 <w:rStyle w:val="CommentReference"/>
                 <w:color w:val="FFFFFF" w:themeColor="background1"/>
               </w:rPr>
-              <w:commentReference w:id="36"/>
+              <w:commentReference w:id="35"/>
             </w:r>
           </w:p>
         </w:tc>
@@ -7858,7 +7856,7 @@
                 <w:color w:val="FFFFFF" w:themeColor="background1"/>
               </w:rPr>
             </w:pPr>
-            <w:commentRangeStart w:id="37"/>
+            <w:commentRangeStart w:id="36"/>
             <w:r>
               <w:rPr>
                 <w:b/>
@@ -7866,13 +7864,13 @@
               </w:rPr>
               <w:t>Triggers</w:t>
             </w:r>
-            <w:commentRangeEnd w:id="37"/>
+            <w:commentRangeEnd w:id="36"/>
             <w:r>
               <w:rPr>
                 <w:rStyle w:val="CommentReference"/>
                 <w:color w:val="FFFFFF" w:themeColor="background1"/>
               </w:rPr>
-              <w:commentReference w:id="37"/>
+              <w:commentReference w:id="36"/>
             </w:r>
           </w:p>
         </w:tc>
@@ -7918,7 +7916,7 @@
                 <w:color w:val="FFFFFF" w:themeColor="background1"/>
               </w:rPr>
             </w:pPr>
-            <w:commentRangeStart w:id="38"/>
+            <w:commentRangeStart w:id="37"/>
             <w:r>
               <w:rPr>
                 <w:b/>
@@ -7926,13 +7924,13 @@
               </w:rPr>
               <w:t>Post-Conditions</w:t>
             </w:r>
-            <w:commentRangeEnd w:id="38"/>
+            <w:commentRangeEnd w:id="37"/>
             <w:r>
               <w:rPr>
                 <w:rStyle w:val="CommentReference"/>
                 <w:color w:val="FFFFFF" w:themeColor="background1"/>
               </w:rPr>
-              <w:commentReference w:id="38"/>
+              <w:commentReference w:id="37"/>
             </w:r>
           </w:p>
         </w:tc>
@@ -7975,7 +7973,7 @@
                 <w:color w:val="FFFFFF" w:themeColor="background1"/>
               </w:rPr>
             </w:pPr>
-            <w:commentRangeStart w:id="39"/>
+            <w:commentRangeStart w:id="38"/>
             <w:r>
               <w:rPr>
                 <w:b/>
@@ -7984,13 +7982,13 @@
               <w:lastRenderedPageBreak/>
               <w:t>Basic Flow of Events</w:t>
             </w:r>
-            <w:commentRangeEnd w:id="39"/>
+            <w:commentRangeEnd w:id="38"/>
             <w:r>
               <w:rPr>
                 <w:rStyle w:val="CommentReference"/>
                 <w:color w:val="FFFFFF" w:themeColor="background1"/>
               </w:rPr>
-              <w:commentReference w:id="39"/>
+              <w:commentReference w:id="38"/>
             </w:r>
           </w:p>
         </w:tc>
@@ -11691,11 +11689,11 @@
       <w:pPr>
         <w:pStyle w:val="Heading3"/>
       </w:pPr>
-      <w:bookmarkStart w:id="40" w:name="_Toc3230025"/>
+      <w:bookmarkStart w:id="39" w:name="_Toc3230025"/>
       <w:r>
         <w:t xml:space="preserve">Package B: </w:t>
       </w:r>
-      <w:bookmarkEnd w:id="40"/>
+      <w:bookmarkEnd w:id="39"/>
       <w:r>
         <w:t>Account sub-system</w:t>
       </w:r>
@@ -13611,11 +13609,11 @@
       <w:pPr>
         <w:pStyle w:val="Heading3"/>
       </w:pPr>
-      <w:bookmarkStart w:id="41" w:name="_Toc3230026"/>
+      <w:bookmarkStart w:id="40" w:name="_Toc3230026"/>
       <w:r>
         <w:t xml:space="preserve">Package C: </w:t>
       </w:r>
-      <w:bookmarkEnd w:id="41"/>
+      <w:bookmarkEnd w:id="40"/>
       <w:r>
         <w:t>Friends sub-system</w:t>
       </w:r>
@@ -16253,13 +16251,7 @@
               </w:numPr>
             </w:pPr>
             <w:r>
-              <w:t xml:space="preserve"> If user rejects </w:t>
-            </w:r>
-            <w:r>
-              <w:t>challenge request</w:t>
-            </w:r>
-            <w:r>
-              <w:t xml:space="preserve">, </w:t>
+              <w:t xml:space="preserve"> If user rejects challenge request, </w:t>
             </w:r>
             <w:r>
               <w:t>user selects “reject” option and challenge request is discarded.</w:t>
@@ -16622,13 +16614,7 @@
             </w:r>
             <w:proofErr w:type="gramEnd"/>
             <w:r>
-              <w:t xml:space="preserve"> activity (</w:t>
-            </w:r>
-            <w:r>
-              <w:t>C0800</w:t>
-            </w:r>
-            <w:r>
-              <w:t>).</w:t>
+              <w:t xml:space="preserve"> activity (C0800).</w:t>
             </w:r>
           </w:p>
         </w:tc>
@@ -16747,13 +16733,7 @@
               <w:t xml:space="preserve"> activity</w:t>
             </w:r>
             <w:r>
-              <w:t xml:space="preserve"> (</w:t>
-            </w:r>
-            <w:r>
-              <w:t>C0800</w:t>
-            </w:r>
-            <w:r>
-              <w:t>)</w:t>
+              <w:t xml:space="preserve"> (C0800)</w:t>
             </w:r>
           </w:p>
           <w:p>
@@ -17772,7 +17752,7 @@
         <w:lastRenderedPageBreak/>
         <w:t>NON-FUNCTIONAL REQUIREMENTS</w:t>
       </w:r>
-      <w:bookmarkEnd w:id="14"/>
+      <w:bookmarkEnd w:id="13"/>
     </w:p>
     <w:p>
       <w:pPr>
@@ -17781,15 +17761,15 @@
           <w:lang w:val="en-ZA"/>
         </w:rPr>
       </w:pPr>
-      <w:bookmarkStart w:id="42" w:name="_Toc3230029"/>
-      <w:commentRangeStart w:id="43"/>
+      <w:bookmarkStart w:id="41" w:name="_Toc3230029"/>
+      <w:commentRangeStart w:id="42"/>
       <w:r>
         <w:rPr>
           <w:lang w:val="en-ZA"/>
         </w:rPr>
         <w:t>Interface</w:t>
       </w:r>
-      <w:commentRangeEnd w:id="43"/>
+      <w:commentRangeEnd w:id="42"/>
       <w:r>
         <w:rPr>
           <w:rStyle w:val="CommentReference"/>
@@ -17799,7 +17779,7 @@
           <w:iCs w:val="0"/>
           <w:lang w:val="en-ZA"/>
         </w:rPr>
-        <w:commentReference w:id="43"/>
+        <w:commentReference w:id="42"/>
       </w:r>
       <w:r>
         <w:rPr>
@@ -17807,7 +17787,7 @@
         </w:rPr>
         <w:t xml:space="preserve"> Requirements</w:t>
       </w:r>
-      <w:bookmarkEnd w:id="42"/>
+      <w:bookmarkEnd w:id="41"/>
     </w:p>
     <w:p>
       <w:r>
@@ -17966,12 +17946,12 @@
       <w:pPr>
         <w:pStyle w:val="Heading2"/>
       </w:pPr>
-      <w:bookmarkStart w:id="44" w:name="_Toc3230030"/>
-      <w:commentRangeStart w:id="45"/>
+      <w:bookmarkStart w:id="43" w:name="_Toc3230030"/>
+      <w:commentRangeStart w:id="44"/>
       <w:r>
         <w:t>Performance</w:t>
       </w:r>
-      <w:commentRangeEnd w:id="45"/>
+      <w:commentRangeEnd w:id="44"/>
       <w:r>
         <w:rPr>
           <w:rStyle w:val="CommentReference"/>
@@ -17980,12 +17960,12 @@
           <w:bCs w:val="0"/>
           <w:iCs w:val="0"/>
         </w:rPr>
-        <w:commentReference w:id="45"/>
+        <w:commentReference w:id="44"/>
       </w:r>
       <w:r>
         <w:t xml:space="preserve"> Requirements</w:t>
       </w:r>
-      <w:bookmarkEnd w:id="44"/>
+      <w:bookmarkEnd w:id="43"/>
     </w:p>
     <w:p>
       <w:r>
@@ -18044,12 +18024,12 @@
       <w:pPr>
         <w:pStyle w:val="Heading2"/>
       </w:pPr>
-      <w:bookmarkStart w:id="46" w:name="_Toc3230031"/>
-      <w:commentRangeStart w:id="47"/>
+      <w:bookmarkStart w:id="45" w:name="_Toc3230031"/>
+      <w:commentRangeStart w:id="46"/>
       <w:r>
         <w:t>Security</w:t>
       </w:r>
-      <w:commentRangeEnd w:id="47"/>
+      <w:commentRangeEnd w:id="46"/>
       <w:r>
         <w:rPr>
           <w:rStyle w:val="CommentReference"/>
@@ -18058,12 +18038,12 @@
           <w:bCs w:val="0"/>
           <w:iCs w:val="0"/>
         </w:rPr>
-        <w:commentReference w:id="47"/>
+        <w:commentReference w:id="46"/>
       </w:r>
       <w:r>
         <w:t xml:space="preserve"> Requirements</w:t>
       </w:r>
-      <w:bookmarkEnd w:id="46"/>
+      <w:bookmarkEnd w:id="45"/>
     </w:p>
     <w:p>
       <w:r>
@@ -18108,12 +18088,12 @@
       <w:pPr>
         <w:pStyle w:val="Heading2"/>
       </w:pPr>
-      <w:bookmarkStart w:id="48" w:name="_Toc3230032"/>
-      <w:commentRangeStart w:id="49"/>
+      <w:bookmarkStart w:id="47" w:name="_Toc3230032"/>
+      <w:commentRangeStart w:id="48"/>
       <w:r>
         <w:t>Operational</w:t>
       </w:r>
-      <w:commentRangeEnd w:id="49"/>
+      <w:commentRangeEnd w:id="48"/>
       <w:r>
         <w:rPr>
           <w:rStyle w:val="CommentReference"/>
@@ -18122,12 +18102,12 @@
           <w:bCs w:val="0"/>
           <w:iCs w:val="0"/>
         </w:rPr>
-        <w:commentReference w:id="49"/>
+        <w:commentReference w:id="48"/>
       </w:r>
       <w:r>
         <w:t xml:space="preserve"> Requirements</w:t>
       </w:r>
-      <w:bookmarkEnd w:id="48"/>
+      <w:bookmarkEnd w:id="47"/>
     </w:p>
     <w:p>
       <w:r>
@@ -18186,7 +18166,7 @@
           <w:lang w:val="en-ZA"/>
         </w:rPr>
       </w:pPr>
-      <w:bookmarkStart w:id="50" w:name="_Toc3230033"/>
+      <w:bookmarkStart w:id="49" w:name="_Toc3230033"/>
       <w:r>
         <w:rPr>
           <w:lang w:val="en-ZA"/>
@@ -18194,14 +18174,14 @@
         <w:lastRenderedPageBreak/>
         <w:t xml:space="preserve">DATA </w:t>
       </w:r>
-      <w:commentRangeStart w:id="51"/>
+      <w:commentRangeStart w:id="50"/>
       <w:r>
         <w:rPr>
           <w:lang w:val="en-ZA"/>
         </w:rPr>
         <w:t>REQUIREMENTS</w:t>
       </w:r>
-      <w:commentRangeEnd w:id="51"/>
+      <w:commentRangeEnd w:id="50"/>
       <w:r>
         <w:rPr>
           <w:rStyle w:val="CommentReference"/>
@@ -18211,9 +18191,9 @@
           <w:kern w:val="0"/>
           <w:lang w:val="en-ZA"/>
         </w:rPr>
-        <w:commentReference w:id="51"/>
-      </w:r>
-      <w:bookmarkEnd w:id="50"/>
+        <w:commentReference w:id="50"/>
+      </w:r>
+      <w:bookmarkEnd w:id="49"/>
     </w:p>
     <w:p>
       <w:pPr>
@@ -18260,7 +18240,7 @@
                 <w:lang w:val="en-ZA"/>
               </w:rPr>
             </w:pPr>
-            <w:commentRangeStart w:id="52"/>
+            <w:commentRangeStart w:id="51"/>
             <w:r>
               <w:rPr>
                 <w:rFonts w:cs="Arial"/>
@@ -18272,14 +18252,14 @@
               </w:rPr>
               <w:t>Entity</w:t>
             </w:r>
-            <w:commentRangeEnd w:id="52"/>
+            <w:commentRangeEnd w:id="51"/>
             <w:r>
               <w:rPr>
                 <w:rStyle w:val="CommentReference"/>
                 <w:color w:val="FFFFFF" w:themeColor="background1"/>
                 <w:lang w:val="en-ZA"/>
               </w:rPr>
-              <w:commentReference w:id="52"/>
+              <w:commentReference w:id="51"/>
             </w:r>
           </w:p>
         </w:tc>
@@ -18310,7 +18290,7 @@
               </w:rPr>
               <w:t xml:space="preserve">Entity </w:t>
             </w:r>
-            <w:commentRangeStart w:id="53"/>
+            <w:commentRangeStart w:id="52"/>
             <w:r>
               <w:rPr>
                 <w:rFonts w:cs="Arial"/>
@@ -18322,13 +18302,13 @@
               </w:rPr>
               <w:t>Attributes</w:t>
             </w:r>
-            <w:commentRangeEnd w:id="53"/>
+            <w:commentRangeEnd w:id="52"/>
             <w:r>
               <w:rPr>
                 <w:rStyle w:val="CommentReference"/>
                 <w:lang w:val="en-ZA"/>
               </w:rPr>
-              <w:commentReference w:id="53"/>
+              <w:commentReference w:id="52"/>
             </w:r>
           </w:p>
         </w:tc>
@@ -18508,6 +18488,25 @@
               <w:t>User Type</w:t>
             </w:r>
           </w:p>
+          <w:p>
+            <w:pPr>
+              <w:rPr>
+                <w:rFonts w:cs="Arial"/>
+                <w:sz w:val="22"/>
+                <w:szCs w:val="22"/>
+                <w:lang w:val="en-ZA"/>
+              </w:rPr>
+            </w:pPr>
+            <w:r>
+              <w:rPr>
+                <w:rFonts w:cs="Arial"/>
+                <w:sz w:val="22"/>
+                <w:szCs w:val="22"/>
+                <w:lang w:val="en-ZA"/>
+              </w:rPr>
+              <w:t>Points</w:t>
+            </w:r>
+          </w:p>
         </w:tc>
       </w:tr>
       <w:tr>
@@ -18657,35 +18656,6 @@
               <w:t>Need Photo</w:t>
             </w:r>
           </w:p>
-          <w:p>
-            <w:pPr>
-              <w:rPr>
-                <w:rFonts w:cs="Arial"/>
-                <w:sz w:val="22"/>
-                <w:szCs w:val="22"/>
-                <w:lang w:val="en-ZA"/>
-              </w:rPr>
-            </w:pPr>
-            <w:r>
-              <w:rPr>
-                <w:rFonts w:cs="Arial"/>
-                <w:sz w:val="22"/>
-                <w:szCs w:val="22"/>
-                <w:lang w:val="en-ZA"/>
-              </w:rPr>
-              <w:t>Photo</w:t>
-            </w:r>
-          </w:p>
-          <w:p>
-            <w:pPr>
-              <w:rPr>
-                <w:rFonts w:cs="Arial"/>
-                <w:sz w:val="22"/>
-                <w:szCs w:val="22"/>
-                <w:lang w:val="en-ZA"/>
-              </w:rPr>
-            </w:pPr>
-          </w:p>
         </w:tc>
       </w:tr>
       <w:tr>
@@ -18816,16 +18786,6 @@
               <w:t>Review</w:t>
             </w:r>
           </w:p>
-          <w:p>
-            <w:pPr>
-              <w:rPr>
-                <w:rFonts w:cs="Arial"/>
-                <w:sz w:val="22"/>
-                <w:szCs w:val="22"/>
-                <w:lang w:val="en-ZA"/>
-              </w:rPr>
-            </w:pPr>
-          </w:p>
         </w:tc>
       </w:tr>
       <w:tr>
@@ -19141,116 +19101,69 @@
                 <w:szCs w:val="22"/>
                 <w:lang w:val="en-ZA"/>
               </w:rPr>
-              <w:t>????</w:t>
-            </w:r>
-            <w:r>
+              <w:t>Friend Invite</w:t>
+            </w:r>
+          </w:p>
+        </w:tc>
+        <w:tc>
+          <w:tcPr>
+            <w:tcW w:w="4820" w:type="dxa"/>
+          </w:tcPr>
+          <w:p>
+            <w:pPr>
               <w:rPr>
                 <w:rFonts w:cs="Arial"/>
                 <w:sz w:val="22"/>
                 <w:szCs w:val="22"/>
                 <w:lang w:val="en-ZA"/>
               </w:rPr>
-              <w:t>Reported User</w:t>
-            </w:r>
-          </w:p>
-        </w:tc>
-        <w:tc>
-          <w:tcPr>
-            <w:tcW w:w="4820" w:type="dxa"/>
-          </w:tcPr>
-          <w:p>
-            <w:pPr>
+            </w:pPr>
+            <w:r>
               <w:rPr>
                 <w:rFonts w:cs="Arial"/>
                 <w:sz w:val="22"/>
                 <w:szCs w:val="22"/>
                 <w:lang w:val="en-ZA"/>
               </w:rPr>
-            </w:pPr>
-            <w:r>
+              <w:t>Friend Invite ID</w:t>
+            </w:r>
+          </w:p>
+          <w:p>
+            <w:pPr>
               <w:rPr>
                 <w:rFonts w:cs="Arial"/>
                 <w:sz w:val="22"/>
                 <w:szCs w:val="22"/>
                 <w:lang w:val="en-ZA"/>
               </w:rPr>
-              <w:t>Report ID</w:t>
-            </w:r>
-          </w:p>
-          <w:p>
-            <w:pPr>
+            </w:pPr>
+            <w:r>
               <w:rPr>
                 <w:rFonts w:cs="Arial"/>
                 <w:sz w:val="22"/>
                 <w:szCs w:val="22"/>
                 <w:lang w:val="en-ZA"/>
               </w:rPr>
-            </w:pPr>
-            <w:r>
+              <w:t>From User ID</w:t>
+            </w:r>
+          </w:p>
+          <w:p>
+            <w:pPr>
               <w:rPr>
                 <w:rFonts w:cs="Arial"/>
                 <w:sz w:val="22"/>
                 <w:szCs w:val="22"/>
                 <w:lang w:val="en-ZA"/>
               </w:rPr>
-              <w:t>Reported User ID</w:t>
-            </w:r>
-          </w:p>
-          <w:p>
-            <w:pPr>
+            </w:pPr>
+            <w:r>
               <w:rPr>
                 <w:rFonts w:cs="Arial"/>
                 <w:sz w:val="22"/>
                 <w:szCs w:val="22"/>
                 <w:lang w:val="en-ZA"/>
               </w:rPr>
-            </w:pPr>
-            <w:r>
-              <w:rPr>
-                <w:rFonts w:cs="Arial"/>
-                <w:sz w:val="22"/>
-                <w:szCs w:val="22"/>
-                <w:lang w:val="en-ZA"/>
-              </w:rPr>
-              <w:t>Reporter User ID</w:t>
-            </w:r>
-          </w:p>
-          <w:p>
-            <w:pPr>
-              <w:rPr>
-                <w:rFonts w:cs="Arial"/>
-                <w:sz w:val="22"/>
-                <w:szCs w:val="22"/>
-                <w:lang w:val="en-ZA"/>
-              </w:rPr>
-            </w:pPr>
-            <w:r>
-              <w:rPr>
-                <w:rFonts w:cs="Arial"/>
-                <w:sz w:val="22"/>
-                <w:szCs w:val="22"/>
-                <w:lang w:val="en-ZA"/>
-              </w:rPr>
-              <w:t>Reason</w:t>
-            </w:r>
-          </w:p>
-          <w:p>
-            <w:pPr>
-              <w:rPr>
-                <w:rFonts w:cs="Arial"/>
-                <w:sz w:val="22"/>
-                <w:szCs w:val="22"/>
-                <w:lang w:val="en-ZA"/>
-              </w:rPr>
-            </w:pPr>
-            <w:r>
-              <w:rPr>
-                <w:rFonts w:cs="Arial"/>
-                <w:sz w:val="22"/>
-                <w:szCs w:val="22"/>
-                <w:lang w:val="en-ZA"/>
-              </w:rPr>
-              <w:t>Status</w:t>
+              <w:t>To User ID</w:t>
             </w:r>
           </w:p>
         </w:tc>
@@ -19280,41 +19193,42 @@
                 <w:szCs w:val="22"/>
                 <w:lang w:val="en-ZA"/>
               </w:rPr>
-              <w:t xml:space="preserve">Friend </w:t>
-            </w:r>
-            <w:r>
+              <w:t>Friendship</w:t>
+            </w:r>
+          </w:p>
+        </w:tc>
+        <w:tc>
+          <w:tcPr>
+            <w:tcW w:w="4820" w:type="dxa"/>
+          </w:tcPr>
+          <w:p>
+            <w:pPr>
               <w:rPr>
                 <w:rFonts w:cs="Arial"/>
                 <w:sz w:val="22"/>
                 <w:szCs w:val="22"/>
                 <w:lang w:val="en-ZA"/>
               </w:rPr>
-              <w:t>Invite</w:t>
-            </w:r>
-          </w:p>
-        </w:tc>
-        <w:tc>
-          <w:tcPr>
-            <w:tcW w:w="4820" w:type="dxa"/>
-          </w:tcPr>
-          <w:p>
-            <w:pPr>
+            </w:pPr>
+            <w:r>
               <w:rPr>
                 <w:rFonts w:cs="Arial"/>
                 <w:sz w:val="22"/>
                 <w:szCs w:val="22"/>
                 <w:lang w:val="en-ZA"/>
               </w:rPr>
-            </w:pPr>
-            <w:r>
+              <w:t>Friendship ID</w:t>
+            </w:r>
+          </w:p>
+          <w:p>
+            <w:pPr>
               <w:rPr>
                 <w:rFonts w:cs="Arial"/>
                 <w:sz w:val="22"/>
                 <w:szCs w:val="22"/>
                 <w:lang w:val="en-ZA"/>
               </w:rPr>
-              <w:t xml:space="preserve">Friend </w:t>
-            </w:r>
+            </w:pPr>
             <w:r>
               <w:rPr>
                 <w:rFonts w:cs="Arial"/>
@@ -19322,7 +19236,7 @@
                 <w:szCs w:val="22"/>
                 <w:lang w:val="en-ZA"/>
               </w:rPr>
-              <w:t>Invite ID</w:t>
+              <w:t>User1 ID</w:t>
             </w:r>
           </w:p>
           <w:p>
@@ -19341,26 +19255,7 @@
                 <w:szCs w:val="22"/>
                 <w:lang w:val="en-ZA"/>
               </w:rPr>
-              <w:t>From User ID</w:t>
-            </w:r>
-          </w:p>
-          <w:p>
-            <w:pPr>
-              <w:rPr>
-                <w:rFonts w:cs="Arial"/>
-                <w:sz w:val="22"/>
-                <w:szCs w:val="22"/>
-                <w:lang w:val="en-ZA"/>
-              </w:rPr>
-            </w:pPr>
-            <w:r>
-              <w:rPr>
-                <w:rFonts w:cs="Arial"/>
-                <w:sz w:val="22"/>
-                <w:szCs w:val="22"/>
-                <w:lang w:val="en-ZA"/>
-              </w:rPr>
-              <w:t>To User ID</w:t>
+              <w:t>User2 ID</w:t>
             </w:r>
           </w:p>
         </w:tc>
@@ -19390,7 +19285,7 @@
                 <w:szCs w:val="22"/>
                 <w:lang w:val="en-ZA"/>
               </w:rPr>
-              <w:t>Friendship</w:t>
+              <w:t>Achievement</w:t>
             </w:r>
           </w:p>
         </w:tc>
@@ -19414,7 +19309,7 @@
                 <w:szCs w:val="22"/>
                 <w:lang w:val="en-ZA"/>
               </w:rPr>
-              <w:t>Friendship ID</w:t>
+              <w:t>Achievement ID</w:t>
             </w:r>
           </w:p>
           <w:p>
@@ -19433,7 +19328,7 @@
                 <w:szCs w:val="22"/>
                 <w:lang w:val="en-ZA"/>
               </w:rPr>
-              <w:t>User1 ID</w:t>
+              <w:t>Achievement Description</w:t>
             </w:r>
           </w:p>
           <w:p>
@@ -19452,8 +19347,29 @@
                 <w:szCs w:val="22"/>
                 <w:lang w:val="en-ZA"/>
               </w:rPr>
-              <w:t>User2 ID</w:t>
-            </w:r>
+              <w:t>Difficulty Type</w:t>
+            </w:r>
+          </w:p>
+          <w:p>
+            <w:pPr>
+              <w:rPr>
+                <w:rFonts w:cs="Arial"/>
+                <w:sz w:val="22"/>
+                <w:szCs w:val="22"/>
+                <w:lang w:val="en-ZA"/>
+              </w:rPr>
+            </w:pPr>
+            <w:proofErr w:type="spellStart"/>
+            <w:r>
+              <w:rPr>
+                <w:rFonts w:cs="Arial"/>
+                <w:sz w:val="22"/>
+                <w:szCs w:val="22"/>
+                <w:lang w:val="en-ZA"/>
+              </w:rPr>
+              <w:t>NumberNeeded</w:t>
+            </w:r>
+            <w:proofErr w:type="spellEnd"/>
           </w:p>
         </w:tc>
       </w:tr>
@@ -19482,7 +19398,7 @@
                 <w:szCs w:val="22"/>
                 <w:lang w:val="en-ZA"/>
               </w:rPr>
-              <w:t>Achievement</w:t>
+              <w:t>User Achievement</w:t>
             </w:r>
           </w:p>
         </w:tc>
@@ -19525,45 +19441,7 @@
                 <w:szCs w:val="22"/>
                 <w:lang w:val="en-ZA"/>
               </w:rPr>
-              <w:t>Achievement Description</w:t>
-            </w:r>
-          </w:p>
-          <w:p>
-            <w:pPr>
-              <w:rPr>
-                <w:rFonts w:cs="Arial"/>
-                <w:sz w:val="22"/>
-                <w:szCs w:val="22"/>
-                <w:lang w:val="en-ZA"/>
-              </w:rPr>
-            </w:pPr>
-            <w:r>
-              <w:rPr>
-                <w:rFonts w:cs="Arial"/>
-                <w:sz w:val="22"/>
-                <w:szCs w:val="22"/>
-                <w:lang w:val="en-ZA"/>
-              </w:rPr>
-              <w:t>Difficulty Type</w:t>
-            </w:r>
-          </w:p>
-          <w:p>
-            <w:pPr>
-              <w:rPr>
-                <w:rFonts w:cs="Arial"/>
-                <w:sz w:val="22"/>
-                <w:szCs w:val="22"/>
-                <w:lang w:val="en-ZA"/>
-              </w:rPr>
-            </w:pPr>
-            <w:r>
-              <w:rPr>
-                <w:rFonts w:cs="Arial"/>
-                <w:sz w:val="22"/>
-                <w:szCs w:val="22"/>
-                <w:lang w:val="en-ZA"/>
-              </w:rPr>
-              <w:t>Number</w:t>
+              <w:t>User ID</w:t>
             </w:r>
           </w:p>
         </w:tc>
@@ -19593,7 +19471,7 @@
                 <w:szCs w:val="22"/>
                 <w:lang w:val="en-ZA"/>
               </w:rPr>
-              <w:t>User Achievement</w:t>
+              <w:t>Group Challenge Invite</w:t>
             </w:r>
           </w:p>
         </w:tc>
@@ -19617,7 +19495,7 @@
                 <w:szCs w:val="22"/>
                 <w:lang w:val="en-ZA"/>
               </w:rPr>
-              <w:t>Achievement ID</w:t>
+              <w:t>Challenge Invite ID</w:t>
             </w:r>
           </w:p>
           <w:p>
@@ -19636,20 +19514,9 @@
                 <w:szCs w:val="22"/>
                 <w:lang w:val="en-ZA"/>
               </w:rPr>
-              <w:t>User ID</w:t>
-            </w:r>
-          </w:p>
-        </w:tc>
-      </w:tr>
-      <w:tr>
-        <w:trPr>
-          <w:cantSplit/>
-          <w:trHeight w:val="459"/>
-        </w:trPr>
-        <w:tc>
-          <w:tcPr>
-            <w:tcW w:w="2972" w:type="dxa"/>
-          </w:tcPr>
+              <w:t>From User ID</w:t>
+            </w:r>
+          </w:p>
           <w:p>
             <w:pPr>
               <w:rPr>
@@ -19666,15 +19533,9 @@
                 <w:szCs w:val="22"/>
                 <w:lang w:val="en-ZA"/>
               </w:rPr>
-              <w:lastRenderedPageBreak/>
-              <w:t>Group Challenge Invite</w:t>
-            </w:r>
-          </w:p>
-        </w:tc>
-        <w:tc>
-          <w:tcPr>
-            <w:tcW w:w="4820" w:type="dxa"/>
-          </w:tcPr>
+              <w:t>To User ID</w:t>
+            </w:r>
+          </w:p>
           <w:p>
             <w:pPr>
               <w:rPr>
@@ -19691,7 +19552,7 @@
                 <w:szCs w:val="22"/>
                 <w:lang w:val="en-ZA"/>
               </w:rPr>
-              <w:t>Challenge Invite ID</w:t>
+              <w:t>Challenge ID</w:t>
             </w:r>
           </w:p>
           <w:p>
@@ -19710,192 +19571,8 @@
                 <w:szCs w:val="22"/>
                 <w:lang w:val="en-ZA"/>
               </w:rPr>
-              <w:t>From User ID</w:t>
-            </w:r>
-          </w:p>
-          <w:p>
-            <w:pPr>
-              <w:rPr>
-                <w:rFonts w:cs="Arial"/>
-                <w:sz w:val="22"/>
-                <w:szCs w:val="22"/>
-                <w:lang w:val="en-ZA"/>
-              </w:rPr>
-            </w:pPr>
-            <w:r>
-              <w:rPr>
-                <w:rFonts w:cs="Arial"/>
-                <w:sz w:val="22"/>
-                <w:szCs w:val="22"/>
-                <w:lang w:val="en-ZA"/>
-              </w:rPr>
-              <w:t>To User ID</w:t>
-            </w:r>
-          </w:p>
-          <w:p>
-            <w:pPr>
-              <w:rPr>
-                <w:rFonts w:cs="Arial"/>
-                <w:sz w:val="22"/>
-                <w:szCs w:val="22"/>
-                <w:lang w:val="en-ZA"/>
-              </w:rPr>
-            </w:pPr>
-            <w:r>
-              <w:rPr>
-                <w:rFonts w:cs="Arial"/>
-                <w:sz w:val="22"/>
-                <w:szCs w:val="22"/>
-                <w:lang w:val="en-ZA"/>
-              </w:rPr>
-              <w:t>Challenge ID</w:t>
-            </w:r>
-          </w:p>
-          <w:p>
-            <w:pPr>
-              <w:rPr>
-                <w:rFonts w:cs="Arial"/>
-                <w:sz w:val="22"/>
-                <w:szCs w:val="22"/>
-                <w:lang w:val="en-ZA"/>
-              </w:rPr>
-            </w:pPr>
-            <w:r>
-              <w:rPr>
-                <w:rFonts w:cs="Arial"/>
-                <w:sz w:val="22"/>
-                <w:szCs w:val="22"/>
-                <w:lang w:val="en-ZA"/>
-              </w:rPr>
-              <w:t>Extra Points</w:t>
-            </w:r>
-          </w:p>
-          <w:p>
-            <w:pPr>
-              <w:rPr>
-                <w:rFonts w:cs="Arial"/>
-                <w:sz w:val="22"/>
-                <w:szCs w:val="22"/>
-                <w:lang w:val="en-ZA"/>
-              </w:rPr>
-            </w:pPr>
-            <w:r>
-              <w:rPr>
-                <w:rFonts w:cs="Arial"/>
-                <w:sz w:val="22"/>
-                <w:szCs w:val="22"/>
-                <w:lang w:val="en-ZA"/>
-              </w:rPr>
               <w:t>Status</w:t>
             </w:r>
-          </w:p>
-        </w:tc>
-      </w:tr>
-      <w:tr>
-        <w:trPr>
-          <w:cantSplit/>
-          <w:trHeight w:val="459"/>
-        </w:trPr>
-        <w:tc>
-          <w:tcPr>
-            <w:tcW w:w="2972" w:type="dxa"/>
-          </w:tcPr>
-          <w:p>
-            <w:pPr>
-              <w:rPr>
-                <w:rFonts w:cs="Arial"/>
-                <w:sz w:val="22"/>
-                <w:szCs w:val="22"/>
-                <w:lang w:val="en-ZA"/>
-              </w:rPr>
-            </w:pPr>
-          </w:p>
-        </w:tc>
-        <w:tc>
-          <w:tcPr>
-            <w:tcW w:w="4820" w:type="dxa"/>
-          </w:tcPr>
-          <w:p>
-            <w:pPr>
-              <w:rPr>
-                <w:rFonts w:cs="Arial"/>
-                <w:sz w:val="22"/>
-                <w:szCs w:val="22"/>
-                <w:lang w:val="en-ZA"/>
-              </w:rPr>
-            </w:pPr>
-          </w:p>
-        </w:tc>
-      </w:tr>
-      <w:tr>
-        <w:trPr>
-          <w:cantSplit/>
-          <w:trHeight w:val="459"/>
-        </w:trPr>
-        <w:tc>
-          <w:tcPr>
-            <w:tcW w:w="2972" w:type="dxa"/>
-          </w:tcPr>
-          <w:p>
-            <w:pPr>
-              <w:rPr>
-                <w:rFonts w:cs="Arial"/>
-                <w:sz w:val="22"/>
-                <w:szCs w:val="22"/>
-                <w:lang w:val="en-ZA"/>
-              </w:rPr>
-            </w:pPr>
-          </w:p>
-        </w:tc>
-        <w:tc>
-          <w:tcPr>
-            <w:tcW w:w="4820" w:type="dxa"/>
-          </w:tcPr>
-          <w:p>
-            <w:pPr>
-              <w:rPr>
-                <w:rFonts w:cs="Arial"/>
-                <w:sz w:val="22"/>
-                <w:szCs w:val="22"/>
-                <w:lang w:val="en-ZA"/>
-              </w:rPr>
-            </w:pPr>
-          </w:p>
-        </w:tc>
-      </w:tr>
-      <w:tr>
-        <w:trPr>
-          <w:cantSplit/>
-          <w:trHeight w:val="459"/>
-        </w:trPr>
-        <w:tc>
-          <w:tcPr>
-            <w:tcW w:w="2972" w:type="dxa"/>
-          </w:tcPr>
-          <w:p>
-            <w:pPr>
-              <w:rPr>
-                <w:rFonts w:cs="Arial"/>
-                <w:sz w:val="22"/>
-                <w:szCs w:val="22"/>
-                <w:lang w:val="en-ZA"/>
-              </w:rPr>
-            </w:pPr>
-          </w:p>
-        </w:tc>
-        <w:tc>
-          <w:tcPr>
-            <w:tcW w:w="4820" w:type="dxa"/>
-          </w:tcPr>
-          <w:p>
-            <w:pPr>
-              <w:rPr>
-                <w:rFonts w:cs="Arial"/>
-                <w:sz w:val="22"/>
-                <w:szCs w:val="22"/>
-                <w:lang w:val="en-ZA"/>
-              </w:rPr>
-            </w:pPr>
           </w:p>
         </w:tc>
       </w:tr>
@@ -19918,9 +19595,9 @@
           <w:lang w:val="en-ZA"/>
         </w:rPr>
       </w:pPr>
-      <w:bookmarkStart w:id="54" w:name="_Toc67755743"/>
-    </w:p>
-    <w:bookmarkEnd w:id="54"/>
+      <w:bookmarkStart w:id="53" w:name="_Toc67755743"/>
+    </w:p>
+    <w:bookmarkEnd w:id="53"/>
     <w:p>
       <w:pPr>
         <w:rPr>
@@ -19944,7 +19621,7 @@
           <w:lang w:val="en-ZA"/>
         </w:rPr>
       </w:pPr>
-      <w:bookmarkStart w:id="55" w:name="_Toc3230034"/>
+      <w:bookmarkStart w:id="54" w:name="_Toc3230034"/>
       <w:r>
         <w:rPr>
           <w:lang w:val="en-ZA"/>
@@ -19952,7 +19629,7 @@
         <w:lastRenderedPageBreak/>
         <w:t>Project Matters</w:t>
       </w:r>
-      <w:bookmarkEnd w:id="55"/>
+      <w:bookmarkEnd w:id="54"/>
     </w:p>
     <w:p>
       <w:pPr>
@@ -19961,21 +19638,21 @@
           <w:lang w:val="en-ZA"/>
         </w:rPr>
       </w:pPr>
-      <w:bookmarkStart w:id="56" w:name="_Toc3230035"/>
+      <w:bookmarkStart w:id="55" w:name="_Toc3230035"/>
       <w:r>
         <w:rPr>
           <w:lang w:val="en-ZA"/>
         </w:rPr>
         <w:t xml:space="preserve">Open </w:t>
       </w:r>
-      <w:commentRangeStart w:id="57"/>
+      <w:commentRangeStart w:id="56"/>
       <w:r>
         <w:rPr>
           <w:lang w:val="en-ZA"/>
         </w:rPr>
         <w:t>Issues</w:t>
       </w:r>
-      <w:commentRangeEnd w:id="57"/>
+      <w:commentRangeEnd w:id="56"/>
       <w:r>
         <w:rPr>
           <w:rStyle w:val="CommentReference"/>
@@ -19985,9 +19662,9 @@
           <w:iCs w:val="0"/>
           <w:lang w:val="en-ZA"/>
         </w:rPr>
-        <w:commentReference w:id="57"/>
-      </w:r>
-      <w:bookmarkEnd w:id="56"/>
+        <w:commentReference w:id="56"/>
+      </w:r>
+      <w:bookmarkEnd w:id="55"/>
     </w:p>
     <w:p>
       <w:pPr>
@@ -19998,12 +19675,152 @@
           <w:lang w:val="en-ZA"/>
         </w:rPr>
       </w:pPr>
+      <w:bookmarkStart w:id="57" w:name="_Toc3230036"/>
       <w:r>
         <w:rPr>
           <w:sz w:val="22"/>
           <w:lang w:val="en-ZA"/>
         </w:rPr>
-        <w:t>Put nice to have here: map, email, linking to others for challenges, Notifications – mail or when log on</w:t>
+        <w:t>Possible nice to haves:</w:t>
+      </w:r>
+    </w:p>
+    <w:p>
+      <w:pPr>
+        <w:pStyle w:val="ListParagraph"/>
+        <w:numPr>
+          <w:ilvl w:val="0"/>
+          <w:numId w:val="46"/>
+        </w:numPr>
+        <w:spacing w:before="80"/>
+        <w:jc w:val="both"/>
+        <w:rPr>
+          <w:sz w:val="22"/>
+          <w:lang w:val="en-ZA"/>
+        </w:rPr>
+      </w:pPr>
+      <w:r>
+        <w:rPr>
+          <w:sz w:val="22"/>
+          <w:lang w:val="en-ZA"/>
+        </w:rPr>
+        <w:t>Google Map view to specify and share your location</w:t>
+      </w:r>
+    </w:p>
+    <w:p>
+      <w:pPr>
+        <w:pStyle w:val="ListParagraph"/>
+        <w:numPr>
+          <w:ilvl w:val="0"/>
+          <w:numId w:val="46"/>
+        </w:numPr>
+        <w:spacing w:before="80"/>
+        <w:jc w:val="both"/>
+        <w:rPr>
+          <w:sz w:val="22"/>
+          <w:lang w:val="en-ZA"/>
+        </w:rPr>
+      </w:pPr>
+      <w:r>
+        <w:rPr>
+          <w:sz w:val="22"/>
+          <w:lang w:val="en-ZA"/>
+        </w:rPr>
+        <w:t>Email notifications for friend requests and challenge requests</w:t>
+      </w:r>
+    </w:p>
+    <w:p>
+      <w:pPr>
+        <w:pStyle w:val="ListParagraph"/>
+        <w:numPr>
+          <w:ilvl w:val="0"/>
+          <w:numId w:val="46"/>
+        </w:numPr>
+        <w:spacing w:before="80"/>
+        <w:jc w:val="both"/>
+        <w:rPr>
+          <w:sz w:val="22"/>
+          <w:lang w:val="en-ZA"/>
+        </w:rPr>
+      </w:pPr>
+      <w:r>
+        <w:rPr>
+          <w:sz w:val="22"/>
+          <w:lang w:val="en-ZA"/>
+        </w:rPr>
+        <w:t>L</w:t>
+      </w:r>
+      <w:r>
+        <w:rPr>
+          <w:sz w:val="22"/>
+          <w:lang w:val="en-ZA"/>
+        </w:rPr>
+        <w:t>etting other users know when you will be completing a challenge in a specific location so that those with shared locations can collaborate.</w:t>
+      </w:r>
+    </w:p>
+    <w:p>
+      <w:pPr>
+        <w:pStyle w:val="ListParagraph"/>
+        <w:numPr>
+          <w:ilvl w:val="0"/>
+          <w:numId w:val="46"/>
+        </w:numPr>
+        <w:spacing w:before="80"/>
+        <w:jc w:val="both"/>
+        <w:rPr>
+          <w:sz w:val="22"/>
+          <w:lang w:val="en-ZA"/>
+        </w:rPr>
+      </w:pPr>
+      <w:r>
+        <w:rPr>
+          <w:sz w:val="22"/>
+          <w:lang w:val="en-ZA"/>
+        </w:rPr>
+        <w:t>Give users the option of having a reset password link sent to their email if they forget their password</w:t>
+      </w:r>
+    </w:p>
+    <w:p>
+      <w:pPr>
+        <w:pStyle w:val="ListParagraph"/>
+        <w:numPr>
+          <w:ilvl w:val="0"/>
+          <w:numId w:val="46"/>
+        </w:numPr>
+        <w:spacing w:before="80"/>
+        <w:jc w:val="both"/>
+        <w:rPr>
+          <w:sz w:val="22"/>
+          <w:lang w:val="en-ZA"/>
+        </w:rPr>
+      </w:pPr>
+      <w:r>
+        <w:rPr>
+          <w:sz w:val="22"/>
+          <w:lang w:val="en-ZA"/>
+        </w:rPr>
+        <w:t>Include the option to report a user</w:t>
+      </w:r>
+    </w:p>
+    <w:p>
+      <w:pPr>
+        <w:pStyle w:val="ListParagraph"/>
+        <w:numPr>
+          <w:ilvl w:val="0"/>
+          <w:numId w:val="46"/>
+        </w:numPr>
+        <w:spacing w:before="80"/>
+        <w:jc w:val="both"/>
+        <w:rPr>
+          <w:sz w:val="22"/>
+          <w:lang w:val="en-ZA"/>
+        </w:rPr>
+      </w:pPr>
+      <w:r>
+        <w:rPr>
+          <w:sz w:val="22"/>
+          <w:lang w:val="en-ZA"/>
+        </w:rPr>
+        <w:t>Users can unlock new challenges when they reach a certain level of points</w:t>
       </w:r>
     </w:p>
     <w:p>
@@ -20013,21 +19830,20 @@
           <w:lang w:val="en-ZA"/>
         </w:rPr>
       </w:pPr>
-      <w:bookmarkStart w:id="58" w:name="_Toc3230036"/>
       <w:r>
         <w:rPr>
           <w:lang w:val="en-ZA"/>
         </w:rPr>
         <w:t xml:space="preserve">Preliminary </w:t>
       </w:r>
-      <w:commentRangeStart w:id="59"/>
+      <w:commentRangeStart w:id="58"/>
       <w:r>
         <w:rPr>
           <w:lang w:val="en-ZA"/>
         </w:rPr>
         <w:t>Schedule</w:t>
       </w:r>
-      <w:commentRangeEnd w:id="59"/>
+      <w:commentRangeEnd w:id="58"/>
       <w:r>
         <w:rPr>
           <w:rStyle w:val="CommentReference"/>
@@ -20037,9 +19853,9 @@
           <w:iCs w:val="0"/>
           <w:lang w:val="en-ZA"/>
         </w:rPr>
-        <w:commentReference w:id="59"/>
-      </w:r>
-      <w:bookmarkEnd w:id="58"/>
+        <w:commentReference w:id="58"/>
+      </w:r>
+      <w:bookmarkEnd w:id="57"/>
     </w:p>
     <w:tbl>
       <w:tblPr>
@@ -20261,6 +20077,9 @@
                 <w:lang w:val="en-ZA"/>
               </w:rPr>
             </w:pPr>
+            <w:r>
+              <w:t>Challenge sub-system</w:t>
+            </w:r>
           </w:p>
         </w:tc>
         <w:tc>
@@ -20281,6 +20100,15 @@
                 <w:lang w:val="en-ZA"/>
               </w:rPr>
             </w:pPr>
+            <w:r>
+              <w:rPr>
+                <w:b/>
+                <w:sz w:val="22"/>
+                <w:szCs w:val="22"/>
+                <w:lang w:val="en-ZA"/>
+              </w:rPr>
+              <w:t>217143512</w:t>
+            </w:r>
           </w:p>
         </w:tc>
         <w:tc>
@@ -20301,6 +20129,15 @@
                 <w:lang w:val="en-ZA"/>
               </w:rPr>
             </w:pPr>
+            <w:r>
+              <w:rPr>
+                <w:b/>
+                <w:sz w:val="22"/>
+                <w:szCs w:val="22"/>
+                <w:lang w:val="en-ZA"/>
+              </w:rPr>
+              <w:t>Bernard Mc Donald</w:t>
+            </w:r>
           </w:p>
         </w:tc>
         <w:tc>
@@ -20344,6 +20181,9 @@
                 <w:lang w:val="en-ZA"/>
               </w:rPr>
             </w:pPr>
+            <w:r>
+              <w:t>Account sub-system</w:t>
+            </w:r>
           </w:p>
         </w:tc>
         <w:tc>
@@ -20364,6 +20204,15 @@
                 <w:lang w:val="en-ZA"/>
               </w:rPr>
             </w:pPr>
+            <w:r>
+              <w:rPr>
+                <w:b/>
+                <w:sz w:val="22"/>
+                <w:szCs w:val="22"/>
+                <w:lang w:val="en-ZA"/>
+              </w:rPr>
+              <w:t>217198392</w:t>
+            </w:r>
           </w:p>
         </w:tc>
         <w:tc>
@@ -20384,6 +20233,26 @@
                 <w:lang w:val="en-ZA"/>
               </w:rPr>
             </w:pPr>
+            <w:proofErr w:type="spellStart"/>
+            <w:r>
+              <w:rPr>
+                <w:b/>
+                <w:sz w:val="22"/>
+                <w:szCs w:val="22"/>
+                <w:lang w:val="en-ZA"/>
+              </w:rPr>
+              <w:t>Mu’Minah</w:t>
+            </w:r>
+            <w:proofErr w:type="spellEnd"/>
+            <w:r>
+              <w:rPr>
+                <w:b/>
+                <w:sz w:val="22"/>
+                <w:szCs w:val="22"/>
+                <w:lang w:val="en-ZA"/>
+              </w:rPr>
+              <w:t xml:space="preserve"> Daniels</w:t>
+            </w:r>
           </w:p>
         </w:tc>
         <w:tc>
@@ -20427,6 +20296,9 @@
                 <w:lang w:val="en-ZA"/>
               </w:rPr>
             </w:pPr>
+            <w:r>
+              <w:t>Friends sub-system</w:t>
+            </w:r>
           </w:p>
         </w:tc>
         <w:tc>
@@ -20447,6 +20319,15 @@
                 <w:lang w:val="en-ZA"/>
               </w:rPr>
             </w:pPr>
+            <w:r>
+              <w:rPr>
+                <w:b/>
+                <w:sz w:val="22"/>
+                <w:szCs w:val="22"/>
+                <w:lang w:val="en-ZA"/>
+              </w:rPr>
+              <w:t>213348292</w:t>
+            </w:r>
           </w:p>
         </w:tc>
         <w:tc>
@@ -20467,89 +20348,15 @@
                 <w:lang w:val="en-ZA"/>
               </w:rPr>
             </w:pPr>
-          </w:p>
-        </w:tc>
-        <w:tc>
-          <w:tcPr>
-            <w:tcW w:w="2326" w:type="dxa"/>
-            <w:shd w:val="clear" w:color="auto" w:fill="FFFFFF" w:themeFill="background1"/>
-          </w:tcPr>
-          <w:p>
-            <w:pPr>
-              <w:pStyle w:val="BodyText2"/>
-              <w:tabs>
-                <w:tab w:val="left" w:pos="540"/>
-              </w:tabs>
+            <w:r>
               <w:rPr>
                 <w:b/>
                 <w:sz w:val="22"/>
                 <w:szCs w:val="22"/>
                 <w:lang w:val="en-ZA"/>
               </w:rPr>
-            </w:pPr>
-          </w:p>
-        </w:tc>
-      </w:tr>
-      <w:tr>
-        <w:trPr>
-          <w:trHeight w:val="200"/>
-        </w:trPr>
-        <w:tc>
-          <w:tcPr>
-            <w:tcW w:w="2875" w:type="dxa"/>
-          </w:tcPr>
-          <w:p>
-            <w:pPr>
-              <w:pStyle w:val="BodyText2"/>
-              <w:tabs>
-                <w:tab w:val="left" w:pos="540"/>
-              </w:tabs>
-              <w:rPr>
-                <w:sz w:val="22"/>
-                <w:szCs w:val="22"/>
-                <w:lang w:val="en-ZA"/>
-              </w:rPr>
-            </w:pPr>
-          </w:p>
-        </w:tc>
-        <w:tc>
-          <w:tcPr>
-            <w:tcW w:w="1525" w:type="dxa"/>
-            <w:shd w:val="clear" w:color="auto" w:fill="FFFFFF" w:themeFill="background1"/>
-          </w:tcPr>
-          <w:p>
-            <w:pPr>
-              <w:pStyle w:val="BodyText2"/>
-              <w:tabs>
-                <w:tab w:val="left" w:pos="540"/>
-              </w:tabs>
-              <w:rPr>
-                <w:b/>
-                <w:sz w:val="22"/>
-                <w:szCs w:val="22"/>
-                <w:lang w:val="en-ZA"/>
-              </w:rPr>
-            </w:pPr>
-          </w:p>
-        </w:tc>
-        <w:tc>
-          <w:tcPr>
-            <w:tcW w:w="1525" w:type="dxa"/>
-            <w:shd w:val="clear" w:color="auto" w:fill="FFFFFF" w:themeFill="background1"/>
-          </w:tcPr>
-          <w:p>
-            <w:pPr>
-              <w:pStyle w:val="BodyText2"/>
-              <w:tabs>
-                <w:tab w:val="left" w:pos="540"/>
-              </w:tabs>
-              <w:rPr>
-                <w:b/>
-                <w:sz w:val="22"/>
-                <w:szCs w:val="22"/>
-                <w:lang w:val="en-ZA"/>
-              </w:rPr>
-            </w:pPr>
+              <w:t>Tiffany de Vos</w:t>
+            </w:r>
           </w:p>
         </w:tc>
         <w:tc>
@@ -20620,7 +20427,7 @@
           <w:lang w:val="en-ZA"/>
         </w:rPr>
       </w:pPr>
-      <w:bookmarkStart w:id="60" w:name="_Toc3230037"/>
+      <w:bookmarkStart w:id="59" w:name="_Toc3230037"/>
       <w:r>
         <w:rPr>
           <w:lang w:val="en-ZA"/>
@@ -20628,7 +20435,7 @@
         <w:lastRenderedPageBreak/>
         <w:t>Researching the Requirements</w:t>
       </w:r>
-      <w:bookmarkEnd w:id="60"/>
+      <w:bookmarkEnd w:id="59"/>
     </w:p>
     <w:p>
       <w:pPr>
@@ -20637,21 +20444,21 @@
           <w:lang w:val="en-ZA"/>
         </w:rPr>
       </w:pPr>
-      <w:bookmarkStart w:id="61" w:name="_Toc3230038"/>
+      <w:bookmarkStart w:id="60" w:name="_Toc3230038"/>
       <w:r>
         <w:rPr>
           <w:lang w:val="en-ZA"/>
         </w:rPr>
         <w:t xml:space="preserve">10 User Interview </w:t>
       </w:r>
-      <w:commentRangeStart w:id="62"/>
+      <w:commentRangeStart w:id="61"/>
       <w:r>
         <w:rPr>
           <w:lang w:val="en-ZA"/>
         </w:rPr>
         <w:t>Questions</w:t>
       </w:r>
-      <w:commentRangeEnd w:id="62"/>
+      <w:commentRangeEnd w:id="61"/>
       <w:r>
         <w:rPr>
           <w:rStyle w:val="CommentReference"/>
@@ -20661,9 +20468,9 @@
           <w:iCs w:val="0"/>
           <w:lang w:val="en-ZA"/>
         </w:rPr>
-        <w:commentReference w:id="62"/>
-      </w:r>
-      <w:bookmarkEnd w:id="61"/>
+        <w:commentReference w:id="61"/>
+      </w:r>
+      <w:bookmarkEnd w:id="60"/>
     </w:p>
     <w:p>
       <w:pPr>
@@ -20748,7 +20555,12 @@
         <w:t>their Bucket List account</w:t>
       </w:r>
       <w:r>
-        <w:t>, should their details be kept?</w:t>
+        <w:t>, should th</w:t>
+      </w:r>
+      <w:bookmarkStart w:id="62" w:name="_GoBack"/>
+      <w:bookmarkEnd w:id="62"/>
+      <w:r>
+        <w:t>eir details be kept?</w:t>
       </w:r>
     </w:p>
     <w:p>
@@ -20760,7 +20572,15 @@
         </w:numPr>
       </w:pPr>
       <w:r>
-        <w:t>What happens to an account is the user was reported</w:t>
+        <w:t xml:space="preserve">What happens if a challenge is completed but nobody verifies </w:t>
+      </w:r>
+      <w:proofErr w:type="gramStart"/>
+      <w:r>
+        <w:t>it</w:t>
+      </w:r>
+      <w:proofErr w:type="gramEnd"/>
+      <w:r>
+        <w:t xml:space="preserve"> or a challenge is not actually completed but is verified?</w:t>
       </w:r>
     </w:p>
     <w:p>
@@ -20772,15 +20592,7 @@
         </w:numPr>
       </w:pPr>
       <w:r>
-        <w:t xml:space="preserve">What happens if a challenge is completed but nobody verifies </w:t>
-      </w:r>
-      <w:proofErr w:type="gramStart"/>
-      <w:r>
-        <w:t>it</w:t>
-      </w:r>
-      <w:proofErr w:type="gramEnd"/>
-      <w:r>
-        <w:t xml:space="preserve"> or a challenge is not actually completed but is verified?</w:t>
+        <w:t>How are fake accounts handled? For example, creating a fake account to get points for a group challenge</w:t>
       </w:r>
     </w:p>
     <w:p>
@@ -20792,55 +20604,7 @@
         </w:numPr>
       </w:pPr>
       <w:r>
-        <w:t>How are fake accounts handled? For example, creating a fake account to get points for a group challenge</w:t>
-      </w:r>
-    </w:p>
-    <w:p>
-      <w:pPr>
-        <w:pStyle w:val="ListParagraph"/>
-        <w:numPr>
-          <w:ilvl w:val="0"/>
-          <w:numId w:val="10"/>
-        </w:numPr>
-      </w:pPr>
-      <w:r>
         <w:t>Besides completing Bucket lost challenges, what else does this app provide? E.g.: charity, monetary gain, unlocking challenges based on points</w:t>
-      </w:r>
-    </w:p>
-    <w:p>
-      <w:pPr>
-        <w:pStyle w:val="ListParagraph"/>
-        <w:numPr>
-          <w:ilvl w:val="0"/>
-          <w:numId w:val="10"/>
-        </w:numPr>
-      </w:pPr>
-      <w:r>
-        <w:t>How will the app be maintained /paid for?</w:t>
-      </w:r>
-    </w:p>
-    <w:p>
-      <w:pPr>
-        <w:pStyle w:val="ListParagraph"/>
-        <w:numPr>
-          <w:ilvl w:val="0"/>
-          <w:numId w:val="10"/>
-        </w:numPr>
-      </w:pPr>
-      <w:r>
-        <w:t>Would you like an extra security measure when logging in? (i.e. Secret question)</w:t>
-      </w:r>
-    </w:p>
-    <w:p>
-      <w:pPr>
-        <w:pStyle w:val="ListParagraph"/>
-        <w:numPr>
-          <w:ilvl w:val="0"/>
-          <w:numId w:val="10"/>
-        </w:numPr>
-      </w:pPr>
-      <w:r>
-        <w:t>Would you like an option to disable advertisements on the system?</w:t>
       </w:r>
     </w:p>
     <w:p>
@@ -21184,7 +20948,7 @@
       </w:r>
     </w:p>
   </w:comment>
-  <w:comment w:id="11" w:author="Janine Nel" w:date="2010-02-09T18:03:00Z" w:initials="Janine">
+  <w:comment w:id="10" w:author="Janine Nel" w:date="2010-02-09T18:03:00Z" w:initials="Janine">
     <w:p>
       <w:pPr>
         <w:pStyle w:val="CommentText"/>
@@ -21477,7 +21241,7 @@
       </w:pPr>
     </w:p>
   </w:comment>
-  <w:comment w:id="15" w:author="Janine Nel" w:date="2010-02-09T19:59:00Z" w:initials="Janine">
+  <w:comment w:id="14" w:author="Janine Nel" w:date="2010-02-09T19:59:00Z" w:initials="Janine">
     <w:p>
       <w:pPr>
         <w:pStyle w:val="CommentText"/>
@@ -21498,7 +21262,7 @@
       </w:r>
     </w:p>
   </w:comment>
-  <w:comment w:id="16" w:author="Janine Nel" w:date="2010-02-09T20:33:00Z" w:initials="Janine">
+  <w:comment w:id="15" w:author="Janine Nel" w:date="2010-02-09T20:33:00Z" w:initials="Janine">
     <w:p>
       <w:pPr>
         <w:pStyle w:val="CommentText"/>
@@ -21519,7 +21283,7 @@
       </w:r>
     </w:p>
   </w:comment>
-  <w:comment w:id="17" w:author="Janine Nel" w:date="2010-02-09T20:02:00Z" w:initials="Janine">
+  <w:comment w:id="16" w:author="Janine Nel" w:date="2010-02-09T20:02:00Z" w:initials="Janine">
     <w:p>
       <w:pPr>
         <w:pStyle w:val="CommentText"/>
@@ -21540,7 +21304,7 @@
       </w:r>
     </w:p>
   </w:comment>
-  <w:comment w:id="18" w:author="Janine Nel" w:date="2010-02-09T20:03:00Z" w:initials="Janine">
+  <w:comment w:id="17" w:author="Janine Nel" w:date="2010-02-09T20:03:00Z" w:initials="Janine">
     <w:p>
       <w:pPr>
         <w:pStyle w:val="CommentText"/>
@@ -21561,7 +21325,7 @@
       </w:r>
     </w:p>
   </w:comment>
-  <w:comment w:id="19" w:author="Janine Nel" w:date="2010-02-09T20:28:00Z" w:initials="Janine">
+  <w:comment w:id="18" w:author="Janine Nel" w:date="2010-02-09T20:28:00Z" w:initials="Janine">
     <w:p>
       <w:pPr>
         <w:pStyle w:val="CommentText"/>
@@ -21590,7 +21354,7 @@
       </w:r>
     </w:p>
   </w:comment>
-  <w:comment w:id="20" w:author="Janine Nel" w:date="2010-02-09T20:36:00Z" w:initials="Janine">
+  <w:comment w:id="19" w:author="Janine Nel" w:date="2010-02-09T20:36:00Z" w:initials="Janine">
     <w:p>
       <w:pPr>
         <w:pStyle w:val="CommentText"/>
@@ -21642,7 +21406,7 @@
       </w:r>
     </w:p>
   </w:comment>
-  <w:comment w:id="21" w:author="Janine Nel" w:date="2010-02-09T20:37:00Z" w:initials="Janine">
+  <w:comment w:id="20" w:author="Janine Nel" w:date="2010-02-09T20:37:00Z" w:initials="Janine">
     <w:p>
       <w:pPr>
         <w:pStyle w:val="CommentText"/>
@@ -21681,7 +21445,7 @@
       </w:r>
     </w:p>
   </w:comment>
-  <w:comment w:id="22" w:author="Janine Nel" w:date="2010-02-09T20:39:00Z" w:initials="Janine">
+  <w:comment w:id="21" w:author="Janine Nel" w:date="2010-02-09T20:39:00Z" w:initials="Janine">
     <w:p>
       <w:pPr>
         <w:pStyle w:val="CommentText"/>
@@ -21736,7 +21500,7 @@
       </w:r>
     </w:p>
   </w:comment>
-  <w:comment w:id="23" w:author="Janine Nel" w:date="2010-02-09T20:44:00Z" w:initials="Janine">
+  <w:comment w:id="22" w:author="Janine Nel" w:date="2010-02-09T20:44:00Z" w:initials="Janine">
     <w:p>
       <w:pPr>
         <w:pStyle w:val="CommentText"/>
@@ -21917,7 +21681,7 @@
       </w:r>
     </w:p>
   </w:comment>
-  <w:comment w:id="24" w:author="Janine Nel" w:date="2010-02-09T20:33:00Z" w:initials="Janine">
+  <w:comment w:id="23" w:author="Janine Nel" w:date="2010-02-09T20:33:00Z" w:initials="Janine">
     <w:p>
       <w:pPr>
         <w:pStyle w:val="CommentText"/>
@@ -21938,7 +21702,7 @@
       </w:r>
     </w:p>
   </w:comment>
-  <w:comment w:id="25" w:author="Janine Nel" w:date="2010-02-09T20:02:00Z" w:initials="Janine">
+  <w:comment w:id="24" w:author="Janine Nel" w:date="2010-02-09T20:02:00Z" w:initials="Janine">
     <w:p>
       <w:pPr>
         <w:pStyle w:val="CommentText"/>
@@ -21959,7 +21723,7 @@
       </w:r>
     </w:p>
   </w:comment>
-  <w:comment w:id="26" w:author="Janine Nel" w:date="2010-02-09T20:03:00Z" w:initials="Janine">
+  <w:comment w:id="25" w:author="Janine Nel" w:date="2010-02-09T20:03:00Z" w:initials="Janine">
     <w:p>
       <w:pPr>
         <w:pStyle w:val="CommentText"/>
@@ -21980,7 +21744,7 @@
       </w:r>
     </w:p>
   </w:comment>
-  <w:comment w:id="27" w:author="Janine Nel" w:date="2010-02-09T20:28:00Z" w:initials="Janine">
+  <w:comment w:id="26" w:author="Janine Nel" w:date="2010-02-09T20:28:00Z" w:initials="Janine">
     <w:p>
       <w:pPr>
         <w:pStyle w:val="CommentText"/>
@@ -22009,7 +21773,7 @@
       </w:r>
     </w:p>
   </w:comment>
-  <w:comment w:id="28" w:author="Janine Nel" w:date="2010-02-09T20:36:00Z" w:initials="Janine">
+  <w:comment w:id="27" w:author="Janine Nel" w:date="2010-02-09T20:36:00Z" w:initials="Janine">
     <w:p>
       <w:pPr>
         <w:pStyle w:val="CommentText"/>
@@ -22061,7 +21825,7 @@
       </w:r>
     </w:p>
   </w:comment>
-  <w:comment w:id="29" w:author="Janine Nel" w:date="2010-02-09T20:37:00Z" w:initials="Janine">
+  <w:comment w:id="28" w:author="Janine Nel" w:date="2010-02-09T20:37:00Z" w:initials="Janine">
     <w:p>
       <w:pPr>
         <w:pStyle w:val="CommentText"/>
@@ -22100,7 +21864,7 @@
       </w:r>
     </w:p>
   </w:comment>
-  <w:comment w:id="30" w:author="Janine Nel" w:date="2010-02-09T20:39:00Z" w:initials="Janine">
+  <w:comment w:id="29" w:author="Janine Nel" w:date="2010-02-09T20:39:00Z" w:initials="Janine">
     <w:p>
       <w:pPr>
         <w:pStyle w:val="CommentText"/>
@@ -22155,7 +21919,7 @@
       </w:r>
     </w:p>
   </w:comment>
-  <w:comment w:id="31" w:author="Janine Nel" w:date="2010-02-09T20:44:00Z" w:initials="Janine">
+  <w:comment w:id="30" w:author="Janine Nel" w:date="2010-02-09T20:44:00Z" w:initials="Janine">
     <w:p>
       <w:pPr>
         <w:pStyle w:val="CommentText"/>
@@ -22336,7 +22100,7 @@
       </w:r>
     </w:p>
   </w:comment>
-  <w:comment w:id="32" w:author="Janine Nel" w:date="2010-02-09T20:33:00Z" w:initials="Janine">
+  <w:comment w:id="31" w:author="Janine Nel" w:date="2010-02-09T20:33:00Z" w:initials="Janine">
     <w:p>
       <w:pPr>
         <w:pStyle w:val="CommentText"/>
@@ -22357,7 +22121,7 @@
       </w:r>
     </w:p>
   </w:comment>
-  <w:comment w:id="33" w:author="Janine Nel" w:date="2010-02-09T20:02:00Z" w:initials="Janine">
+  <w:comment w:id="32" w:author="Janine Nel" w:date="2010-02-09T20:02:00Z" w:initials="Janine">
     <w:p>
       <w:pPr>
         <w:pStyle w:val="CommentText"/>
@@ -22378,7 +22142,7 @@
       </w:r>
     </w:p>
   </w:comment>
-  <w:comment w:id="34" w:author="Janine Nel" w:date="2010-02-09T20:03:00Z" w:initials="Janine">
+  <w:comment w:id="33" w:author="Janine Nel" w:date="2010-02-09T20:03:00Z" w:initials="Janine">
     <w:p>
       <w:pPr>
         <w:pStyle w:val="CommentText"/>
@@ -22399,7 +22163,7 @@
       </w:r>
     </w:p>
   </w:comment>
-  <w:comment w:id="35" w:author="Janine Nel" w:date="2010-02-09T20:28:00Z" w:initials="Janine">
+  <w:comment w:id="34" w:author="Janine Nel" w:date="2010-02-09T20:28:00Z" w:initials="Janine">
     <w:p>
       <w:pPr>
         <w:pStyle w:val="CommentText"/>
@@ -22428,7 +22192,7 @@
       </w:r>
     </w:p>
   </w:comment>
-  <w:comment w:id="36" w:author="Janine Nel" w:date="2010-02-09T20:36:00Z" w:initials="Janine">
+  <w:comment w:id="35" w:author="Janine Nel" w:date="2010-02-09T20:36:00Z" w:initials="Janine">
     <w:p>
       <w:pPr>
         <w:pStyle w:val="CommentText"/>
@@ -22480,7 +22244,7 @@
       </w:r>
     </w:p>
   </w:comment>
-  <w:comment w:id="37" w:author="Janine Nel" w:date="2010-02-09T20:37:00Z" w:initials="Janine">
+  <w:comment w:id="36" w:author="Janine Nel" w:date="2010-02-09T20:37:00Z" w:initials="Janine">
     <w:p>
       <w:pPr>
         <w:pStyle w:val="CommentText"/>
@@ -22519,7 +22283,7 @@
       </w:r>
     </w:p>
   </w:comment>
-  <w:comment w:id="38" w:author="Janine Nel" w:date="2010-02-09T20:39:00Z" w:initials="Janine">
+  <w:comment w:id="37" w:author="Janine Nel" w:date="2010-02-09T20:39:00Z" w:initials="Janine">
     <w:p>
       <w:pPr>
         <w:pStyle w:val="CommentText"/>
@@ -22574,7 +22338,7 @@
       </w:r>
     </w:p>
   </w:comment>
-  <w:comment w:id="39" w:author="Janine Nel" w:date="2010-02-09T20:44:00Z" w:initials="Janine">
+  <w:comment w:id="38" w:author="Janine Nel" w:date="2010-02-09T20:44:00Z" w:initials="Janine">
     <w:p>
       <w:pPr>
         <w:pStyle w:val="CommentText"/>
@@ -22755,7 +22519,7 @@
       </w:r>
     </w:p>
   </w:comment>
-  <w:comment w:id="43" w:author="Janine Nel" w:date="2010-02-09T19:35:00Z" w:initials="Janine">
+  <w:comment w:id="42" w:author="Janine Nel" w:date="2010-02-09T19:35:00Z" w:initials="Janine">
     <w:p>
       <w:pPr>
         <w:pStyle w:val="CommentText"/>
@@ -23164,7 +22928,7 @@
       </w:r>
     </w:p>
   </w:comment>
-  <w:comment w:id="45" w:author="Janine Nel" w:date="2010-02-09T19:35:00Z" w:initials="Janine">
+  <w:comment w:id="44" w:author="Janine Nel" w:date="2010-02-09T19:35:00Z" w:initials="Janine">
     <w:p>
       <w:pPr>
         <w:pStyle w:val="CommentText"/>
@@ -23185,7 +22949,7 @@
       </w:r>
     </w:p>
   </w:comment>
-  <w:comment w:id="47" w:author="Janine Nel" w:date="2010-02-09T19:42:00Z" w:initials="Janine">
+  <w:comment w:id="46" w:author="Janine Nel" w:date="2010-02-09T19:42:00Z" w:initials="Janine">
     <w:p>
       <w:pPr>
         <w:pStyle w:val="CommentText"/>
@@ -23215,7 +22979,7 @@
       </w:r>
     </w:p>
   </w:comment>
-  <w:comment w:id="49" w:author="Janine Nel" w:date="2010-02-09T19:36:00Z" w:initials="Janine">
+  <w:comment w:id="48" w:author="Janine Nel" w:date="2010-02-09T19:36:00Z" w:initials="Janine">
     <w:p>
       <w:pPr>
         <w:pStyle w:val="CommentText"/>
@@ -23231,7 +22995,7 @@
       </w:r>
     </w:p>
   </w:comment>
-  <w:comment w:id="51" w:author="Janine Nel" w:date="2010-02-09T19:30:00Z" w:initials="Janine">
+  <w:comment w:id="50" w:author="Janine Nel" w:date="2010-02-09T19:30:00Z" w:initials="Janine">
     <w:p>
       <w:pPr>
         <w:pStyle w:val="CommentText"/>
@@ -23301,7 +23065,7 @@
       </w:pPr>
     </w:p>
   </w:comment>
-  <w:comment w:id="52" w:author="Janine Nel" w:date="2010-02-09T19:38:00Z" w:initials="Janine">
+  <w:comment w:id="51" w:author="Janine Nel" w:date="2010-02-09T19:38:00Z" w:initials="Janine">
     <w:p>
       <w:pPr>
         <w:pStyle w:val="CommentText"/>
@@ -23322,7 +23086,7 @@
       </w:r>
     </w:p>
   </w:comment>
-  <w:comment w:id="53" w:author="Nel, Janine (Ms) (Summerstrand Campus South)" w:date="2018-02-20T09:24:00Z" w:initials="NJ((CS">
+  <w:comment w:id="52" w:author="Nel, Janine (Ms) (Summerstrand Campus South)" w:date="2018-02-20T09:24:00Z" w:initials="NJ((CS">
     <w:p>
       <w:pPr>
         <w:pStyle w:val="CommentText"/>
@@ -23395,7 +23159,7 @@
       </w:r>
     </w:p>
   </w:comment>
-  <w:comment w:id="57" w:author="Nel, Janine (Ms) (Summerstrand Campus South)" w:date="2018-02-20T09:30:00Z" w:initials="NJ((CS">
+  <w:comment w:id="56" w:author="Nel, Janine (Ms) (Summerstrand Campus South)" w:date="2018-02-20T09:30:00Z" w:initials="NJ((CS">
     <w:p>
       <w:pPr>
         <w:pStyle w:val="BodyText2"/>
@@ -23427,7 +23191,7 @@
       </w:pPr>
     </w:p>
   </w:comment>
-  <w:comment w:id="59" w:author="Nel, Janine (Ms) (Summerstrand Campus South)" w:date="2018-02-20T09:31:00Z" w:initials="NJ((CS">
+  <w:comment w:id="58" w:author="Nel, Janine (Ms) (Summerstrand Campus South)" w:date="2018-02-20T09:31:00Z" w:initials="NJ((CS">
     <w:p>
       <w:pPr>
         <w:pStyle w:val="CommentText"/>
@@ -23575,7 +23339,7 @@
       </w:r>
     </w:p>
   </w:comment>
-  <w:comment w:id="62" w:author="Nel, Janine (Ms) (Summerstrand Campus South)" w:date="2018-02-20T09:41:00Z" w:initials="NJ((CS">
+  <w:comment w:id="61" w:author="Nel, Janine (Ms) (Summerstrand Campus South)" w:date="2018-02-20T09:41:00Z" w:initials="NJ((CS">
     <w:p>
       <w:pPr>
         <w:pStyle w:val="Bulletlist"/>
@@ -25937,6 +25701,119 @@
     </w:lvl>
   </w:abstractNum>
   <w:abstractNum w:abstractNumId="21" w15:restartNumberingAfterBreak="0">
+    <w:nsid w:val="3BAF5847"/>
+    <w:multiLevelType w:val="hybridMultilevel"/>
+    <w:tmpl w:val="C4DE2A8E"/>
+    <w:lvl w:ilvl="0" w:tplc="1C090001">
+      <w:start w:val="1"/>
+      <w:numFmt w:val="bullet"/>
+      <w:lvlText w:val=""/>
+      <w:lvlJc w:val="left"/>
+      <w:pPr>
+        <w:ind w:left="720" w:hanging="360"/>
+      </w:pPr>
+      <w:rPr>
+        <w:rFonts w:ascii="Symbol" w:hAnsi="Symbol" w:hint="default"/>
+      </w:rPr>
+    </w:lvl>
+    <w:lvl w:ilvl="1" w:tplc="1C090003" w:tentative="1">
+      <w:start w:val="1"/>
+      <w:numFmt w:val="bullet"/>
+      <w:lvlText w:val="o"/>
+      <w:lvlJc w:val="left"/>
+      <w:pPr>
+        <w:ind w:left="1440" w:hanging="360"/>
+      </w:pPr>
+      <w:rPr>
+        <w:rFonts w:ascii="Courier New" w:hAnsi="Courier New" w:cs="Courier New" w:hint="default"/>
+      </w:rPr>
+    </w:lvl>
+    <w:lvl w:ilvl="2" w:tplc="1C090005" w:tentative="1">
+      <w:start w:val="1"/>
+      <w:numFmt w:val="bullet"/>
+      <w:lvlText w:val=""/>
+      <w:lvlJc w:val="left"/>
+      <w:pPr>
+        <w:ind w:left="2160" w:hanging="360"/>
+      </w:pPr>
+      <w:rPr>
+        <w:rFonts w:ascii="Wingdings" w:hAnsi="Wingdings" w:hint="default"/>
+      </w:rPr>
+    </w:lvl>
+    <w:lvl w:ilvl="3" w:tplc="1C090001" w:tentative="1">
+      <w:start w:val="1"/>
+      <w:numFmt w:val="bullet"/>
+      <w:lvlText w:val=""/>
+      <w:lvlJc w:val="left"/>
+      <w:pPr>
+        <w:ind w:left="2880" w:hanging="360"/>
+      </w:pPr>
+      <w:rPr>
+        <w:rFonts w:ascii="Symbol" w:hAnsi="Symbol" w:hint="default"/>
+      </w:rPr>
+    </w:lvl>
+    <w:lvl w:ilvl="4" w:tplc="1C090003" w:tentative="1">
+      <w:start w:val="1"/>
+      <w:numFmt w:val="bullet"/>
+      <w:lvlText w:val="o"/>
+      <w:lvlJc w:val="left"/>
+      <w:pPr>
+        <w:ind w:left="3600" w:hanging="360"/>
+      </w:pPr>
+      <w:rPr>
+        <w:rFonts w:ascii="Courier New" w:hAnsi="Courier New" w:cs="Courier New" w:hint="default"/>
+      </w:rPr>
+    </w:lvl>
+    <w:lvl w:ilvl="5" w:tplc="1C090005" w:tentative="1">
+      <w:start w:val="1"/>
+      <w:numFmt w:val="bullet"/>
+      <w:lvlText w:val=""/>
+      <w:lvlJc w:val="left"/>
+      <w:pPr>
+        <w:ind w:left="4320" w:hanging="360"/>
+      </w:pPr>
+      <w:rPr>
+        <w:rFonts w:ascii="Wingdings" w:hAnsi="Wingdings" w:hint="default"/>
+      </w:rPr>
+    </w:lvl>
+    <w:lvl w:ilvl="6" w:tplc="1C090001" w:tentative="1">
+      <w:start w:val="1"/>
+      <w:numFmt w:val="bullet"/>
+      <w:lvlText w:val=""/>
+      <w:lvlJc w:val="left"/>
+      <w:pPr>
+        <w:ind w:left="5040" w:hanging="360"/>
+      </w:pPr>
+      <w:rPr>
+        <w:rFonts w:ascii="Symbol" w:hAnsi="Symbol" w:hint="default"/>
+      </w:rPr>
+    </w:lvl>
+    <w:lvl w:ilvl="7" w:tplc="1C090003" w:tentative="1">
+      <w:start w:val="1"/>
+      <w:numFmt w:val="bullet"/>
+      <w:lvlText w:val="o"/>
+      <w:lvlJc w:val="left"/>
+      <w:pPr>
+        <w:ind w:left="5760" w:hanging="360"/>
+      </w:pPr>
+      <w:rPr>
+        <w:rFonts w:ascii="Courier New" w:hAnsi="Courier New" w:cs="Courier New" w:hint="default"/>
+      </w:rPr>
+    </w:lvl>
+    <w:lvl w:ilvl="8" w:tplc="1C090005" w:tentative="1">
+      <w:start w:val="1"/>
+      <w:numFmt w:val="bullet"/>
+      <w:lvlText w:val=""/>
+      <w:lvlJc w:val="left"/>
+      <w:pPr>
+        <w:ind w:left="6480" w:hanging="360"/>
+      </w:pPr>
+      <w:rPr>
+        <w:rFonts w:ascii="Wingdings" w:hAnsi="Wingdings" w:hint="default"/>
+      </w:rPr>
+    </w:lvl>
+  </w:abstractNum>
+  <w:abstractNum w:abstractNumId="22" w15:restartNumberingAfterBreak="0">
     <w:nsid w:val="434C0F02"/>
     <w:multiLevelType w:val="hybridMultilevel"/>
     <w:tmpl w:val="0EAAFDC2"/>
@@ -26025,7 +25902,7 @@
       </w:pPr>
     </w:lvl>
   </w:abstractNum>
-  <w:abstractNum w:abstractNumId="22" w15:restartNumberingAfterBreak="0">
+  <w:abstractNum w:abstractNumId="23" w15:restartNumberingAfterBreak="0">
     <w:nsid w:val="43FD0B09"/>
     <w:multiLevelType w:val="hybridMultilevel"/>
     <w:tmpl w:val="35C06256"/>
@@ -26138,7 +26015,7 @@
       </w:rPr>
     </w:lvl>
   </w:abstractNum>
-  <w:abstractNum w:abstractNumId="23" w15:restartNumberingAfterBreak="0">
+  <w:abstractNum w:abstractNumId="24" w15:restartNumberingAfterBreak="0">
     <w:nsid w:val="44DA344C"/>
     <w:multiLevelType w:val="singleLevel"/>
     <w:tmpl w:val="8FDECAB0"/>
@@ -26159,7 +26036,7 @@
       </w:rPr>
     </w:lvl>
   </w:abstractNum>
-  <w:abstractNum w:abstractNumId="24" w15:restartNumberingAfterBreak="0">
+  <w:abstractNum w:abstractNumId="25" w15:restartNumberingAfterBreak="0">
     <w:nsid w:val="4A44549B"/>
     <w:multiLevelType w:val="hybridMultilevel"/>
     <w:tmpl w:val="E9CA6D2A"/>
@@ -26272,7 +26149,7 @@
       </w:rPr>
     </w:lvl>
   </w:abstractNum>
-  <w:abstractNum w:abstractNumId="25" w15:restartNumberingAfterBreak="0">
+  <w:abstractNum w:abstractNumId="26" w15:restartNumberingAfterBreak="0">
     <w:nsid w:val="51433283"/>
     <w:multiLevelType w:val="hybridMultilevel"/>
     <w:tmpl w:val="20F48336"/>
@@ -26388,7 +26265,7 @@
       </w:rPr>
     </w:lvl>
   </w:abstractNum>
-  <w:abstractNum w:abstractNumId="26" w15:restartNumberingAfterBreak="0">
+  <w:abstractNum w:abstractNumId="27" w15:restartNumberingAfterBreak="0">
     <w:nsid w:val="5464397F"/>
     <w:multiLevelType w:val="hybridMultilevel"/>
     <w:tmpl w:val="A6A8E372"/>
@@ -26477,7 +26354,7 @@
       </w:pPr>
     </w:lvl>
   </w:abstractNum>
-  <w:abstractNum w:abstractNumId="27" w15:restartNumberingAfterBreak="0">
+  <w:abstractNum w:abstractNumId="28" w15:restartNumberingAfterBreak="0">
     <w:nsid w:val="55880CE9"/>
     <w:multiLevelType w:val="multilevel"/>
     <w:tmpl w:val="D9BECE72"/>
@@ -26590,7 +26467,7 @@
       </w:rPr>
     </w:lvl>
   </w:abstractNum>
-  <w:abstractNum w:abstractNumId="28" w15:restartNumberingAfterBreak="0">
+  <w:abstractNum w:abstractNumId="29" w15:restartNumberingAfterBreak="0">
     <w:nsid w:val="55904E4C"/>
     <w:multiLevelType w:val="hybridMultilevel"/>
     <w:tmpl w:val="3C8E7E48"/>
@@ -26679,7 +26556,7 @@
       </w:pPr>
     </w:lvl>
   </w:abstractNum>
-  <w:abstractNum w:abstractNumId="29" w15:restartNumberingAfterBreak="0">
+  <w:abstractNum w:abstractNumId="30" w15:restartNumberingAfterBreak="0">
     <w:nsid w:val="55B43487"/>
     <w:multiLevelType w:val="multilevel"/>
     <w:tmpl w:val="93DA7AB2"/>
@@ -26832,7 +26709,7 @@
       </w:rPr>
     </w:lvl>
   </w:abstractNum>
-  <w:abstractNum w:abstractNumId="30" w15:restartNumberingAfterBreak="0">
+  <w:abstractNum w:abstractNumId="31" w15:restartNumberingAfterBreak="0">
     <w:nsid w:val="574E0DBD"/>
     <w:multiLevelType w:val="hybridMultilevel"/>
     <w:tmpl w:val="CBC498DC"/>
@@ -26921,7 +26798,7 @@
       </w:pPr>
     </w:lvl>
   </w:abstractNum>
-  <w:abstractNum w:abstractNumId="31" w15:restartNumberingAfterBreak="0">
+  <w:abstractNum w:abstractNumId="32" w15:restartNumberingAfterBreak="0">
     <w:nsid w:val="579D65FA"/>
     <w:multiLevelType w:val="hybridMultilevel"/>
     <w:tmpl w:val="073A823C"/>
@@ -27010,7 +26887,7 @@
       </w:pPr>
     </w:lvl>
   </w:abstractNum>
-  <w:abstractNum w:abstractNumId="32" w15:restartNumberingAfterBreak="0">
+  <w:abstractNum w:abstractNumId="33" w15:restartNumberingAfterBreak="0">
     <w:nsid w:val="583816D3"/>
     <w:multiLevelType w:val="hybridMultilevel"/>
     <w:tmpl w:val="D5ACA042"/>
@@ -27099,7 +26976,7 @@
       </w:pPr>
     </w:lvl>
   </w:abstractNum>
-  <w:abstractNum w:abstractNumId="33" w15:restartNumberingAfterBreak="0">
+  <w:abstractNum w:abstractNumId="34" w15:restartNumberingAfterBreak="0">
     <w:nsid w:val="585E4C70"/>
     <w:multiLevelType w:val="hybridMultilevel"/>
     <w:tmpl w:val="3C701A66"/>
@@ -27212,7 +27089,7 @@
       </w:rPr>
     </w:lvl>
   </w:abstractNum>
-  <w:abstractNum w:abstractNumId="34" w15:restartNumberingAfterBreak="0">
+  <w:abstractNum w:abstractNumId="35" w15:restartNumberingAfterBreak="0">
     <w:nsid w:val="5AAE0FFE"/>
     <w:multiLevelType w:val="hybridMultilevel"/>
     <w:tmpl w:val="A5008626"/>
@@ -27333,7 +27210,7 @@
       </w:pPr>
     </w:lvl>
   </w:abstractNum>
-  <w:abstractNum w:abstractNumId="35" w15:restartNumberingAfterBreak="0">
+  <w:abstractNum w:abstractNumId="36" w15:restartNumberingAfterBreak="0">
     <w:nsid w:val="5D3B657A"/>
     <w:multiLevelType w:val="hybridMultilevel"/>
     <w:tmpl w:val="2E7463BC"/>
@@ -27422,7 +27299,7 @@
       </w:pPr>
     </w:lvl>
   </w:abstractNum>
-  <w:abstractNum w:abstractNumId="36" w15:restartNumberingAfterBreak="0">
+  <w:abstractNum w:abstractNumId="37" w15:restartNumberingAfterBreak="0">
     <w:nsid w:val="62D66C5C"/>
     <w:multiLevelType w:val="hybridMultilevel"/>
     <w:tmpl w:val="47CA8956"/>
@@ -27511,7 +27388,7 @@
       </w:pPr>
     </w:lvl>
   </w:abstractNum>
-  <w:abstractNum w:abstractNumId="37" w15:restartNumberingAfterBreak="0">
+  <w:abstractNum w:abstractNumId="38" w15:restartNumberingAfterBreak="0">
     <w:nsid w:val="62F81471"/>
     <w:multiLevelType w:val="hybridMultilevel"/>
     <w:tmpl w:val="222EBEAE"/>
@@ -27600,7 +27477,7 @@
       </w:pPr>
     </w:lvl>
   </w:abstractNum>
-  <w:abstractNum w:abstractNumId="38" w15:restartNumberingAfterBreak="0">
+  <w:abstractNum w:abstractNumId="39" w15:restartNumberingAfterBreak="0">
     <w:nsid w:val="63A44A8D"/>
     <w:multiLevelType w:val="hybridMultilevel"/>
     <w:tmpl w:val="873C8814"/>
@@ -27689,7 +27566,7 @@
       </w:pPr>
     </w:lvl>
   </w:abstractNum>
-  <w:abstractNum w:abstractNumId="39" w15:restartNumberingAfterBreak="0">
+  <w:abstractNum w:abstractNumId="40" w15:restartNumberingAfterBreak="0">
     <w:nsid w:val="67B31096"/>
     <w:multiLevelType w:val="hybridMultilevel"/>
     <w:tmpl w:val="72F8FC54"/>
@@ -27778,7 +27655,7 @@
       </w:pPr>
     </w:lvl>
   </w:abstractNum>
-  <w:abstractNum w:abstractNumId="40" w15:restartNumberingAfterBreak="0">
+  <w:abstractNum w:abstractNumId="41" w15:restartNumberingAfterBreak="0">
     <w:nsid w:val="70291DBB"/>
     <w:multiLevelType w:val="hybridMultilevel"/>
     <w:tmpl w:val="87125916"/>
@@ -27864,7 +27741,7 @@
       </w:pPr>
     </w:lvl>
   </w:abstractNum>
-  <w:abstractNum w:abstractNumId="41" w15:restartNumberingAfterBreak="0">
+  <w:abstractNum w:abstractNumId="42" w15:restartNumberingAfterBreak="0">
     <w:nsid w:val="73B6623D"/>
     <w:multiLevelType w:val="hybridMultilevel"/>
     <w:tmpl w:val="312EFD8A"/>
@@ -27953,7 +27830,7 @@
       </w:pPr>
     </w:lvl>
   </w:abstractNum>
-  <w:abstractNum w:abstractNumId="42" w15:restartNumberingAfterBreak="0">
+  <w:abstractNum w:abstractNumId="43" w15:restartNumberingAfterBreak="0">
     <w:nsid w:val="76265F20"/>
     <w:multiLevelType w:val="multilevel"/>
     <w:tmpl w:val="38EE6196"/>
@@ -28066,7 +27943,7 @@
       </w:rPr>
     </w:lvl>
   </w:abstractNum>
-  <w:abstractNum w:abstractNumId="43" w15:restartNumberingAfterBreak="0">
+  <w:abstractNum w:abstractNumId="44" w15:restartNumberingAfterBreak="0">
     <w:nsid w:val="770B4329"/>
     <w:multiLevelType w:val="hybridMultilevel"/>
     <w:tmpl w:val="AE6275FC"/>
@@ -28155,7 +28032,7 @@
       </w:pPr>
     </w:lvl>
   </w:abstractNum>
-  <w:abstractNum w:abstractNumId="44" w15:restartNumberingAfterBreak="0">
+  <w:abstractNum w:abstractNumId="45" w15:restartNumberingAfterBreak="0">
     <w:nsid w:val="7D142E58"/>
     <w:multiLevelType w:val="hybridMultilevel"/>
     <w:tmpl w:val="35464A9E"/>
@@ -28269,37 +28146,37 @@
     </w:lvl>
   </w:abstractNum>
   <w:num w:numId="1">
-    <w:abstractNumId w:val="29"/>
+    <w:abstractNumId w:val="30"/>
   </w:num>
   <w:num w:numId="2">
     <w:abstractNumId w:val="6"/>
   </w:num>
   <w:num w:numId="3">
+    <w:abstractNumId w:val="35"/>
+  </w:num>
+  <w:num w:numId="4">
+    <w:abstractNumId w:val="24"/>
+  </w:num>
+  <w:num w:numId="5">
+    <w:abstractNumId w:val="26"/>
+  </w:num>
+  <w:num w:numId="6">
+    <w:abstractNumId w:val="45"/>
+  </w:num>
+  <w:num w:numId="7">
     <w:abstractNumId w:val="34"/>
   </w:num>
-  <w:num w:numId="4">
+  <w:num w:numId="8">
+    <w:abstractNumId w:val="25"/>
+  </w:num>
+  <w:num w:numId="9">
     <w:abstractNumId w:val="23"/>
   </w:num>
-  <w:num w:numId="5">
-    <w:abstractNumId w:val="25"/>
-  </w:num>
-  <w:num w:numId="6">
-    <w:abstractNumId w:val="44"/>
-  </w:num>
-  <w:num w:numId="7">
-    <w:abstractNumId w:val="33"/>
-  </w:num>
-  <w:num w:numId="8">
-    <w:abstractNumId w:val="24"/>
-  </w:num>
-  <w:num w:numId="9">
-    <w:abstractNumId w:val="22"/>
-  </w:num>
   <w:num w:numId="10">
-    <w:abstractNumId w:val="40"/>
+    <w:abstractNumId w:val="41"/>
   </w:num>
   <w:num w:numId="11">
-    <w:abstractNumId w:val="21"/>
+    <w:abstractNumId w:val="22"/>
   </w:num>
   <w:num w:numId="12">
     <w:abstractNumId w:val="1"/>
@@ -28311,25 +28188,25 @@
     <w:abstractNumId w:val="5"/>
   </w:num>
   <w:num w:numId="15">
-    <w:abstractNumId w:val="39"/>
+    <w:abstractNumId w:val="40"/>
   </w:num>
   <w:num w:numId="16">
-    <w:abstractNumId w:val="36"/>
+    <w:abstractNumId w:val="37"/>
   </w:num>
   <w:num w:numId="17">
-    <w:abstractNumId w:val="32"/>
+    <w:abstractNumId w:val="33"/>
   </w:num>
   <w:num w:numId="18">
-    <w:abstractNumId w:val="41"/>
+    <w:abstractNumId w:val="42"/>
   </w:num>
   <w:num w:numId="19">
-    <w:abstractNumId w:val="35"/>
+    <w:abstractNumId w:val="36"/>
   </w:num>
   <w:num w:numId="20">
     <w:abstractNumId w:val="20"/>
   </w:num>
   <w:num w:numId="21">
-    <w:abstractNumId w:val="31"/>
+    <w:abstractNumId w:val="32"/>
   </w:num>
   <w:num w:numId="22">
     <w:abstractNumId w:val="10"/>
@@ -28338,13 +28215,13 @@
     <w:abstractNumId w:val="4"/>
   </w:num>
   <w:num w:numId="24">
-    <w:abstractNumId w:val="37"/>
+    <w:abstractNumId w:val="38"/>
   </w:num>
   <w:num w:numId="25">
     <w:abstractNumId w:val="19"/>
   </w:num>
   <w:num w:numId="26">
-    <w:abstractNumId w:val="28"/>
+    <w:abstractNumId w:val="29"/>
   </w:num>
   <w:num w:numId="27">
     <w:abstractNumId w:val="0"/>
@@ -28356,16 +28233,16 @@
     <w:abstractNumId w:val="2"/>
   </w:num>
   <w:num w:numId="30">
-    <w:abstractNumId w:val="30"/>
+    <w:abstractNumId w:val="31"/>
   </w:num>
   <w:num w:numId="31">
-    <w:abstractNumId w:val="26"/>
+    <w:abstractNumId w:val="27"/>
   </w:num>
   <w:num w:numId="32">
-    <w:abstractNumId w:val="43"/>
+    <w:abstractNumId w:val="44"/>
   </w:num>
   <w:num w:numId="33">
-    <w:abstractNumId w:val="38"/>
+    <w:abstractNumId w:val="39"/>
   </w:num>
   <w:num w:numId="34">
     <w:abstractNumId w:val="14"/>
@@ -28374,10 +28251,10 @@
     <w:abstractNumId w:val="3"/>
   </w:num>
   <w:num w:numId="36">
-    <w:abstractNumId w:val="42"/>
+    <w:abstractNumId w:val="43"/>
   </w:num>
   <w:num w:numId="37">
-    <w:abstractNumId w:val="27"/>
+    <w:abstractNumId w:val="28"/>
   </w:num>
   <w:num w:numId="38">
     <w:abstractNumId w:val="15"/>
@@ -28402,6 +28279,9 @@
   </w:num>
   <w:num w:numId="45">
     <w:abstractNumId w:val="18"/>
+  </w:num>
+  <w:num w:numId="46">
+    <w:abstractNumId w:val="21"/>
   </w:num>
   <w:numIdMacAtCleanup w:val="29"/>
 </w:numbering>
@@ -28429,7 +28309,7 @@
     </w:rPrDefault>
     <w:pPrDefault/>
   </w:docDefaults>
-  <w:latentStyles w:defLockedState="0" w:defUIPriority="0" w:defSemiHidden="0" w:defUnhideWhenUsed="0" w:defQFormat="0" w:count="375">
+  <w:latentStyles w:defLockedState="0" w:defUIPriority="0" w:defSemiHidden="0" w:defUnhideWhenUsed="0" w:defQFormat="0" w:count="376">
     <w:lsdException w:name="Normal" w:qFormat="1"/>
     <w:lsdException w:name="heading 1" w:qFormat="1"/>
     <w:lsdException w:name="heading 2" w:qFormat="1"/>
@@ -28529,7 +28409,6 @@
     <w:lsdException w:name="HTML Sample" w:semiHidden="1" w:unhideWhenUsed="1"/>
     <w:lsdException w:name="HTML Typewriter" w:semiHidden="1" w:unhideWhenUsed="1"/>
     <w:lsdException w:name="HTML Variable" w:semiHidden="1" w:unhideWhenUsed="1"/>
-    <w:lsdException w:name="Normal Table" w:semiHidden="1" w:unhideWhenUsed="1"/>
     <w:lsdException w:name="annotation subject" w:semiHidden="1" w:unhideWhenUsed="1"/>
     <w:lsdException w:name="No List" w:semiHidden="1" w:unhideWhenUsed="1"/>
     <w:lsdException w:name="Outline List 1" w:semiHidden="1" w:unhideWhenUsed="1"/>
@@ -28576,9 +28455,7 @@
     <w:lsdException w:name="Table Subtle 2" w:semiHidden="1" w:unhideWhenUsed="1"/>
     <w:lsdException w:name="Table Web 1" w:semiHidden="1" w:unhideWhenUsed="1"/>
     <w:lsdException w:name="Table Web 2" w:semiHidden="1" w:unhideWhenUsed="1"/>
-    <w:lsdException w:name="Table Web 3" w:semiHidden="1" w:unhideWhenUsed="1"/>
     <w:lsdException w:name="Balloon Text" w:semiHidden="1" w:unhideWhenUsed="1"/>
-    <w:lsdException w:name="Table Theme" w:semiHidden="1" w:unhideWhenUsed="1"/>
     <w:lsdException w:name="Placeholder Text" w:semiHidden="1" w:uiPriority="99"/>
     <w:lsdException w:name="No Spacing" w:uiPriority="1" w:qFormat="1"/>
     <w:lsdException w:name="Light Shading" w:uiPriority="60"/>
@@ -28798,6 +28675,7 @@
     <w:lsdException w:name="Smart Hyperlink" w:semiHidden="1" w:uiPriority="99" w:unhideWhenUsed="1"/>
     <w:lsdException w:name="Hashtag" w:semiHidden="1" w:uiPriority="99" w:unhideWhenUsed="1"/>
     <w:lsdException w:name="Unresolved Mention" w:semiHidden="1" w:uiPriority="99" w:unhideWhenUsed="1"/>
+    <w:lsdException w:name="Smart Link" w:semiHidden="1" w:uiPriority="99" w:unhideWhenUsed="1"/>
   </w:latentStyles>
   <w:style w:type="paragraph" w:default="1" w:styleId="Normal">
     <w:name w:val="Normal"/>
@@ -30429,7 +30307,7 @@
 </file>
 
 <file path=customXml/itemProps1.xml><?xml version="1.0" encoding="utf-8"?>
-<ds:datastoreItem xmlns:ds="http://schemas.openxmlformats.org/officeDocument/2006/customXml" ds:itemID="{DE1BD0D9-314F-44CF-A423-C8178FC8F413}">
+<ds:datastoreItem xmlns:ds="http://schemas.openxmlformats.org/officeDocument/2006/customXml" ds:itemID="{CDC9D6EE-F528-435B-B8F6-B4816C18FDFD}">
   <ds:schemaRefs>
     <ds:schemaRef ds:uri="http://schemas.openxmlformats.org/officeDocument/2006/bibliography"/>
   </ds:schemaRefs>

</xml_diff>

<commit_message>
Merged documents and deleted duplicate
</commit_message>
<xml_diff>
--- a/Requirements Document Final.docx
+++ b/Requirements Document Final.docx
@@ -16803,6 +16803,8 @@
       <w:pPr>
         <w:spacing w:before="240" w:after="120"/>
       </w:pPr>
+      <w:bookmarkStart w:id="41" w:name="_GoBack"/>
+      <w:bookmarkEnd w:id="41"/>
     </w:p>
     <w:tbl>
       <w:tblPr>
@@ -17761,15 +17763,15 @@
           <w:lang w:val="en-ZA"/>
         </w:rPr>
       </w:pPr>
-      <w:bookmarkStart w:id="41" w:name="_Toc3230029"/>
-      <w:commentRangeStart w:id="42"/>
+      <w:bookmarkStart w:id="42" w:name="_Toc3230029"/>
+      <w:commentRangeStart w:id="43"/>
       <w:r>
         <w:rPr>
           <w:lang w:val="en-ZA"/>
         </w:rPr>
         <w:t>Interface</w:t>
       </w:r>
-      <w:commentRangeEnd w:id="42"/>
+      <w:commentRangeEnd w:id="43"/>
       <w:r>
         <w:rPr>
           <w:rStyle w:val="CommentReference"/>
@@ -17779,7 +17781,7 @@
           <w:iCs w:val="0"/>
           <w:lang w:val="en-ZA"/>
         </w:rPr>
-        <w:commentReference w:id="42"/>
+        <w:commentReference w:id="43"/>
       </w:r>
       <w:r>
         <w:rPr>
@@ -17787,7 +17789,7 @@
         </w:rPr>
         <w:t xml:space="preserve"> Requirements</w:t>
       </w:r>
-      <w:bookmarkEnd w:id="41"/>
+      <w:bookmarkEnd w:id="42"/>
     </w:p>
     <w:p>
       <w:r>
@@ -17801,7 +17803,7 @@
       <w:proofErr w:type="spellEnd"/>
       <w:proofErr w:type="gramEnd"/>
       <w:r>
-        <w:t xml:space="preserve"> bucket list </w:t>
+        <w:t xml:space="preserve"> bucket list, complete challenges and get more friends to join.</w:t>
       </w:r>
     </w:p>
     <w:p/>
@@ -17819,54 +17821,63 @@
       </w:r>
     </w:p>
     <w:p>
-      <w:r>
-        <w:t>Navigation should be easy, straight forward, precise and intuitive for all ages.</w:t>
-      </w:r>
-    </w:p>
-    <w:p>
-      <w:r>
-        <w:t>There should be shortcuts so that entering challenges and completing challenges are made simple.</w:t>
-      </w:r>
-    </w:p>
-    <w:p>
-      <w:r>
-        <w:t>Once an onlooker has signed up it should immediately log them in and provide a tutorial/guide on how the website works.</w:t>
-      </w:r>
-    </w:p>
-    <w:p>
       <w:pPr>
         <w:rPr>
           <w:color w:val="000000"/>
         </w:rPr>
       </w:pPr>
       <w:r>
+        <w:t xml:space="preserve">Bucket List aims to entice users to get up and do the things of always wanted to do but never had the motivation or time to do. Bucket List navigation will be easy, straight forward, precise, intuitive for all ages and worthwhile to remember. Design across the website will be consistent between the main bucket list and each individual </w:t>
+      </w:r>
+      <w:proofErr w:type="gramStart"/>
+      <w:r>
+        <w:t>users</w:t>
+      </w:r>
+      <w:proofErr w:type="gramEnd"/>
+      <w:r>
+        <w:t xml:space="preserve"> bucket list so that users always feel in control. Once an onlooker has signed up it should immediately log them in and given them access to all user controls such as edit profile, send friend requests etc. </w:t>
+      </w:r>
+      <w:r>
         <w:rPr>
           <w:color w:val="000000"/>
         </w:rPr>
-        <w:t>The system will offer simple error handling and easy reversal of actions.</w:t>
-      </w:r>
-    </w:p>
-    <w:p>
+        <w:t xml:space="preserve">The system will offer simple error handling and easy reversal of actions such as removing challenges from ones Bucket List, removing friend and </w:t>
+      </w:r>
+      <w:commentRangeStart w:id="44"/>
       <w:r>
         <w:rPr>
           <w:color w:val="000000"/>
-        </w:rPr>
-        <w:t>There will be visual or audible feedback when certain tasks are completed.</w:t>
-      </w:r>
-    </w:p>
-    <w:p>
-      <w:r>
-        <w:t>Not all personal information will be immediately available for the user to feel more secure when using the website.</w:t>
-      </w:r>
-    </w:p>
-    <w:p>
-      <w:r>
-        <w:t>Navigating the website should be easy and worthwhile to remember</w:t>
-      </w:r>
-    </w:p>
-    <w:p>
-      <w:r>
-        <w:t>Each profile will be password protected</w:t>
+          <w:highlight w:val="yellow"/>
+        </w:rPr>
+        <w:t>deleting</w:t>
+      </w:r>
+      <w:commentRangeEnd w:id="44"/>
+      <w:r>
+        <w:rPr>
+          <w:rStyle w:val="CommentReference"/>
+        </w:rPr>
+        <w:commentReference w:id="44"/>
+      </w:r>
+      <w:r>
+        <w:rPr>
+          <w:color w:val="000000"/>
+          <w:highlight w:val="yellow"/>
+        </w:rPr>
+        <w:t xml:space="preserve"> friend request.</w:t>
+      </w:r>
+      <w:r>
+        <w:rPr>
+          <w:color w:val="000000"/>
+        </w:rPr>
+        <w:t xml:space="preserve"> There will be visual or audible feedback when certain tasks are completed.</w:t>
+      </w:r>
+      <w:r>
+        <w:t xml:space="preserve"> Not all personal information will be immediately available so that the user feels secure when using the website.</w:t>
+      </w:r>
+    </w:p>
+    <w:p>
+      <w:r>
+        <w:t>Each profile will be password protected.</w:t>
       </w:r>
     </w:p>
     <w:p/>
@@ -17885,17 +17896,7 @@
     </w:p>
     <w:p>
       <w:r>
-        <w:t xml:space="preserve">When visiting the website, onlookers must want to immediately sign up and complete challenges as well as invite friends to join. </w:t>
-      </w:r>
-    </w:p>
-    <w:p>
-      <w:r>
-        <w:t>Formatting and themes should be consistent throughout the website.</w:t>
-      </w:r>
-    </w:p>
-    <w:p>
-      <w:r>
-        <w:t>GUI should be aesthetically pleasing.</w:t>
+        <w:t xml:space="preserve">When visiting the website, onlookers must want to immediately sign up and complete challenges as well as invite friends to join. Formatting and themes should be consistent throughout the website. GUI will be aesthetically pleasing, simple yet energetic in order to compel users to complete challenges. </w:t>
       </w:r>
     </w:p>
     <w:p/>
@@ -17913,99 +17914,82 @@
       </w:r>
     </w:p>
     <w:p>
-      <w:pPr>
-        <w:spacing w:before="80"/>
-        <w:jc w:val="both"/>
-        <w:rPr>
-          <w:sz w:val="22"/>
-        </w:rPr>
-      </w:pPr>
-      <w:r>
-        <w:rPr>
-          <w:sz w:val="22"/>
-        </w:rPr>
-        <w:t>Access to a computing device and the internet is required.</w:t>
-      </w:r>
-    </w:p>
-    <w:p>
-      <w:pPr>
-        <w:spacing w:before="80"/>
-        <w:jc w:val="both"/>
-        <w:rPr>
-          <w:sz w:val="22"/>
-        </w:rPr>
-      </w:pPr>
-      <w:r>
-        <w:rPr>
-          <w:sz w:val="22"/>
-        </w:rPr>
-        <w:t>General casual users to expert users will be able to use the system</w:t>
+      <w:r>
+        <w:t>This system will be implemented as a website but access to a computing device is required, basic understanding of how computers work and an internet connection. General casual users to expert users will be able to use the system.</w:t>
       </w:r>
     </w:p>
     <w:p>
       <w:pPr>
         <w:pStyle w:val="Heading2"/>
-      </w:pPr>
-      <w:bookmarkStart w:id="43" w:name="_Toc3230030"/>
-      <w:commentRangeStart w:id="44"/>
+        <w:numPr>
+          <w:ilvl w:val="1"/>
+          <w:numId w:val="47"/>
+        </w:numPr>
+        <w:ind w:left="578" w:hanging="578"/>
+      </w:pPr>
+      <w:bookmarkStart w:id="45" w:name="_Toc3230030"/>
+      <w:commentRangeStart w:id="46"/>
       <w:r>
         <w:t>Performance</w:t>
       </w:r>
-      <w:commentRangeEnd w:id="44"/>
+      <w:commentRangeEnd w:id="46"/>
       <w:r>
         <w:rPr>
           <w:rStyle w:val="CommentReference"/>
-          <w:rFonts w:cs="Times New Roman"/>
-          <w:b w:val="0"/>
-          <w:bCs w:val="0"/>
-          <w:iCs w:val="0"/>
-        </w:rPr>
-        <w:commentReference w:id="44"/>
+        </w:rPr>
+        <w:commentReference w:id="46"/>
       </w:r>
       <w:r>
         <w:t xml:space="preserve"> Requirements</w:t>
       </w:r>
-      <w:bookmarkEnd w:id="43"/>
-    </w:p>
-    <w:p>
-      <w:r>
-        <w:t xml:space="preserve">All responses should be immediate </w:t>
-      </w:r>
-      <w:proofErr w:type="spellStart"/>
-      <w:r>
-        <w:t>ie</w:t>
-      </w:r>
-      <w:proofErr w:type="spellEnd"/>
-      <w:r>
-        <w:t xml:space="preserve"> signing up, adding to </w:t>
-      </w:r>
-      <w:proofErr w:type="spellStart"/>
-      <w:r>
-        <w:t>bucketList</w:t>
-      </w:r>
-      <w:proofErr w:type="spellEnd"/>
-    </w:p>
-    <w:p>
-      <w:r>
-        <w:t xml:space="preserve">Logging into </w:t>
+      <w:bookmarkEnd w:id="45"/>
+    </w:p>
+    <w:p>
+      <w:r>
+        <w:t xml:space="preserve">This will be a multi-user system thus accessing and capturing data into tables will have to be fast, accurate and reliable. Thus, processing time should not depend on the </w:t>
       </w:r>
       <w:proofErr w:type="gramStart"/>
       <w:r>
-        <w:t>ones</w:t>
+        <w:t>amount</w:t>
       </w:r>
       <w:proofErr w:type="gramEnd"/>
       <w:r>
-        <w:t xml:space="preserve"> profile should be down swiftly so that loading a table querying is not noticeable.</w:t>
-      </w:r>
-    </w:p>
-    <w:p>
-      <w:r>
-        <w:t>There should be no lagging when uploading</w:t>
+        <w:t xml:space="preserve"> of users currently using the website.</w:t>
+      </w:r>
+    </w:p>
+    <w:p>
+      <w:r>
+        <w:t>All responses should be immediate i.e. signing up, adding to bucket List</w:t>
+      </w:r>
+    </w:p>
+    <w:p>
+      <w:r>
+        <w:t>Verifying that a challenge is completed should happen automatically once 5 friends have verified it.</w:t>
+      </w:r>
+    </w:p>
+    <w:p>
+      <w:r>
+        <w:t>Logging into one’s profile should be done swiftly so that loading the profile and querying tables are not noticeable.</w:t>
+      </w:r>
+    </w:p>
+    <w:p>
+      <w:r>
+        <w:t>There should be no lagging when uploading, moving between interfaces or adding challenges.</w:t>
       </w:r>
     </w:p>
     <w:p>
       <w:r>
         <w:t>Feed needs to be automatically and immediately updated every time the users opts to open the feed tab.</w:t>
+      </w:r>
+    </w:p>
+    <w:p>
+      <w:r>
+        <w:t>All notifications received by the user should be in real-time.</w:t>
+      </w:r>
+    </w:p>
+    <w:p>
+      <w:r>
+        <w:t>The system should be available to upload challenges, add challenge or update profile 24/7 in real time.</w:t>
       </w:r>
     </w:p>
     <w:p>
@@ -18016,34 +18000,32 @@
           <w:szCs w:val="22"/>
         </w:rPr>
       </w:pPr>
-      <w:r>
-        <w:t>All notifications received by the user should be in real-time.</w:t>
-      </w:r>
     </w:p>
     <w:p>
       <w:pPr>
         <w:pStyle w:val="Heading2"/>
-      </w:pPr>
-      <w:bookmarkStart w:id="45" w:name="_Toc3230031"/>
-      <w:commentRangeStart w:id="46"/>
+        <w:numPr>
+          <w:ilvl w:val="1"/>
+          <w:numId w:val="47"/>
+        </w:numPr>
+        <w:ind w:left="578" w:hanging="578"/>
+      </w:pPr>
+      <w:bookmarkStart w:id="47" w:name="_Toc3230031"/>
+      <w:commentRangeStart w:id="48"/>
       <w:r>
         <w:t>Security</w:t>
       </w:r>
-      <w:commentRangeEnd w:id="46"/>
+      <w:commentRangeEnd w:id="48"/>
       <w:r>
         <w:rPr>
           <w:rStyle w:val="CommentReference"/>
-          <w:rFonts w:cs="Times New Roman"/>
-          <w:b w:val="0"/>
-          <w:bCs w:val="0"/>
-          <w:iCs w:val="0"/>
-        </w:rPr>
-        <w:commentReference w:id="46"/>
+        </w:rPr>
+        <w:commentReference w:id="48"/>
       </w:r>
       <w:r>
         <w:t xml:space="preserve"> Requirements</w:t>
       </w:r>
-      <w:bookmarkEnd w:id="45"/>
+      <w:bookmarkEnd w:id="47"/>
     </w:p>
     <w:p>
       <w:r>
@@ -18052,27 +18034,29 @@
     </w:p>
     <w:p>
       <w:r>
-        <w:t>Users only have access to their own profiles but may view other profiles.</w:t>
-      </w:r>
-    </w:p>
-    <w:p>
-      <w:r>
-        <w:t>Onlookers may not access any system information with signing up and being logged in.</w:t>
-      </w:r>
-    </w:p>
-    <w:p>
-      <w:r>
-        <w:t>If passwords a changed and reset password email is sent out.</w:t>
-      </w:r>
-    </w:p>
-    <w:p>
-      <w:r>
-        <w:rPr>
-          <w:color w:val="000000"/>
-          <w:sz w:val="22"/>
-          <w:szCs w:val="22"/>
-        </w:rPr>
-        <w:t>Users will not be allowed to view or edit the information of any other user.</w:t>
+        <w:t>Users only have access to their own profiles but may view other profiles and verify their challenges.</w:t>
+      </w:r>
+    </w:p>
+    <w:p>
+      <w:r>
+        <w:t>Onlookers may not access any system information without signing up and being logged in.</w:t>
+      </w:r>
+    </w:p>
+    <w:p>
+      <w:commentRangeStart w:id="49"/>
+      <w:r>
+        <w:lastRenderedPageBreak/>
+        <w:t>If</w:t>
+      </w:r>
+      <w:commentRangeEnd w:id="49"/>
+      <w:r>
+        <w:rPr>
+          <w:rStyle w:val="CommentReference"/>
+        </w:rPr>
+        <w:commentReference w:id="49"/>
+      </w:r>
+      <w:r>
+        <w:t xml:space="preserve"> passwords are changed a reset password email is sent out to ensure the user wants to update.</w:t>
       </w:r>
     </w:p>
     <w:p>
@@ -18087,31 +18071,57 @@
     <w:p>
       <w:pPr>
         <w:pStyle w:val="Heading2"/>
-      </w:pPr>
-      <w:bookmarkStart w:id="47" w:name="_Toc3230032"/>
-      <w:commentRangeStart w:id="48"/>
+        <w:numPr>
+          <w:ilvl w:val="1"/>
+          <w:numId w:val="47"/>
+        </w:numPr>
+        <w:ind w:left="578" w:hanging="578"/>
+      </w:pPr>
+      <w:bookmarkStart w:id="50" w:name="_Toc3230032"/>
+      <w:commentRangeStart w:id="51"/>
       <w:r>
         <w:t>Operational</w:t>
       </w:r>
-      <w:commentRangeEnd w:id="48"/>
+      <w:commentRangeEnd w:id="51"/>
       <w:r>
         <w:rPr>
           <w:rStyle w:val="CommentReference"/>
-          <w:rFonts w:cs="Times New Roman"/>
-          <w:b w:val="0"/>
-          <w:bCs w:val="0"/>
-          <w:iCs w:val="0"/>
-        </w:rPr>
-        <w:commentReference w:id="48"/>
+        </w:rPr>
+        <w:commentReference w:id="51"/>
       </w:r>
       <w:r>
         <w:t xml:space="preserve"> Requirements</w:t>
       </w:r>
-      <w:bookmarkEnd w:id="47"/>
-    </w:p>
-    <w:p>
-      <w:r>
-        <w:t>Bucket List will be web-based thus access to the internet is required</w:t>
+      <w:bookmarkEnd w:id="50"/>
+    </w:p>
+    <w:p>
+      <w:r>
+        <w:t xml:space="preserve">Bucket List will be web-based, coded in C# using Visual Studio </w:t>
+      </w:r>
+      <w:r>
+        <w:rPr>
+          <w:highlight w:val="yellow"/>
+        </w:rPr>
+        <w:t>2017</w:t>
+      </w:r>
+      <w:r>
+        <w:t xml:space="preserve">. A </w:t>
+      </w:r>
+      <w:r>
+        <w:rPr>
+          <w:highlight w:val="yellow"/>
+        </w:rPr>
+        <w:t>2008</w:t>
+      </w:r>
+      <w:r>
+        <w:t xml:space="preserve"> SQL Server database will be used to manage and store the data captured into the system. A SQL Server Management System will be used during development to maintain the database.</w:t>
+      </w:r>
+    </w:p>
+    <w:p/>
+    <w:p/>
+    <w:p>
+      <w:r>
+        <w:t>*Not sure if we should add that our not as it might change</w:t>
       </w:r>
     </w:p>
     <w:p>
@@ -18166,7 +18176,7 @@
           <w:lang w:val="en-ZA"/>
         </w:rPr>
       </w:pPr>
-      <w:bookmarkStart w:id="49" w:name="_Toc3230033"/>
+      <w:bookmarkStart w:id="52" w:name="_Toc3230033"/>
       <w:r>
         <w:rPr>
           <w:lang w:val="en-ZA"/>
@@ -18174,14 +18184,14 @@
         <w:lastRenderedPageBreak/>
         <w:t xml:space="preserve">DATA </w:t>
       </w:r>
-      <w:commentRangeStart w:id="50"/>
+      <w:commentRangeStart w:id="53"/>
       <w:r>
         <w:rPr>
           <w:lang w:val="en-ZA"/>
         </w:rPr>
         <w:t>REQUIREMENTS</w:t>
       </w:r>
-      <w:commentRangeEnd w:id="50"/>
+      <w:commentRangeEnd w:id="53"/>
       <w:r>
         <w:rPr>
           <w:rStyle w:val="CommentReference"/>
@@ -18191,9 +18201,9 @@
           <w:kern w:val="0"/>
           <w:lang w:val="en-ZA"/>
         </w:rPr>
-        <w:commentReference w:id="50"/>
-      </w:r>
-      <w:bookmarkEnd w:id="49"/>
+        <w:commentReference w:id="53"/>
+      </w:r>
+      <w:bookmarkEnd w:id="52"/>
     </w:p>
     <w:p>
       <w:pPr>
@@ -18240,7 +18250,7 @@
                 <w:lang w:val="en-ZA"/>
               </w:rPr>
             </w:pPr>
-            <w:commentRangeStart w:id="51"/>
+            <w:commentRangeStart w:id="54"/>
             <w:r>
               <w:rPr>
                 <w:rFonts w:cs="Arial"/>
@@ -18252,14 +18262,14 @@
               </w:rPr>
               <w:t>Entity</w:t>
             </w:r>
-            <w:commentRangeEnd w:id="51"/>
+            <w:commentRangeEnd w:id="54"/>
             <w:r>
               <w:rPr>
                 <w:rStyle w:val="CommentReference"/>
                 <w:color w:val="FFFFFF" w:themeColor="background1"/>
                 <w:lang w:val="en-ZA"/>
               </w:rPr>
-              <w:commentReference w:id="51"/>
+              <w:commentReference w:id="54"/>
             </w:r>
           </w:p>
         </w:tc>
@@ -18290,7 +18300,7 @@
               </w:rPr>
               <w:t xml:space="preserve">Entity </w:t>
             </w:r>
-            <w:commentRangeStart w:id="52"/>
+            <w:commentRangeStart w:id="55"/>
             <w:r>
               <w:rPr>
                 <w:rFonts w:cs="Arial"/>
@@ -18302,13 +18312,13 @@
               </w:rPr>
               <w:t>Attributes</w:t>
             </w:r>
-            <w:commentRangeEnd w:id="52"/>
+            <w:commentRangeEnd w:id="55"/>
             <w:r>
               <w:rPr>
                 <w:rStyle w:val="CommentReference"/>
                 <w:lang w:val="en-ZA"/>
               </w:rPr>
-              <w:commentReference w:id="52"/>
+              <w:commentReference w:id="55"/>
             </w:r>
           </w:p>
         </w:tc>
@@ -19595,9 +19605,9 @@
           <w:lang w:val="en-ZA"/>
         </w:rPr>
       </w:pPr>
-      <w:bookmarkStart w:id="53" w:name="_Toc67755743"/>
-    </w:p>
-    <w:bookmarkEnd w:id="53"/>
+      <w:bookmarkStart w:id="56" w:name="_Toc67755743"/>
+    </w:p>
+    <w:bookmarkEnd w:id="56"/>
     <w:p>
       <w:pPr>
         <w:rPr>
@@ -19621,7 +19631,7 @@
           <w:lang w:val="en-ZA"/>
         </w:rPr>
       </w:pPr>
-      <w:bookmarkStart w:id="54" w:name="_Toc3230034"/>
+      <w:bookmarkStart w:id="57" w:name="_Toc3230034"/>
       <w:r>
         <w:rPr>
           <w:lang w:val="en-ZA"/>
@@ -19629,7 +19639,7 @@
         <w:lastRenderedPageBreak/>
         <w:t>Project Matters</w:t>
       </w:r>
-      <w:bookmarkEnd w:id="54"/>
+      <w:bookmarkEnd w:id="57"/>
     </w:p>
     <w:p>
       <w:pPr>
@@ -19638,21 +19648,21 @@
           <w:lang w:val="en-ZA"/>
         </w:rPr>
       </w:pPr>
-      <w:bookmarkStart w:id="55" w:name="_Toc3230035"/>
+      <w:bookmarkStart w:id="58" w:name="_Toc3230035"/>
       <w:r>
         <w:rPr>
           <w:lang w:val="en-ZA"/>
         </w:rPr>
         <w:t xml:space="preserve">Open </w:t>
       </w:r>
-      <w:commentRangeStart w:id="56"/>
+      <w:commentRangeStart w:id="59"/>
       <w:r>
         <w:rPr>
           <w:lang w:val="en-ZA"/>
         </w:rPr>
         <w:t>Issues</w:t>
       </w:r>
-      <w:commentRangeEnd w:id="56"/>
+      <w:commentRangeEnd w:id="59"/>
       <w:r>
         <w:rPr>
           <w:rStyle w:val="CommentReference"/>
@@ -19662,9 +19672,9 @@
           <w:iCs w:val="0"/>
           <w:lang w:val="en-ZA"/>
         </w:rPr>
-        <w:commentReference w:id="56"/>
-      </w:r>
-      <w:bookmarkEnd w:id="55"/>
+        <w:commentReference w:id="59"/>
+      </w:r>
+      <w:bookmarkEnd w:id="58"/>
     </w:p>
     <w:p>
       <w:pPr>
@@ -19675,7 +19685,7 @@
           <w:lang w:val="en-ZA"/>
         </w:rPr>
       </w:pPr>
-      <w:bookmarkStart w:id="57" w:name="_Toc3230036"/>
+      <w:bookmarkStart w:id="60" w:name="_Toc3230036"/>
       <w:r>
         <w:rPr>
           <w:sz w:val="22"/>
@@ -19836,14 +19846,14 @@
         </w:rPr>
         <w:t xml:space="preserve">Preliminary </w:t>
       </w:r>
-      <w:commentRangeStart w:id="58"/>
+      <w:commentRangeStart w:id="61"/>
       <w:r>
         <w:rPr>
           <w:lang w:val="en-ZA"/>
         </w:rPr>
         <w:t>Schedule</w:t>
       </w:r>
-      <w:commentRangeEnd w:id="58"/>
+      <w:commentRangeEnd w:id="61"/>
       <w:r>
         <w:rPr>
           <w:rStyle w:val="CommentReference"/>
@@ -19853,9 +19863,9 @@
           <w:iCs w:val="0"/>
           <w:lang w:val="en-ZA"/>
         </w:rPr>
-        <w:commentReference w:id="58"/>
-      </w:r>
-      <w:bookmarkEnd w:id="57"/>
+        <w:commentReference w:id="61"/>
+      </w:r>
+      <w:bookmarkEnd w:id="60"/>
     </w:p>
     <w:tbl>
       <w:tblPr>
@@ -20427,7 +20437,7 @@
           <w:lang w:val="en-ZA"/>
         </w:rPr>
       </w:pPr>
-      <w:bookmarkStart w:id="59" w:name="_Toc3230037"/>
+      <w:bookmarkStart w:id="62" w:name="_Toc3230037"/>
       <w:r>
         <w:rPr>
           <w:lang w:val="en-ZA"/>
@@ -20435,7 +20445,7 @@
         <w:lastRenderedPageBreak/>
         <w:t>Researching the Requirements</w:t>
       </w:r>
-      <w:bookmarkEnd w:id="59"/>
+      <w:bookmarkEnd w:id="62"/>
     </w:p>
     <w:p>
       <w:pPr>
@@ -20444,21 +20454,21 @@
           <w:lang w:val="en-ZA"/>
         </w:rPr>
       </w:pPr>
-      <w:bookmarkStart w:id="60" w:name="_Toc3230038"/>
+      <w:bookmarkStart w:id="63" w:name="_Toc3230038"/>
       <w:r>
         <w:rPr>
           <w:lang w:val="en-ZA"/>
         </w:rPr>
         <w:t xml:space="preserve">10 User Interview </w:t>
       </w:r>
-      <w:commentRangeStart w:id="61"/>
+      <w:commentRangeStart w:id="64"/>
       <w:r>
         <w:rPr>
           <w:lang w:val="en-ZA"/>
         </w:rPr>
         <w:t>Questions</w:t>
       </w:r>
-      <w:commentRangeEnd w:id="61"/>
+      <w:commentRangeEnd w:id="64"/>
       <w:r>
         <w:rPr>
           <w:rStyle w:val="CommentReference"/>
@@ -20468,9 +20478,9 @@
           <w:iCs w:val="0"/>
           <w:lang w:val="en-ZA"/>
         </w:rPr>
-        <w:commentReference w:id="61"/>
-      </w:r>
-      <w:bookmarkEnd w:id="60"/>
+        <w:commentReference w:id="64"/>
+      </w:r>
+      <w:bookmarkEnd w:id="63"/>
     </w:p>
     <w:p>
       <w:pPr>
@@ -20555,12 +20565,7 @@
         <w:t>their Bucket List account</w:t>
       </w:r>
       <w:r>
-        <w:t>, should th</w:t>
-      </w:r>
-      <w:bookmarkStart w:id="62" w:name="_GoBack"/>
-      <w:bookmarkEnd w:id="62"/>
-      <w:r>
-        <w:t>eir details be kept?</w:t>
+        <w:t>, should their details be kept?</w:t>
       </w:r>
     </w:p>
     <w:p>
@@ -22519,7 +22524,7 @@
       </w:r>
     </w:p>
   </w:comment>
-  <w:comment w:id="42" w:author="Janine Nel" w:date="2010-02-09T19:35:00Z" w:initials="Janine">
+  <w:comment w:id="43" w:author="Janine Nel" w:date="2010-02-09T19:35:00Z" w:initials="Janine">
     <w:p>
       <w:pPr>
         <w:pStyle w:val="CommentText"/>
@@ -22928,7 +22933,7 @@
       </w:r>
     </w:p>
   </w:comment>
-  <w:comment w:id="44" w:author="Janine Nel" w:date="2010-02-09T19:35:00Z" w:initials="Janine">
+  <w:comment w:id="44" w:author="Mu'minah Daniels" w:date="2019-04-30T16:52:00Z" w:initials="MD">
     <w:p>
       <w:pPr>
         <w:pStyle w:val="CommentText"/>
@@ -22939,17 +22944,49 @@
         </w:rPr>
         <w:annotationRef/>
       </w:r>
-    </w:p>
+      <w:r>
+        <w:t>I’m not sure if this in the use-case</w:t>
+      </w:r>
+    </w:p>
+  </w:comment>
+  <w:comment w:id="46" w:author="Janine Nel" w:date="2010-02-09T19:35:00Z" w:initials="Janine">
     <w:p>
       <w:pPr>
         <w:pStyle w:val="CommentText"/>
       </w:pPr>
       <w:r>
-        <w:t>Performance requirements specify the speed/response time at which various tasks have to be accomplished. Can also include other constraints with regard to system’s reliability, availability, throughput etc.</w:t>
+        <w:rPr>
+          <w:rStyle w:val="CommentReference"/>
+        </w:rPr>
+        <w:annotationRef/>
+      </w:r>
+    </w:p>
+    <w:p>
+      <w:pPr>
+        <w:pStyle w:val="CommentText"/>
+      </w:pPr>
+      <w:r>
+        <w:t xml:space="preserve">Performance requirements specify the speed/response time at which various tasks </w:t>
+      </w:r>
+      <w:proofErr w:type="gramStart"/>
+      <w:r>
+        <w:t>have to</w:t>
+      </w:r>
+      <w:proofErr w:type="gramEnd"/>
+      <w:r>
+        <w:t xml:space="preserve"> be accomplished. Can also include other constraints </w:t>
+      </w:r>
+      <w:proofErr w:type="gramStart"/>
+      <w:r>
+        <w:t>with regard to</w:t>
+      </w:r>
+      <w:proofErr w:type="gramEnd"/>
+      <w:r>
+        <w:t xml:space="preserve"> system’s reliability, availability, throughput etc.</w:t>
       </w:r>
     </w:p>
   </w:comment>
-  <w:comment w:id="46" w:author="Janine Nel" w:date="2010-02-09T19:42:00Z" w:initials="Janine">
+  <w:comment w:id="48" w:author="Janine Nel" w:date="2010-02-09T19:42:00Z" w:initials="Janine">
     <w:p>
       <w:pPr>
         <w:pStyle w:val="CommentText"/>
@@ -22966,20 +23003,25 @@
         <w:pStyle w:val="CommentText"/>
       </w:pPr>
       <w:r>
-        <w:t>Describe users’ access privileges to the information under the system’s control. Users can be given restricted access to data and/or restricted rights to execute certain operations on data.</w:t>
-      </w:r>
-      <w:r>
-        <w:t xml:space="preserve"> W</w:t>
+        <w:t>Describe users’ access privileges to the information under the system’s control. Users can be given restricted access to data and/or restricted rights to execute certain operations on data. W</w:t>
       </w:r>
       <w:r>
         <w:rPr>
           <w:color w:val="000000" w:themeColor="text1"/>
         </w:rPr>
-        <w:t>ho should be allowed to see and update what type of data.</w:t>
-      </w:r>
+        <w:t xml:space="preserve">ho should be allowed to see and update what type of </w:t>
+      </w:r>
+      <w:proofErr w:type="gramStart"/>
+      <w:r>
+        <w:rPr>
+          <w:color w:val="000000" w:themeColor="text1"/>
+        </w:rPr>
+        <w:t>data.</w:t>
+      </w:r>
+      <w:proofErr w:type="gramEnd"/>
     </w:p>
   </w:comment>
-  <w:comment w:id="48" w:author="Janine Nel" w:date="2010-02-09T19:36:00Z" w:initials="Janine">
+  <w:comment w:id="49" w:author="Mu'minah Daniels" w:date="2019-04-30T17:04:00Z" w:initials="MD">
     <w:p>
       <w:pPr>
         <w:pStyle w:val="CommentText"/>
@@ -22991,11 +23033,44 @@
         <w:annotationRef/>
       </w:r>
       <w:r>
+        <w:rPr>
+          <w:rStyle w:val="CommentReference"/>
+        </w:rPr>
+        <w:t xml:space="preserve">Check if </w:t>
+      </w:r>
+      <w:proofErr w:type="gramStart"/>
+      <w:r>
+        <w:rPr>
+          <w:rStyle w:val="CommentReference"/>
+        </w:rPr>
+        <w:t>possible</w:t>
+      </w:r>
+      <w:proofErr w:type="gramEnd"/>
+      <w:r>
+        <w:rPr>
+          <w:rStyle w:val="CommentReference"/>
+        </w:rPr>
+        <w:t xml:space="preserve"> for our database</w:t>
+      </w:r>
+    </w:p>
+  </w:comment>
+  <w:comment w:id="51" w:author="Janine Nel" w:date="2010-02-09T19:36:00Z" w:initials="Janine">
+    <w:p>
+      <w:pPr>
+        <w:pStyle w:val="CommentText"/>
+      </w:pPr>
+      <w:r>
+        <w:rPr>
+          <w:rStyle w:val="CommentReference"/>
+        </w:rPr>
+        <w:annotationRef/>
+      </w:r>
+      <w:r>
         <w:t>Operational requirements determine the hardware/software environment, in which the system will operate.</w:t>
       </w:r>
     </w:p>
   </w:comment>
-  <w:comment w:id="50" w:author="Janine Nel" w:date="2010-02-09T19:30:00Z" w:initials="Janine">
+  <w:comment w:id="53" w:author="Janine Nel" w:date="2010-02-09T19:30:00Z" w:initials="Janine">
     <w:p>
       <w:pPr>
         <w:pStyle w:val="CommentText"/>
@@ -23065,7 +23140,7 @@
       </w:pPr>
     </w:p>
   </w:comment>
-  <w:comment w:id="51" w:author="Janine Nel" w:date="2010-02-09T19:38:00Z" w:initials="Janine">
+  <w:comment w:id="54" w:author="Janine Nel" w:date="2010-02-09T19:38:00Z" w:initials="Janine">
     <w:p>
       <w:pPr>
         <w:pStyle w:val="CommentText"/>
@@ -23086,7 +23161,7 @@
       </w:r>
     </w:p>
   </w:comment>
-  <w:comment w:id="52" w:author="Nel, Janine (Ms) (Summerstrand Campus South)" w:date="2018-02-20T09:24:00Z" w:initials="NJ((CS">
+  <w:comment w:id="55" w:author="Nel, Janine (Ms) (Summerstrand Campus South)" w:date="2018-02-20T09:24:00Z" w:initials="NJ((CS">
     <w:p>
       <w:pPr>
         <w:pStyle w:val="CommentText"/>
@@ -23159,7 +23234,7 @@
       </w:r>
     </w:p>
   </w:comment>
-  <w:comment w:id="56" w:author="Nel, Janine (Ms) (Summerstrand Campus South)" w:date="2018-02-20T09:30:00Z" w:initials="NJ((CS">
+  <w:comment w:id="59" w:author="Nel, Janine (Ms) (Summerstrand Campus South)" w:date="2018-02-20T09:30:00Z" w:initials="NJ((CS">
     <w:p>
       <w:pPr>
         <w:pStyle w:val="BodyText2"/>
@@ -23191,7 +23266,7 @@
       </w:pPr>
     </w:p>
   </w:comment>
-  <w:comment w:id="58" w:author="Nel, Janine (Ms) (Summerstrand Campus South)" w:date="2018-02-20T09:31:00Z" w:initials="NJ((CS">
+  <w:comment w:id="61" w:author="Nel, Janine (Ms) (Summerstrand Campus South)" w:date="2018-02-20T09:31:00Z" w:initials="NJ((CS">
     <w:p>
       <w:pPr>
         <w:pStyle w:val="CommentText"/>
@@ -23339,7 +23414,7 @@
       </w:r>
     </w:p>
   </w:comment>
-  <w:comment w:id="61" w:author="Nel, Janine (Ms) (Summerstrand Campus South)" w:date="2018-02-20T09:41:00Z" w:initials="NJ((CS">
+  <w:comment w:id="64" w:author="Nel, Janine (Ms) (Summerstrand Campus South)" w:date="2018-02-20T09:41:00Z" w:initials="NJ((CS">
     <w:p>
       <w:pPr>
         <w:pStyle w:val="Bulletlist"/>
@@ -23404,9 +23479,11 @@
   <w15:commentEx w15:paraId="11E08AA0" w15:done="0"/>
   <w15:commentEx w15:paraId="2EBD7EA2" w15:done="0"/>
   <w15:commentEx w15:paraId="24D4E553" w15:done="0"/>
-  <w15:commentEx w15:paraId="6C9A0CEA" w15:done="0"/>
-  <w15:commentEx w15:paraId="0D73F552" w15:done="0"/>
-  <w15:commentEx w15:paraId="3497114C" w15:done="0"/>
+  <w15:commentEx w15:paraId="6AD61A66" w15:done="0"/>
+  <w15:commentEx w15:paraId="7D9CE608" w15:done="0"/>
+  <w15:commentEx w15:paraId="1A8DC3B6" w15:done="0"/>
+  <w15:commentEx w15:paraId="4B99E7E5" w15:done="0"/>
+  <w15:commentEx w15:paraId="6A6220AB" w15:done="0"/>
   <w15:commentEx w15:paraId="0B4390EB" w15:done="0"/>
   <w15:commentEx w15:paraId="430EF899" w15:done="0"/>
   <w15:commentEx w15:paraId="79EAA2B6" w15:done="0"/>
@@ -23449,9 +23526,11 @@
   <w16cid:commentId w16cid:paraId="11E08AA0" w16cid:durableId="2069F65D"/>
   <w16cid:commentId w16cid:paraId="2EBD7EA2" w16cid:durableId="2069F65C"/>
   <w16cid:commentId w16cid:paraId="24D4E553" w16cid:durableId="20696762"/>
-  <w16cid:commentId w16cid:paraId="6C9A0CEA" w16cid:durableId="20696880"/>
-  <w16cid:commentId w16cid:paraId="0D73F552" w16cid:durableId="20696881"/>
-  <w16cid:commentId w16cid:paraId="3497114C" w16cid:durableId="20696882"/>
+  <w16cid:commentId w16cid:paraId="6AD61A66" w16cid:durableId="2073EFEA"/>
+  <w16cid:commentId w16cid:paraId="7D9CE608" w16cid:durableId="2073EFEB"/>
+  <w16cid:commentId w16cid:paraId="1A8DC3B6" w16cid:durableId="2073EFEC"/>
+  <w16cid:commentId w16cid:paraId="4B99E7E5" w16cid:durableId="2073EFED"/>
+  <w16cid:commentId w16cid:paraId="6A6220AB" w16cid:durableId="2073EFEE"/>
   <w16cid:commentId w16cid:paraId="0B4390EB" w16cid:durableId="20696766"/>
   <w16cid:commentId w16cid:paraId="430EF899" w16cid:durableId="20696767"/>
   <w16cid:commentId w16cid:paraId="79EAA2B6" w16cid:durableId="20696768"/>
@@ -28283,6 +28362,36 @@
   <w:num w:numId="46">
     <w:abstractNumId w:val="21"/>
   </w:num>
+  <w:num w:numId="47">
+    <w:abstractNumId w:val="30"/>
+    <w:lvlOverride w:ilvl="0">
+      <w:startOverride w:val="1"/>
+    </w:lvlOverride>
+    <w:lvlOverride w:ilvl="1">
+      <w:startOverride w:val="1"/>
+    </w:lvlOverride>
+    <w:lvlOverride w:ilvl="2">
+      <w:startOverride w:val="1"/>
+    </w:lvlOverride>
+    <w:lvlOverride w:ilvl="3">
+      <w:startOverride w:val="1"/>
+    </w:lvlOverride>
+    <w:lvlOverride w:ilvl="4">
+      <w:startOverride w:val="1"/>
+    </w:lvlOverride>
+    <w:lvlOverride w:ilvl="5">
+      <w:startOverride w:val="1"/>
+    </w:lvlOverride>
+    <w:lvlOverride w:ilvl="6">
+      <w:startOverride w:val="1"/>
+    </w:lvlOverride>
+    <w:lvlOverride w:ilvl="7">
+      <w:startOverride w:val="1"/>
+    </w:lvlOverride>
+    <w:lvlOverride w:ilvl="8">
+      <w:startOverride w:val="1"/>
+    </w:lvlOverride>
+  </w:num>
   <w:numIdMacAtCleanup w:val="29"/>
 </w:numbering>
 </file>
@@ -28294,6 +28403,9 @@
   </w15:person>
   <w15:person w15:author="Nel, Janine (Ms) (Summerstrand Campus South)">
     <w15:presenceInfo w15:providerId="AD" w15:userId="S-1-5-21-2413616896-2787633659-1573850612-152330"/>
+  </w15:person>
+  <w15:person w15:author="Mu'minah Daniels">
+    <w15:presenceInfo w15:providerId="Windows Live" w15:userId="4444810ccd2bee44"/>
   </w15:person>
 </w15:people>
 </file>
@@ -28409,6 +28521,7 @@
     <w:lsdException w:name="HTML Sample" w:semiHidden="1" w:unhideWhenUsed="1"/>
     <w:lsdException w:name="HTML Typewriter" w:semiHidden="1" w:unhideWhenUsed="1"/>
     <w:lsdException w:name="HTML Variable" w:semiHidden="1" w:unhideWhenUsed="1"/>
+    <w:lsdException w:name="Normal Table" w:semiHidden="1" w:unhideWhenUsed="1"/>
     <w:lsdException w:name="annotation subject" w:semiHidden="1" w:unhideWhenUsed="1"/>
     <w:lsdException w:name="No List" w:semiHidden="1" w:unhideWhenUsed="1"/>
     <w:lsdException w:name="Outline List 1" w:semiHidden="1" w:unhideWhenUsed="1"/>
@@ -28455,7 +28568,9 @@
     <w:lsdException w:name="Table Subtle 2" w:semiHidden="1" w:unhideWhenUsed="1"/>
     <w:lsdException w:name="Table Web 1" w:semiHidden="1" w:unhideWhenUsed="1"/>
     <w:lsdException w:name="Table Web 2" w:semiHidden="1" w:unhideWhenUsed="1"/>
+    <w:lsdException w:name="Table Web 3" w:semiHidden="1" w:unhideWhenUsed="1"/>
     <w:lsdException w:name="Balloon Text" w:semiHidden="1" w:unhideWhenUsed="1"/>
+    <w:lsdException w:name="Table Theme" w:semiHidden="1" w:unhideWhenUsed="1"/>
     <w:lsdException w:name="Placeholder Text" w:semiHidden="1" w:uiPriority="99"/>
     <w:lsdException w:name="No Spacing" w:uiPriority="1" w:qFormat="1"/>
     <w:lsdException w:name="Light Shading" w:uiPriority="60"/>
@@ -28717,6 +28832,7 @@
     <w:name w:val="heading 2"/>
     <w:basedOn w:val="Normal"/>
     <w:next w:val="Normal"/>
+    <w:link w:val="Heading2Char"/>
     <w:qFormat/>
     <w:rsid w:val="00744DEC"/>
     <w:pPr>
@@ -29725,6 +29841,7 @@
   <w:style w:type="paragraph" w:styleId="CommentText">
     <w:name w:val="annotation text"/>
     <w:basedOn w:val="Normal"/>
+    <w:link w:val="CommentTextChar"/>
     <w:semiHidden/>
     <w:rsid w:val="00AB5758"/>
   </w:style>
@@ -30014,6 +30131,31 @@
       <w:color w:val="365F91" w:themeColor="accent1" w:themeShade="BF"/>
       <w:sz w:val="22"/>
       <w:szCs w:val="22"/>
+    </w:rPr>
+  </w:style>
+  <w:style w:type="character" w:customStyle="1" w:styleId="Heading2Char">
+    <w:name w:val="Heading 2 Char"/>
+    <w:basedOn w:val="DefaultParagraphFont"/>
+    <w:link w:val="Heading2"/>
+    <w:rsid w:val="00CA4590"/>
+    <w:rPr>
+      <w:rFonts w:ascii="Arial" w:hAnsi="Arial" w:cs="Arial"/>
+      <w:b/>
+      <w:bCs/>
+      <w:iCs/>
+      <w:sz w:val="24"/>
+      <w:lang w:val="en-US" w:eastAsia="en-US"/>
+    </w:rPr>
+  </w:style>
+  <w:style w:type="character" w:customStyle="1" w:styleId="CommentTextChar">
+    <w:name w:val="Comment Text Char"/>
+    <w:basedOn w:val="DefaultParagraphFont"/>
+    <w:link w:val="CommentText"/>
+    <w:semiHidden/>
+    <w:rsid w:val="00CA4590"/>
+    <w:rPr>
+      <w:rFonts w:ascii="Arial" w:hAnsi="Arial"/>
+      <w:lang w:val="en-US" w:eastAsia="en-US"/>
     </w:rPr>
   </w:style>
 </w:styles>
@@ -30307,7 +30449,7 @@
 </file>
 
 <file path=customXml/itemProps1.xml><?xml version="1.0" encoding="utf-8"?>
-<ds:datastoreItem xmlns:ds="http://schemas.openxmlformats.org/officeDocument/2006/customXml" ds:itemID="{CDC9D6EE-F528-435B-B8F6-B4816C18FDFD}">
+<ds:datastoreItem xmlns:ds="http://schemas.openxmlformats.org/officeDocument/2006/customXml" ds:itemID="{6C71E385-7D39-4D7C-BC34-7AC730AE6C33}">
   <ds:schemaRefs>
     <ds:schemaRef ds:uri="http://schemas.openxmlformats.org/officeDocument/2006/bibliography"/>
   </ds:schemaRefs>

</xml_diff>

<commit_message>
Made minor improvements to requirements
</commit_message>
<xml_diff>
--- a/Requirements Document Final.docx
+++ b/Requirements Document Final.docx
@@ -5924,8 +5924,6 @@
               </w:rPr>
               <w:t>invite</w:t>
             </w:r>
-            <w:bookmarkStart w:id="11" w:name="_GoBack"/>
-            <w:bookmarkEnd w:id="11"/>
           </w:p>
         </w:tc>
         <w:tc>
@@ -6275,7 +6273,7 @@
         </w:rPr>
         <w:br w:type="page"/>
       </w:r>
-      <w:bookmarkStart w:id="12" w:name="_Toc3230023"/>
+      <w:bookmarkStart w:id="11" w:name="_Toc3230023"/>
       <w:r>
         <w:rPr>
           <w:lang w:val="en-ZA"/>
@@ -6295,7 +6293,7 @@
         </w:rPr>
         <w:t>Case Narratives (User Stories)</w:t>
       </w:r>
-      <w:bookmarkEnd w:id="12"/>
+      <w:bookmarkEnd w:id="11"/>
     </w:p>
     <w:p>
       <w:pPr>
@@ -6305,13 +6303,13 @@
           <w:numId w:val="12"/>
         </w:numPr>
       </w:pPr>
-      <w:bookmarkStart w:id="13" w:name="_Toc3230024"/>
-      <w:bookmarkStart w:id="14" w:name="_Toc3230028"/>
+      <w:bookmarkStart w:id="12" w:name="_Toc3230024"/>
+      <w:bookmarkStart w:id="13" w:name="_Toc3230028"/>
       <w:bookmarkEnd w:id="4"/>
       <w:r>
         <w:t xml:space="preserve">Package A: </w:t>
       </w:r>
-      <w:bookmarkEnd w:id="13"/>
+      <w:bookmarkEnd w:id="12"/>
       <w:r>
         <w:t>Challenge sub-system</w:t>
       </w:r>
@@ -6320,13 +6318,13 @@
       <w:r>
         <w:t xml:space="preserve">  </w:t>
       </w:r>
-      <w:commentRangeStart w:id="15"/>
-      <w:commentRangeEnd w:id="15"/>
+      <w:commentRangeStart w:id="14"/>
+      <w:commentRangeEnd w:id="14"/>
       <w:r>
         <w:rPr>
           <w:rStyle w:val="CommentReference"/>
         </w:rPr>
-        <w:commentReference w:id="15"/>
+        <w:commentReference w:id="14"/>
       </w:r>
     </w:p>
     <w:tbl>
@@ -6364,7 +6362,7 @@
                 <w:color w:val="FFFFFF" w:themeColor="background1"/>
               </w:rPr>
             </w:pPr>
-            <w:commentRangeStart w:id="16"/>
+            <w:commentRangeStart w:id="15"/>
             <w:r>
               <w:rPr>
                 <w:b/>
@@ -6402,13 +6400,13 @@
               </w:rPr>
               <w:t xml:space="preserve">Use Case Name </w:t>
             </w:r>
-            <w:commentRangeEnd w:id="16"/>
+            <w:commentRangeEnd w:id="15"/>
             <w:r>
               <w:rPr>
                 <w:rStyle w:val="CommentReference"/>
                 <w:color w:val="FFFFFF" w:themeColor="background1"/>
               </w:rPr>
-              <w:commentReference w:id="16"/>
+              <w:commentReference w:id="15"/>
             </w:r>
           </w:p>
         </w:tc>
@@ -6490,6 +6488,51 @@
               </w:rPr>
               <w:t xml:space="preserve">Primary Business </w:t>
             </w:r>
+            <w:commentRangeStart w:id="16"/>
+            <w:r>
+              <w:rPr>
+                <w:b/>
+                <w:color w:val="FFFFFF" w:themeColor="background1"/>
+              </w:rPr>
+              <w:t>Actors</w:t>
+            </w:r>
+            <w:commentRangeEnd w:id="16"/>
+            <w:r>
+              <w:rPr>
+                <w:rStyle w:val="CommentReference"/>
+                <w:color w:val="FFFFFF" w:themeColor="background1"/>
+              </w:rPr>
+              <w:commentReference w:id="16"/>
+            </w:r>
+          </w:p>
+        </w:tc>
+        <w:tc>
+          <w:tcPr>
+            <w:tcW w:w="4126" w:type="dxa"/>
+            <w:tcBorders>
+              <w:top w:val="single" w:sz="4" w:space="0" w:color="auto"/>
+              <w:left w:val="single" w:sz="4" w:space="0" w:color="auto"/>
+              <w:bottom w:val="single" w:sz="4" w:space="0" w:color="auto"/>
+              <w:right w:val="single" w:sz="4" w:space="0" w:color="auto"/>
+            </w:tcBorders>
+            <w:shd w:val="clear" w:color="auto" w:fill="4BACC6" w:themeFill="accent5"/>
+            <w:vAlign w:val="center"/>
+            <w:hideMark/>
+          </w:tcPr>
+          <w:p>
+            <w:pPr>
+              <w:rPr>
+                <w:b/>
+                <w:color w:val="FFFFFF" w:themeColor="background1"/>
+              </w:rPr>
+            </w:pPr>
+            <w:r>
+              <w:rPr>
+                <w:b/>
+                <w:color w:val="FFFFFF" w:themeColor="background1"/>
+              </w:rPr>
+              <w:t xml:space="preserve">Other participating </w:t>
+            </w:r>
             <w:commentRangeStart w:id="17"/>
             <w:r>
               <w:rPr>
@@ -6505,51 +6548,6 @@
                 <w:color w:val="FFFFFF" w:themeColor="background1"/>
               </w:rPr>
               <w:commentReference w:id="17"/>
-            </w:r>
-          </w:p>
-        </w:tc>
-        <w:tc>
-          <w:tcPr>
-            <w:tcW w:w="4126" w:type="dxa"/>
-            <w:tcBorders>
-              <w:top w:val="single" w:sz="4" w:space="0" w:color="auto"/>
-              <w:left w:val="single" w:sz="4" w:space="0" w:color="auto"/>
-              <w:bottom w:val="single" w:sz="4" w:space="0" w:color="auto"/>
-              <w:right w:val="single" w:sz="4" w:space="0" w:color="auto"/>
-            </w:tcBorders>
-            <w:shd w:val="clear" w:color="auto" w:fill="4BACC6" w:themeFill="accent5"/>
-            <w:vAlign w:val="center"/>
-            <w:hideMark/>
-          </w:tcPr>
-          <w:p>
-            <w:pPr>
-              <w:rPr>
-                <w:b/>
-                <w:color w:val="FFFFFF" w:themeColor="background1"/>
-              </w:rPr>
-            </w:pPr>
-            <w:r>
-              <w:rPr>
-                <w:b/>
-                <w:color w:val="FFFFFF" w:themeColor="background1"/>
-              </w:rPr>
-              <w:t xml:space="preserve">Other participating </w:t>
-            </w:r>
-            <w:commentRangeStart w:id="18"/>
-            <w:r>
-              <w:rPr>
-                <w:b/>
-                <w:color w:val="FFFFFF" w:themeColor="background1"/>
-              </w:rPr>
-              <w:t>Actors</w:t>
-            </w:r>
-            <w:commentRangeEnd w:id="18"/>
-            <w:r>
-              <w:rPr>
-                <w:rStyle w:val="CommentReference"/>
-                <w:color w:val="FFFFFF" w:themeColor="background1"/>
-              </w:rPr>
-              <w:commentReference w:id="18"/>
             </w:r>
           </w:p>
         </w:tc>
@@ -6620,7 +6618,7 @@
                 <w:color w:val="FFFFFF" w:themeColor="background1"/>
               </w:rPr>
             </w:pPr>
-            <w:commentRangeStart w:id="19"/>
+            <w:commentRangeStart w:id="18"/>
             <w:r>
               <w:rPr>
                 <w:b/>
@@ -6628,13 +6626,13 @@
               </w:rPr>
               <w:t>Description</w:t>
             </w:r>
-            <w:commentRangeEnd w:id="19"/>
+            <w:commentRangeEnd w:id="18"/>
             <w:r>
               <w:rPr>
                 <w:rStyle w:val="CommentReference"/>
                 <w:color w:val="FFFFFF" w:themeColor="background1"/>
               </w:rPr>
-              <w:commentReference w:id="19"/>
+              <w:commentReference w:id="18"/>
             </w:r>
           </w:p>
         </w:tc>
@@ -6682,7 +6680,7 @@
                 <w:color w:val="FFFFFF" w:themeColor="background1"/>
               </w:rPr>
             </w:pPr>
-            <w:commentRangeStart w:id="20"/>
+            <w:commentRangeStart w:id="19"/>
             <w:r>
               <w:rPr>
                 <w:b/>
@@ -6690,13 +6688,13 @@
               </w:rPr>
               <w:t>Pre-Conditions</w:t>
             </w:r>
-            <w:commentRangeEnd w:id="20"/>
+            <w:commentRangeEnd w:id="19"/>
             <w:r>
               <w:rPr>
                 <w:rStyle w:val="CommentReference"/>
                 <w:color w:val="FFFFFF" w:themeColor="background1"/>
               </w:rPr>
-              <w:commentReference w:id="20"/>
+              <w:commentReference w:id="19"/>
             </w:r>
           </w:p>
         </w:tc>
@@ -6744,7 +6742,7 @@
                 <w:color w:val="FFFFFF" w:themeColor="background1"/>
               </w:rPr>
             </w:pPr>
-            <w:commentRangeStart w:id="21"/>
+            <w:commentRangeStart w:id="20"/>
             <w:r>
               <w:rPr>
                 <w:b/>
@@ -6752,13 +6750,13 @@
               </w:rPr>
               <w:t>Triggers</w:t>
             </w:r>
-            <w:commentRangeEnd w:id="21"/>
+            <w:commentRangeEnd w:id="20"/>
             <w:r>
               <w:rPr>
                 <w:rStyle w:val="CommentReference"/>
                 <w:color w:val="FFFFFF" w:themeColor="background1"/>
               </w:rPr>
-              <w:commentReference w:id="21"/>
+              <w:commentReference w:id="20"/>
             </w:r>
           </w:p>
         </w:tc>
@@ -6806,7 +6804,7 @@
                 <w:color w:val="FFFFFF" w:themeColor="background1"/>
               </w:rPr>
             </w:pPr>
-            <w:commentRangeStart w:id="22"/>
+            <w:commentRangeStart w:id="21"/>
             <w:r>
               <w:rPr>
                 <w:b/>
@@ -6814,13 +6812,13 @@
               </w:rPr>
               <w:t>Post-Conditions</w:t>
             </w:r>
-            <w:commentRangeEnd w:id="22"/>
+            <w:commentRangeEnd w:id="21"/>
             <w:r>
               <w:rPr>
                 <w:rStyle w:val="CommentReference"/>
                 <w:color w:val="FFFFFF" w:themeColor="background1"/>
               </w:rPr>
-              <w:commentReference w:id="22"/>
+              <w:commentReference w:id="21"/>
             </w:r>
           </w:p>
         </w:tc>
@@ -6868,7 +6866,7 @@
                 <w:color w:val="FFFFFF" w:themeColor="background1"/>
               </w:rPr>
             </w:pPr>
-            <w:commentRangeStart w:id="23"/>
+            <w:commentRangeStart w:id="22"/>
             <w:r>
               <w:rPr>
                 <w:b/>
@@ -6876,13 +6874,13 @@
               </w:rPr>
               <w:t>Basic Flow of Events</w:t>
             </w:r>
-            <w:commentRangeEnd w:id="23"/>
+            <w:commentRangeEnd w:id="22"/>
             <w:r>
               <w:rPr>
                 <w:rStyle w:val="CommentReference"/>
                 <w:color w:val="FFFFFF" w:themeColor="background1"/>
               </w:rPr>
-              <w:commentReference w:id="23"/>
+              <w:commentReference w:id="22"/>
             </w:r>
           </w:p>
         </w:tc>
@@ -6998,7 +6996,7 @@
                 <w:color w:val="FFFFFF" w:themeColor="background1"/>
               </w:rPr>
             </w:pPr>
-            <w:commentRangeStart w:id="24"/>
+            <w:commentRangeStart w:id="23"/>
             <w:r>
               <w:rPr>
                 <w:b/>
@@ -7036,13 +7034,13 @@
               </w:rPr>
               <w:t xml:space="preserve">Use Case Name </w:t>
             </w:r>
-            <w:commentRangeEnd w:id="24"/>
+            <w:commentRangeEnd w:id="23"/>
             <w:r>
               <w:rPr>
                 <w:rStyle w:val="CommentReference"/>
                 <w:color w:val="FFFFFF" w:themeColor="background1"/>
               </w:rPr>
-              <w:commentReference w:id="24"/>
+              <w:commentReference w:id="23"/>
             </w:r>
           </w:p>
         </w:tc>
@@ -7127,6 +7125,51 @@
               </w:rPr>
               <w:t xml:space="preserve">Primary Business </w:t>
             </w:r>
+            <w:commentRangeStart w:id="24"/>
+            <w:r>
+              <w:rPr>
+                <w:b/>
+                <w:color w:val="FFFFFF" w:themeColor="background1"/>
+              </w:rPr>
+              <w:t>Actors</w:t>
+            </w:r>
+            <w:commentRangeEnd w:id="24"/>
+            <w:r>
+              <w:rPr>
+                <w:rStyle w:val="CommentReference"/>
+                <w:color w:val="FFFFFF" w:themeColor="background1"/>
+              </w:rPr>
+              <w:commentReference w:id="24"/>
+            </w:r>
+          </w:p>
+        </w:tc>
+        <w:tc>
+          <w:tcPr>
+            <w:tcW w:w="4428" w:type="dxa"/>
+            <w:tcBorders>
+              <w:top w:val="single" w:sz="4" w:space="0" w:color="auto"/>
+              <w:left w:val="single" w:sz="4" w:space="0" w:color="auto"/>
+              <w:bottom w:val="single" w:sz="4" w:space="0" w:color="auto"/>
+              <w:right w:val="single" w:sz="4" w:space="0" w:color="auto"/>
+            </w:tcBorders>
+            <w:shd w:val="clear" w:color="auto" w:fill="4BACC6" w:themeFill="accent5"/>
+            <w:vAlign w:val="center"/>
+            <w:hideMark/>
+          </w:tcPr>
+          <w:p>
+            <w:pPr>
+              <w:rPr>
+                <w:b/>
+                <w:color w:val="FFFFFF" w:themeColor="background1"/>
+              </w:rPr>
+            </w:pPr>
+            <w:r>
+              <w:rPr>
+                <w:b/>
+                <w:color w:val="FFFFFF" w:themeColor="background1"/>
+              </w:rPr>
+              <w:t xml:space="preserve">Other participating </w:t>
+            </w:r>
             <w:commentRangeStart w:id="25"/>
             <w:r>
               <w:rPr>
@@ -7142,51 +7185,6 @@
                 <w:color w:val="FFFFFF" w:themeColor="background1"/>
               </w:rPr>
               <w:commentReference w:id="25"/>
-            </w:r>
-          </w:p>
-        </w:tc>
-        <w:tc>
-          <w:tcPr>
-            <w:tcW w:w="4428" w:type="dxa"/>
-            <w:tcBorders>
-              <w:top w:val="single" w:sz="4" w:space="0" w:color="auto"/>
-              <w:left w:val="single" w:sz="4" w:space="0" w:color="auto"/>
-              <w:bottom w:val="single" w:sz="4" w:space="0" w:color="auto"/>
-              <w:right w:val="single" w:sz="4" w:space="0" w:color="auto"/>
-            </w:tcBorders>
-            <w:shd w:val="clear" w:color="auto" w:fill="4BACC6" w:themeFill="accent5"/>
-            <w:vAlign w:val="center"/>
-            <w:hideMark/>
-          </w:tcPr>
-          <w:p>
-            <w:pPr>
-              <w:rPr>
-                <w:b/>
-                <w:color w:val="FFFFFF" w:themeColor="background1"/>
-              </w:rPr>
-            </w:pPr>
-            <w:r>
-              <w:rPr>
-                <w:b/>
-                <w:color w:val="FFFFFF" w:themeColor="background1"/>
-              </w:rPr>
-              <w:t xml:space="preserve">Other participating </w:t>
-            </w:r>
-            <w:commentRangeStart w:id="26"/>
-            <w:r>
-              <w:rPr>
-                <w:b/>
-                <w:color w:val="FFFFFF" w:themeColor="background1"/>
-              </w:rPr>
-              <w:t>Actors</w:t>
-            </w:r>
-            <w:commentRangeEnd w:id="26"/>
-            <w:r>
-              <w:rPr>
-                <w:rStyle w:val="CommentReference"/>
-                <w:color w:val="FFFFFF" w:themeColor="background1"/>
-              </w:rPr>
-              <w:commentReference w:id="26"/>
             </w:r>
           </w:p>
         </w:tc>
@@ -7257,7 +7255,7 @@
                 <w:color w:val="FFFFFF" w:themeColor="background1"/>
               </w:rPr>
             </w:pPr>
-            <w:commentRangeStart w:id="27"/>
+            <w:commentRangeStart w:id="26"/>
             <w:r>
               <w:rPr>
                 <w:b/>
@@ -7265,13 +7263,13 @@
               </w:rPr>
               <w:t>Description</w:t>
             </w:r>
-            <w:commentRangeEnd w:id="27"/>
+            <w:commentRangeEnd w:id="26"/>
             <w:r>
               <w:rPr>
                 <w:rStyle w:val="CommentReference"/>
                 <w:color w:val="FFFFFF" w:themeColor="background1"/>
               </w:rPr>
-              <w:commentReference w:id="27"/>
+              <w:commentReference w:id="26"/>
             </w:r>
           </w:p>
         </w:tc>
@@ -7319,7 +7317,7 @@
                 <w:color w:val="FFFFFF" w:themeColor="background1"/>
               </w:rPr>
             </w:pPr>
-            <w:commentRangeStart w:id="28"/>
+            <w:commentRangeStart w:id="27"/>
             <w:r>
               <w:rPr>
                 <w:b/>
@@ -7327,13 +7325,13 @@
               </w:rPr>
               <w:t>Pre-Conditions</w:t>
             </w:r>
-            <w:commentRangeEnd w:id="28"/>
+            <w:commentRangeEnd w:id="27"/>
             <w:r>
               <w:rPr>
                 <w:rStyle w:val="CommentReference"/>
                 <w:color w:val="FFFFFF" w:themeColor="background1"/>
               </w:rPr>
-              <w:commentReference w:id="28"/>
+              <w:commentReference w:id="27"/>
             </w:r>
           </w:p>
         </w:tc>
@@ -7381,7 +7379,7 @@
                 <w:color w:val="FFFFFF" w:themeColor="background1"/>
               </w:rPr>
             </w:pPr>
-            <w:commentRangeStart w:id="29"/>
+            <w:commentRangeStart w:id="28"/>
             <w:r>
               <w:rPr>
                 <w:b/>
@@ -7389,13 +7387,13 @@
               </w:rPr>
               <w:t>Triggers</w:t>
             </w:r>
-            <w:commentRangeEnd w:id="29"/>
+            <w:commentRangeEnd w:id="28"/>
             <w:r>
               <w:rPr>
                 <w:rStyle w:val="CommentReference"/>
                 <w:color w:val="FFFFFF" w:themeColor="background1"/>
               </w:rPr>
-              <w:commentReference w:id="29"/>
+              <w:commentReference w:id="28"/>
             </w:r>
           </w:p>
         </w:tc>
@@ -7443,7 +7441,7 @@
                 <w:color w:val="FFFFFF" w:themeColor="background1"/>
               </w:rPr>
             </w:pPr>
-            <w:commentRangeStart w:id="30"/>
+            <w:commentRangeStart w:id="29"/>
             <w:r>
               <w:rPr>
                 <w:b/>
@@ -7451,13 +7449,13 @@
               </w:rPr>
               <w:t>Post-Conditions</w:t>
             </w:r>
-            <w:commentRangeEnd w:id="30"/>
+            <w:commentRangeEnd w:id="29"/>
             <w:r>
               <w:rPr>
                 <w:rStyle w:val="CommentReference"/>
                 <w:color w:val="FFFFFF" w:themeColor="background1"/>
               </w:rPr>
-              <w:commentReference w:id="30"/>
+              <w:commentReference w:id="29"/>
             </w:r>
           </w:p>
         </w:tc>
@@ -7510,7 +7508,7 @@
                 <w:color w:val="FFFFFF" w:themeColor="background1"/>
               </w:rPr>
             </w:pPr>
-            <w:commentRangeStart w:id="31"/>
+            <w:commentRangeStart w:id="30"/>
             <w:r>
               <w:rPr>
                 <w:b/>
@@ -7518,13 +7516,13 @@
               </w:rPr>
               <w:t>Basic Flow of Events</w:t>
             </w:r>
-            <w:commentRangeEnd w:id="31"/>
+            <w:commentRangeEnd w:id="30"/>
             <w:r>
               <w:rPr>
                 <w:rStyle w:val="CommentReference"/>
                 <w:color w:val="FFFFFF" w:themeColor="background1"/>
               </w:rPr>
-              <w:commentReference w:id="31"/>
+              <w:commentReference w:id="30"/>
             </w:r>
           </w:p>
         </w:tc>
@@ -7748,7 +7746,7 @@
                 <w:color w:val="FFFFFF" w:themeColor="background1"/>
               </w:rPr>
             </w:pPr>
-            <w:commentRangeStart w:id="32"/>
+            <w:commentRangeStart w:id="31"/>
             <w:r>
               <w:rPr>
                 <w:b/>
@@ -7786,13 +7784,13 @@
               </w:rPr>
               <w:t xml:space="preserve">Use Case Name </w:t>
             </w:r>
-            <w:commentRangeEnd w:id="32"/>
+            <w:commentRangeEnd w:id="31"/>
             <w:r>
               <w:rPr>
                 <w:rStyle w:val="CommentReference"/>
                 <w:color w:val="FFFFFF" w:themeColor="background1"/>
               </w:rPr>
-              <w:commentReference w:id="32"/>
+              <w:commentReference w:id="31"/>
             </w:r>
           </w:p>
         </w:tc>
@@ -7877,6 +7875,51 @@
               </w:rPr>
               <w:t xml:space="preserve">Primary Business </w:t>
             </w:r>
+            <w:commentRangeStart w:id="32"/>
+            <w:r>
+              <w:rPr>
+                <w:b/>
+                <w:color w:val="FFFFFF" w:themeColor="background1"/>
+              </w:rPr>
+              <w:t>Actors</w:t>
+            </w:r>
+            <w:commentRangeEnd w:id="32"/>
+            <w:r>
+              <w:rPr>
+                <w:rStyle w:val="CommentReference"/>
+                <w:color w:val="FFFFFF" w:themeColor="background1"/>
+              </w:rPr>
+              <w:commentReference w:id="32"/>
+            </w:r>
+          </w:p>
+        </w:tc>
+        <w:tc>
+          <w:tcPr>
+            <w:tcW w:w="4428" w:type="dxa"/>
+            <w:tcBorders>
+              <w:top w:val="single" w:sz="4" w:space="0" w:color="auto"/>
+              <w:left w:val="single" w:sz="4" w:space="0" w:color="auto"/>
+              <w:bottom w:val="single" w:sz="4" w:space="0" w:color="auto"/>
+              <w:right w:val="single" w:sz="4" w:space="0" w:color="auto"/>
+            </w:tcBorders>
+            <w:shd w:val="clear" w:color="auto" w:fill="4BACC6" w:themeFill="accent5"/>
+            <w:vAlign w:val="center"/>
+            <w:hideMark/>
+          </w:tcPr>
+          <w:p>
+            <w:pPr>
+              <w:rPr>
+                <w:b/>
+                <w:color w:val="FFFFFF" w:themeColor="background1"/>
+              </w:rPr>
+            </w:pPr>
+            <w:r>
+              <w:rPr>
+                <w:b/>
+                <w:color w:val="FFFFFF" w:themeColor="background1"/>
+              </w:rPr>
+              <w:t xml:space="preserve">Other participating </w:t>
+            </w:r>
             <w:commentRangeStart w:id="33"/>
             <w:r>
               <w:rPr>
@@ -7892,51 +7935,6 @@
                 <w:color w:val="FFFFFF" w:themeColor="background1"/>
               </w:rPr>
               <w:commentReference w:id="33"/>
-            </w:r>
-          </w:p>
-        </w:tc>
-        <w:tc>
-          <w:tcPr>
-            <w:tcW w:w="4428" w:type="dxa"/>
-            <w:tcBorders>
-              <w:top w:val="single" w:sz="4" w:space="0" w:color="auto"/>
-              <w:left w:val="single" w:sz="4" w:space="0" w:color="auto"/>
-              <w:bottom w:val="single" w:sz="4" w:space="0" w:color="auto"/>
-              <w:right w:val="single" w:sz="4" w:space="0" w:color="auto"/>
-            </w:tcBorders>
-            <w:shd w:val="clear" w:color="auto" w:fill="4BACC6" w:themeFill="accent5"/>
-            <w:vAlign w:val="center"/>
-            <w:hideMark/>
-          </w:tcPr>
-          <w:p>
-            <w:pPr>
-              <w:rPr>
-                <w:b/>
-                <w:color w:val="FFFFFF" w:themeColor="background1"/>
-              </w:rPr>
-            </w:pPr>
-            <w:r>
-              <w:rPr>
-                <w:b/>
-                <w:color w:val="FFFFFF" w:themeColor="background1"/>
-              </w:rPr>
-              <w:t xml:space="preserve">Other participating </w:t>
-            </w:r>
-            <w:commentRangeStart w:id="34"/>
-            <w:r>
-              <w:rPr>
-                <w:b/>
-                <w:color w:val="FFFFFF" w:themeColor="background1"/>
-              </w:rPr>
-              <w:t>Actors</w:t>
-            </w:r>
-            <w:commentRangeEnd w:id="34"/>
-            <w:r>
-              <w:rPr>
-                <w:rStyle w:val="CommentReference"/>
-                <w:color w:val="FFFFFF" w:themeColor="background1"/>
-              </w:rPr>
-              <w:commentReference w:id="34"/>
             </w:r>
           </w:p>
         </w:tc>
@@ -8003,7 +8001,7 @@
                 <w:color w:val="FFFFFF" w:themeColor="background1"/>
               </w:rPr>
             </w:pPr>
-            <w:commentRangeStart w:id="35"/>
+            <w:commentRangeStart w:id="34"/>
             <w:r>
               <w:rPr>
                 <w:b/>
@@ -8011,13 +8009,13 @@
               </w:rPr>
               <w:t>Description</w:t>
             </w:r>
-            <w:commentRangeEnd w:id="35"/>
+            <w:commentRangeEnd w:id="34"/>
             <w:r>
               <w:rPr>
                 <w:rStyle w:val="CommentReference"/>
                 <w:color w:val="FFFFFF" w:themeColor="background1"/>
               </w:rPr>
-              <w:commentReference w:id="35"/>
+              <w:commentReference w:id="34"/>
             </w:r>
           </w:p>
         </w:tc>
@@ -8065,7 +8063,7 @@
                 <w:color w:val="FFFFFF" w:themeColor="background1"/>
               </w:rPr>
             </w:pPr>
-            <w:commentRangeStart w:id="36"/>
+            <w:commentRangeStart w:id="35"/>
             <w:r>
               <w:rPr>
                 <w:b/>
@@ -8073,13 +8071,13 @@
               </w:rPr>
               <w:t>Pre-Conditions</w:t>
             </w:r>
-            <w:commentRangeEnd w:id="36"/>
+            <w:commentRangeEnd w:id="35"/>
             <w:r>
               <w:rPr>
                 <w:rStyle w:val="CommentReference"/>
                 <w:color w:val="FFFFFF" w:themeColor="background1"/>
               </w:rPr>
-              <w:commentReference w:id="36"/>
+              <w:commentReference w:id="35"/>
             </w:r>
           </w:p>
         </w:tc>
@@ -8127,7 +8125,7 @@
                 <w:color w:val="FFFFFF" w:themeColor="background1"/>
               </w:rPr>
             </w:pPr>
-            <w:commentRangeStart w:id="37"/>
+            <w:commentRangeStart w:id="36"/>
             <w:r>
               <w:rPr>
                 <w:b/>
@@ -8135,13 +8133,13 @@
               </w:rPr>
               <w:t>Triggers</w:t>
             </w:r>
-            <w:commentRangeEnd w:id="37"/>
+            <w:commentRangeEnd w:id="36"/>
             <w:r>
               <w:rPr>
                 <w:rStyle w:val="CommentReference"/>
                 <w:color w:val="FFFFFF" w:themeColor="background1"/>
               </w:rPr>
-              <w:commentReference w:id="37"/>
+              <w:commentReference w:id="36"/>
             </w:r>
           </w:p>
         </w:tc>
@@ -8189,7 +8187,7 @@
                 <w:color w:val="FFFFFF" w:themeColor="background1"/>
               </w:rPr>
             </w:pPr>
-            <w:commentRangeStart w:id="38"/>
+            <w:commentRangeStart w:id="37"/>
             <w:r>
               <w:rPr>
                 <w:b/>
@@ -8197,13 +8195,13 @@
               </w:rPr>
               <w:t>Post-Conditions</w:t>
             </w:r>
-            <w:commentRangeEnd w:id="38"/>
+            <w:commentRangeEnd w:id="37"/>
             <w:r>
               <w:rPr>
                 <w:rStyle w:val="CommentReference"/>
                 <w:color w:val="FFFFFF" w:themeColor="background1"/>
               </w:rPr>
-              <w:commentReference w:id="38"/>
+              <w:commentReference w:id="37"/>
             </w:r>
           </w:p>
         </w:tc>
@@ -8251,7 +8249,7 @@
                 <w:color w:val="FFFFFF" w:themeColor="background1"/>
               </w:rPr>
             </w:pPr>
-            <w:commentRangeStart w:id="39"/>
+            <w:commentRangeStart w:id="38"/>
             <w:r>
               <w:rPr>
                 <w:b/>
@@ -8259,13 +8257,13 @@
               </w:rPr>
               <w:t>Basic Flow of Events</w:t>
             </w:r>
-            <w:commentRangeEnd w:id="39"/>
+            <w:commentRangeEnd w:id="38"/>
             <w:r>
               <w:rPr>
                 <w:rStyle w:val="CommentReference"/>
                 <w:color w:val="FFFFFF" w:themeColor="background1"/>
               </w:rPr>
-              <w:commentReference w:id="39"/>
+              <w:commentReference w:id="38"/>
             </w:r>
           </w:p>
         </w:tc>
@@ -12389,11 +12387,11 @@
           <w:numId w:val="12"/>
         </w:numPr>
       </w:pPr>
-      <w:bookmarkStart w:id="40" w:name="_Toc3230025"/>
+      <w:bookmarkStart w:id="39" w:name="_Toc3230025"/>
       <w:r>
         <w:t xml:space="preserve">Package B: </w:t>
       </w:r>
-      <w:bookmarkEnd w:id="40"/>
+      <w:bookmarkEnd w:id="39"/>
       <w:r>
         <w:t>Account sub-system</w:t>
       </w:r>
@@ -14640,11 +14638,11 @@
           <w:numId w:val="12"/>
         </w:numPr>
       </w:pPr>
-      <w:bookmarkStart w:id="41" w:name="_Toc3230026"/>
+      <w:bookmarkStart w:id="40" w:name="_Toc3230026"/>
       <w:r>
         <w:t xml:space="preserve">Package C: </w:t>
       </w:r>
-      <w:bookmarkEnd w:id="41"/>
+      <w:bookmarkEnd w:id="40"/>
       <w:r>
         <w:t>Friends sub-system</w:t>
       </w:r>
@@ -19348,7 +19346,7 @@
         <w:lastRenderedPageBreak/>
         <w:t>NON-FUNCTIONAL REQUIREMENTS</w:t>
       </w:r>
-      <w:bookmarkEnd w:id="14"/>
+      <w:bookmarkEnd w:id="13"/>
     </w:p>
     <w:p>
       <w:pPr>
@@ -19357,15 +19355,15 @@
           <w:lang w:val="en-ZA"/>
         </w:rPr>
       </w:pPr>
-      <w:bookmarkStart w:id="42" w:name="_Toc3230029"/>
-      <w:commentRangeStart w:id="43"/>
+      <w:bookmarkStart w:id="41" w:name="_Toc3230029"/>
+      <w:commentRangeStart w:id="42"/>
       <w:r>
         <w:rPr>
           <w:lang w:val="en-ZA"/>
         </w:rPr>
         <w:t>Interface</w:t>
       </w:r>
-      <w:commentRangeEnd w:id="43"/>
+      <w:commentRangeEnd w:id="42"/>
       <w:r>
         <w:rPr>
           <w:rStyle w:val="CommentReference"/>
@@ -19375,7 +19373,7 @@
           <w:iCs w:val="0"/>
           <w:lang w:val="en-ZA"/>
         </w:rPr>
-        <w:commentReference w:id="43"/>
+        <w:commentReference w:id="42"/>
       </w:r>
       <w:r>
         <w:rPr>
@@ -19383,21 +19381,46 @@
         </w:rPr>
         <w:t xml:space="preserve"> Requirements</w:t>
       </w:r>
-      <w:bookmarkEnd w:id="42"/>
+      <w:bookmarkEnd w:id="41"/>
     </w:p>
     <w:p>
-      <w:r>
-        <w:t xml:space="preserve">Bucket List is intended to be a web-based application. The GUI should be easy on the eyes, minimalistic but also make the user want to add more to </w:t>
-      </w:r>
       <w:proofErr w:type="spellStart"/>
-      <w:proofErr w:type="gramStart"/>
-      <w:r>
-        <w:t>it’s</w:t>
+      <w:r>
+        <w:t>BucketList</w:t>
       </w:r>
       <w:proofErr w:type="spellEnd"/>
-      <w:proofErr w:type="gramEnd"/>
-      <w:r>
-        <w:t xml:space="preserve"> bucket list, complete challenges and get more friends to join.</w:t>
+      <w:r>
+        <w:t xml:space="preserve"> is intended to be a web-based application. The GUI should be </w:t>
+      </w:r>
+      <w:r>
+        <w:t>visually appealing</w:t>
+      </w:r>
+      <w:r>
+        <w:t xml:space="preserve">, minimalistic </w:t>
+      </w:r>
+      <w:r>
+        <w:t xml:space="preserve">with the goal to encourage </w:t>
+      </w:r>
+      <w:r>
+        <w:t>user</w:t>
+      </w:r>
+      <w:r>
+        <w:t>s</w:t>
+      </w:r>
+      <w:r>
+        <w:t xml:space="preserve"> to add more to </w:t>
+      </w:r>
+      <w:r>
+        <w:t>their</w:t>
+      </w:r>
+      <w:r>
+        <w:t xml:space="preserve"> bucket list, complete challenges and</w:t>
+      </w:r>
+      <w:r>
+        <w:t xml:space="preserve"> invite </w:t>
+      </w:r>
+      <w:r>
+        <w:t>more friends to join.</w:t>
       </w:r>
     </w:p>
     <w:p/>
@@ -19420,56 +19443,177 @@
           <w:color w:val="000000"/>
         </w:rPr>
       </w:pPr>
-      <w:r>
-        <w:t xml:space="preserve">Bucket List aims to entice users to get up and do the things of always wanted to do but never had the motivation or time to do. Bucket List navigation will be easy, straight forward, precise, intuitive for all ages and worthwhile to remember. Design across the website will be consistent between the main bucket list and each individual </w:t>
-      </w:r>
-      <w:proofErr w:type="gramStart"/>
-      <w:r>
-        <w:t>users</w:t>
-      </w:r>
-      <w:proofErr w:type="gramEnd"/>
-      <w:r>
-        <w:t xml:space="preserve"> bucket list so that users always feel in control. Once an onlooker has signed up it should immediately log them in and given them access to all user controls such as edit profile, send friend requests etc. </w:t>
+      <w:proofErr w:type="spellStart"/>
+      <w:r>
+        <w:t>BucketList</w:t>
+      </w:r>
+      <w:proofErr w:type="spellEnd"/>
+      <w:r>
+        <w:t xml:space="preserve"> aims to entice users to get up and do the things </w:t>
+      </w:r>
+      <w:r>
+        <w:t>they have</w:t>
+      </w:r>
+      <w:r>
+        <w:t xml:space="preserve"> always wanted to do but never had the motivation or time </w:t>
+      </w:r>
+      <w:r>
+        <w:t>for</w:t>
+      </w:r>
+      <w:r>
+        <w:t xml:space="preserve">. </w:t>
+      </w:r>
+      <w:proofErr w:type="spellStart"/>
+      <w:r>
+        <w:t>BucketList</w:t>
+      </w:r>
+      <w:r>
+        <w:t>’s</w:t>
+      </w:r>
+      <w:proofErr w:type="spellEnd"/>
+      <w:r>
+        <w:t xml:space="preserve"> navigation will be easy, straight forward, precise, intuitive for all ages and</w:t>
+      </w:r>
+      <w:r>
+        <w:t xml:space="preserve"> easy</w:t>
+      </w:r>
+      <w:r>
+        <w:t xml:space="preserve"> to remember. Design across the website will be consistent between the main bucket list and each individual user</w:t>
+      </w:r>
+      <w:r>
+        <w:t>’</w:t>
+      </w:r>
+      <w:r>
+        <w:t xml:space="preserve">s bucket list so that users always feel </w:t>
+      </w:r>
+      <w:r>
+        <w:t xml:space="preserve">at ease and </w:t>
+      </w:r>
+      <w:r>
+        <w:t xml:space="preserve">in control. Once a </w:t>
+      </w:r>
+      <w:r>
+        <w:t>new user</w:t>
+      </w:r>
+      <w:r>
+        <w:t xml:space="preserve"> has signed up</w:t>
+      </w:r>
+      <w:r>
+        <w:t>,</w:t>
+      </w:r>
+      <w:r>
+        <w:t xml:space="preserve"> </w:t>
+      </w:r>
+      <w:r>
+        <w:t>the system</w:t>
+      </w:r>
+      <w:r>
+        <w:t xml:space="preserve"> should immediately log them in and given them access to all user controls such as edit profile, send friend requests etc. </w:t>
       </w:r>
       <w:r>
         <w:rPr>
           <w:color w:val="000000"/>
         </w:rPr>
-        <w:t xml:space="preserve">The system will offer simple error handling and easy reversal of actions such as removing challenges from ones Bucket List, removing friend and </w:t>
-      </w:r>
-      <w:commentRangeStart w:id="44"/>
+        <w:t xml:space="preserve">The system will offer simple error handling and easy reversal of actions such as </w:t>
+      </w:r>
       <w:r>
         <w:rPr>
           <w:color w:val="000000"/>
           <w:highlight w:val="yellow"/>
         </w:rPr>
-        <w:t>deleting</w:t>
-      </w:r>
-      <w:commentRangeEnd w:id="44"/>
-      <w:r>
-        <w:rPr>
-          <w:rStyle w:val="CommentReference"/>
-        </w:rPr>
-        <w:commentReference w:id="44"/>
-      </w:r>
+        <w:t>removing challenges</w:t>
+      </w:r>
+      <w:r>
+        <w:rPr>
+          <w:color w:val="000000"/>
+        </w:rPr>
+        <w:t xml:space="preserve"> from one</w:t>
+      </w:r>
+      <w:r>
+        <w:rPr>
+          <w:color w:val="000000"/>
+        </w:rPr>
+        <w:t>’</w:t>
+      </w:r>
+      <w:r>
+        <w:rPr>
+          <w:color w:val="000000"/>
+        </w:rPr>
+        <w:t xml:space="preserve">s </w:t>
+      </w:r>
+      <w:r>
+        <w:rPr>
+          <w:color w:val="000000"/>
+        </w:rPr>
+        <w:t>b</w:t>
+      </w:r>
+      <w:r>
+        <w:rPr>
+          <w:color w:val="000000"/>
+        </w:rPr>
+        <w:t xml:space="preserve">ucket </w:t>
+      </w:r>
+      <w:r>
+        <w:rPr>
+          <w:color w:val="000000"/>
+        </w:rPr>
+        <w:t>l</w:t>
+      </w:r>
+      <w:r>
+        <w:rPr>
+          <w:color w:val="000000"/>
+        </w:rPr>
+        <w:t>ist, removing friend</w:t>
+      </w:r>
+      <w:r>
+        <w:rPr>
+          <w:color w:val="000000"/>
+        </w:rPr>
+        <w:t>s</w:t>
+      </w:r>
+      <w:r>
+        <w:rPr>
+          <w:color w:val="000000"/>
+        </w:rPr>
+        <w:t xml:space="preserve"> and </w:t>
+      </w:r>
+      <w:commentRangeStart w:id="43"/>
       <w:r>
         <w:rPr>
           <w:color w:val="000000"/>
           <w:highlight w:val="yellow"/>
         </w:rPr>
+        <w:t>deleting</w:t>
+      </w:r>
+      <w:commentRangeEnd w:id="43"/>
+      <w:r>
+        <w:rPr>
+          <w:rStyle w:val="CommentReference"/>
+        </w:rPr>
+        <w:commentReference w:id="43"/>
+      </w:r>
+      <w:r>
+        <w:rPr>
+          <w:color w:val="000000"/>
+          <w:highlight w:val="yellow"/>
+        </w:rPr>
         <w:t xml:space="preserve"> friend request.</w:t>
       </w:r>
       <w:r>
         <w:rPr>
           <w:color w:val="000000"/>
         </w:rPr>
-        <w:t xml:space="preserve"> There will be visual or audible feedback when certain tasks are completed.</w:t>
+        <w:t xml:space="preserve"> There will be visual feedback when certain tasks are completed.</w:t>
       </w:r>
       <w:r>
         <w:t xml:space="preserve"> Not all personal information will be immediately available so that the user feels secure when using the website.</w:t>
       </w:r>
-    </w:p>
-    <w:p>
+      <w:r>
+        <w:rPr>
+          <w:color w:val="000000"/>
+        </w:rPr>
+        <w:t xml:space="preserve"> </w:t>
+      </w:r>
       <w:r>
         <w:t>Each profile will be password protected.</w:t>
       </w:r>
@@ -19521,32 +19665,30 @@
         </w:numPr>
         <w:ind w:left="578" w:hanging="578"/>
       </w:pPr>
-      <w:bookmarkStart w:id="45" w:name="_Toc3230030"/>
-      <w:commentRangeStart w:id="46"/>
+      <w:bookmarkStart w:id="44" w:name="_Toc3230030"/>
+      <w:commentRangeStart w:id="45"/>
       <w:r>
         <w:t>Performance</w:t>
       </w:r>
-      <w:commentRangeEnd w:id="46"/>
+      <w:commentRangeEnd w:id="45"/>
       <w:r>
         <w:rPr>
           <w:rStyle w:val="CommentReference"/>
         </w:rPr>
-        <w:commentReference w:id="46"/>
+        <w:commentReference w:id="45"/>
       </w:r>
       <w:r>
         <w:t xml:space="preserve"> Requirements</w:t>
       </w:r>
-      <w:bookmarkEnd w:id="45"/>
+      <w:bookmarkEnd w:id="44"/>
     </w:p>
     <w:p>
       <w:r>
         <w:t xml:space="preserve">This will be a multi-user system thus accessing and capturing data into tables will have to be fast, accurate and reliable. Thus, processing time should not depend on the </w:t>
       </w:r>
-      <w:proofErr w:type="gramStart"/>
-      <w:r>
-        <w:t>amount</w:t>
-      </w:r>
-      <w:proofErr w:type="gramEnd"/>
+      <w:r>
+        <w:t>number</w:t>
+      </w:r>
       <w:r>
         <w:t xml:space="preserve"> of users currently using the website.</w:t>
       </w:r>
@@ -19558,12 +19700,29 @@
     </w:p>
     <w:p>
       <w:r>
-        <w:t>Verifying that a challenge is completed should happen automatically once 5 friends have verified it.</w:t>
+        <w:t xml:space="preserve">Verifying that a challenge is completed should happen automatically once </w:t>
+      </w:r>
+      <w:r>
+        <w:t xml:space="preserve">a </w:t>
+      </w:r>
+      <w:r>
+        <w:t>friend</w:t>
+      </w:r>
+      <w:r>
+        <w:t xml:space="preserve"> is</w:t>
+      </w:r>
+      <w:r>
+        <w:t xml:space="preserve"> verified it.</w:t>
       </w:r>
     </w:p>
     <w:p>
       <w:r>
-        <w:t>Logging into one’s profile should be done swiftly so that loading the profile and querying tables are not noticeable.</w:t>
+        <w:t>Logging into one’s profile should be done swiftly so that loading th</w:t>
+      </w:r>
+      <w:bookmarkStart w:id="46" w:name="_GoBack"/>
+      <w:bookmarkEnd w:id="46"/>
+      <w:r>
+        <w:t>e profile and querying tables are not noticeable.</w:t>
       </w:r>
     </w:p>
     <w:p>
@@ -22840,7 +22999,7 @@
       </w:pPr>
     </w:p>
   </w:comment>
-  <w:comment w:id="15" w:author="Janine Nel" w:date="2010-02-09T19:59:00Z" w:initials="Janine">
+  <w:comment w:id="14" w:author="Janine Nel" w:date="2010-02-09T19:59:00Z" w:initials="Janine">
     <w:p>
       <w:pPr>
         <w:pStyle w:val="CommentText"/>
@@ -22861,7 +23020,7 @@
       </w:r>
     </w:p>
   </w:comment>
-  <w:comment w:id="16" w:author="Janine Nel" w:date="2010-02-09T20:33:00Z" w:initials="Janine">
+  <w:comment w:id="15" w:author="Janine Nel" w:date="2010-02-09T20:33:00Z" w:initials="Janine">
     <w:p>
       <w:pPr>
         <w:pStyle w:val="CommentText"/>
@@ -22882,7 +23041,7 @@
       </w:r>
     </w:p>
   </w:comment>
-  <w:comment w:id="17" w:author="Janine Nel" w:date="2010-02-09T20:02:00Z" w:initials="Janine">
+  <w:comment w:id="16" w:author="Janine Nel" w:date="2010-02-09T20:02:00Z" w:initials="Janine">
     <w:p>
       <w:pPr>
         <w:pStyle w:val="CommentText"/>
@@ -22903,7 +23062,7 @@
       </w:r>
     </w:p>
   </w:comment>
-  <w:comment w:id="18" w:author="Janine Nel" w:date="2010-02-09T20:03:00Z" w:initials="Janine">
+  <w:comment w:id="17" w:author="Janine Nel" w:date="2010-02-09T20:03:00Z" w:initials="Janine">
     <w:p>
       <w:pPr>
         <w:pStyle w:val="CommentText"/>
@@ -22924,7 +23083,7 @@
       </w:r>
     </w:p>
   </w:comment>
-  <w:comment w:id="19" w:author="Janine Nel" w:date="2010-02-09T20:28:00Z" w:initials="Janine">
+  <w:comment w:id="18" w:author="Janine Nel" w:date="2010-02-09T20:28:00Z" w:initials="Janine">
     <w:p>
       <w:pPr>
         <w:pStyle w:val="CommentText"/>
@@ -22953,7 +23112,7 @@
       </w:r>
     </w:p>
   </w:comment>
-  <w:comment w:id="20" w:author="Janine Nel" w:date="2010-02-09T20:36:00Z" w:initials="Janine">
+  <w:comment w:id="19" w:author="Janine Nel" w:date="2010-02-09T20:36:00Z" w:initials="Janine">
     <w:p>
       <w:pPr>
         <w:pStyle w:val="CommentText"/>
@@ -22999,7 +23158,7 @@
       </w:r>
     </w:p>
   </w:comment>
-  <w:comment w:id="21" w:author="Janine Nel" w:date="2010-02-09T20:37:00Z" w:initials="Janine">
+  <w:comment w:id="20" w:author="Janine Nel" w:date="2010-02-09T20:37:00Z" w:initials="Janine">
     <w:p>
       <w:pPr>
         <w:pStyle w:val="CommentText"/>
@@ -23026,7 +23185,7 @@
       </w:r>
     </w:p>
   </w:comment>
-  <w:comment w:id="22" w:author="Janine Nel" w:date="2010-02-09T20:39:00Z" w:initials="Janine">
+  <w:comment w:id="21" w:author="Janine Nel" w:date="2010-02-09T20:39:00Z" w:initials="Janine">
     <w:p>
       <w:pPr>
         <w:pStyle w:val="CommentText"/>
@@ -23089,7 +23248,7 @@
       </w:r>
     </w:p>
   </w:comment>
-  <w:comment w:id="23" w:author="Janine Nel" w:date="2010-02-09T20:44:00Z" w:initials="Janine">
+  <w:comment w:id="22" w:author="Janine Nel" w:date="2010-02-09T20:44:00Z" w:initials="Janine">
     <w:p>
       <w:pPr>
         <w:pStyle w:val="CommentText"/>
@@ -23216,7 +23375,7 @@
       </w:r>
     </w:p>
   </w:comment>
-  <w:comment w:id="24" w:author="Janine Nel" w:date="2010-02-09T20:33:00Z" w:initials="Janine">
+  <w:comment w:id="23" w:author="Janine Nel" w:date="2010-02-09T20:33:00Z" w:initials="Janine">
     <w:p>
       <w:pPr>
         <w:pStyle w:val="CommentText"/>
@@ -23237,7 +23396,7 @@
       </w:r>
     </w:p>
   </w:comment>
-  <w:comment w:id="25" w:author="Janine Nel" w:date="2010-02-09T20:02:00Z" w:initials="Janine">
+  <w:comment w:id="24" w:author="Janine Nel" w:date="2010-02-09T20:02:00Z" w:initials="Janine">
     <w:p>
       <w:pPr>
         <w:pStyle w:val="CommentText"/>
@@ -23258,7 +23417,7 @@
       </w:r>
     </w:p>
   </w:comment>
-  <w:comment w:id="26" w:author="Janine Nel" w:date="2010-02-09T20:03:00Z" w:initials="Janine">
+  <w:comment w:id="25" w:author="Janine Nel" w:date="2010-02-09T20:03:00Z" w:initials="Janine">
     <w:p>
       <w:pPr>
         <w:pStyle w:val="CommentText"/>
@@ -23279,7 +23438,7 @@
       </w:r>
     </w:p>
   </w:comment>
-  <w:comment w:id="27" w:author="Janine Nel" w:date="2010-02-09T20:28:00Z" w:initials="Janine">
+  <w:comment w:id="26" w:author="Janine Nel" w:date="2010-02-09T20:28:00Z" w:initials="Janine">
     <w:p>
       <w:pPr>
         <w:pStyle w:val="CommentText"/>
@@ -23308,7 +23467,7 @@
       </w:r>
     </w:p>
   </w:comment>
-  <w:comment w:id="28" w:author="Janine Nel" w:date="2010-02-09T20:36:00Z" w:initials="Janine">
+  <w:comment w:id="27" w:author="Janine Nel" w:date="2010-02-09T20:36:00Z" w:initials="Janine">
     <w:p>
       <w:pPr>
         <w:pStyle w:val="CommentText"/>
@@ -23354,7 +23513,7 @@
       </w:r>
     </w:p>
   </w:comment>
-  <w:comment w:id="29" w:author="Janine Nel" w:date="2010-02-09T20:37:00Z" w:initials="Janine">
+  <w:comment w:id="28" w:author="Janine Nel" w:date="2010-02-09T20:37:00Z" w:initials="Janine">
     <w:p>
       <w:pPr>
         <w:pStyle w:val="CommentText"/>
@@ -23381,7 +23540,7 @@
       </w:r>
     </w:p>
   </w:comment>
-  <w:comment w:id="30" w:author="Janine Nel" w:date="2010-02-09T20:39:00Z" w:initials="Janine">
+  <w:comment w:id="29" w:author="Janine Nel" w:date="2010-02-09T20:39:00Z" w:initials="Janine">
     <w:p>
       <w:pPr>
         <w:pStyle w:val="CommentText"/>
@@ -23444,7 +23603,7 @@
       </w:r>
     </w:p>
   </w:comment>
-  <w:comment w:id="31" w:author="Janine Nel" w:date="2010-02-09T20:44:00Z" w:initials="Janine">
+  <w:comment w:id="30" w:author="Janine Nel" w:date="2010-02-09T20:44:00Z" w:initials="Janine">
     <w:p>
       <w:pPr>
         <w:pStyle w:val="CommentText"/>
@@ -23571,7 +23730,7 @@
       </w:r>
     </w:p>
   </w:comment>
-  <w:comment w:id="32" w:author="Janine Nel" w:date="2010-02-09T20:33:00Z" w:initials="Janine">
+  <w:comment w:id="31" w:author="Janine Nel" w:date="2010-02-09T20:33:00Z" w:initials="Janine">
     <w:p>
       <w:pPr>
         <w:pStyle w:val="CommentText"/>
@@ -23592,7 +23751,7 @@
       </w:r>
     </w:p>
   </w:comment>
-  <w:comment w:id="33" w:author="Janine Nel" w:date="2010-02-09T20:02:00Z" w:initials="Janine">
+  <w:comment w:id="32" w:author="Janine Nel" w:date="2010-02-09T20:02:00Z" w:initials="Janine">
     <w:p>
       <w:pPr>
         <w:pStyle w:val="CommentText"/>
@@ -23613,7 +23772,7 @@
       </w:r>
     </w:p>
   </w:comment>
-  <w:comment w:id="34" w:author="Janine Nel" w:date="2010-02-09T20:03:00Z" w:initials="Janine">
+  <w:comment w:id="33" w:author="Janine Nel" w:date="2010-02-09T20:03:00Z" w:initials="Janine">
     <w:p>
       <w:pPr>
         <w:pStyle w:val="CommentText"/>
@@ -23634,7 +23793,7 @@
       </w:r>
     </w:p>
   </w:comment>
-  <w:comment w:id="35" w:author="Janine Nel" w:date="2010-02-09T20:28:00Z" w:initials="Janine">
+  <w:comment w:id="34" w:author="Janine Nel" w:date="2010-02-09T20:28:00Z" w:initials="Janine">
     <w:p>
       <w:pPr>
         <w:pStyle w:val="CommentText"/>
@@ -23663,7 +23822,7 @@
       </w:r>
     </w:p>
   </w:comment>
-  <w:comment w:id="36" w:author="Janine Nel" w:date="2010-02-09T20:36:00Z" w:initials="Janine">
+  <w:comment w:id="35" w:author="Janine Nel" w:date="2010-02-09T20:36:00Z" w:initials="Janine">
     <w:p>
       <w:pPr>
         <w:pStyle w:val="CommentText"/>
@@ -23709,7 +23868,7 @@
       </w:r>
     </w:p>
   </w:comment>
-  <w:comment w:id="37" w:author="Janine Nel" w:date="2010-02-09T20:37:00Z" w:initials="Janine">
+  <w:comment w:id="36" w:author="Janine Nel" w:date="2010-02-09T20:37:00Z" w:initials="Janine">
     <w:p>
       <w:pPr>
         <w:pStyle w:val="CommentText"/>
@@ -23736,7 +23895,7 @@
       </w:r>
     </w:p>
   </w:comment>
-  <w:comment w:id="38" w:author="Janine Nel" w:date="2010-02-09T20:39:00Z" w:initials="Janine">
+  <w:comment w:id="37" w:author="Janine Nel" w:date="2010-02-09T20:39:00Z" w:initials="Janine">
     <w:p>
       <w:pPr>
         <w:pStyle w:val="CommentText"/>
@@ -23799,7 +23958,7 @@
       </w:r>
     </w:p>
   </w:comment>
-  <w:comment w:id="39" w:author="Janine Nel" w:date="2010-02-09T20:44:00Z" w:initials="Janine">
+  <w:comment w:id="38" w:author="Janine Nel" w:date="2010-02-09T20:44:00Z" w:initials="Janine">
     <w:p>
       <w:pPr>
         <w:pStyle w:val="CommentText"/>
@@ -23926,7 +24085,7 @@
       </w:r>
     </w:p>
   </w:comment>
-  <w:comment w:id="43" w:author="Janine Nel" w:date="2010-02-09T19:35:00Z" w:initials="Janine">
+  <w:comment w:id="42" w:author="Janine Nel" w:date="2010-02-09T19:35:00Z" w:initials="Janine">
     <w:p>
       <w:pPr>
         <w:pStyle w:val="CommentText"/>
@@ -24335,7 +24494,7 @@
       </w:r>
     </w:p>
   </w:comment>
-  <w:comment w:id="44" w:author="Mu'minah Daniels" w:date="2019-04-30T16:52:00Z" w:initials="MD">
+  <w:comment w:id="43" w:author="Mu'minah Daniels" w:date="2019-04-30T16:52:00Z" w:initials="MD">
     <w:p>
       <w:pPr>
         <w:pStyle w:val="CommentText"/>
@@ -24351,7 +24510,7 @@
       </w:r>
     </w:p>
   </w:comment>
-  <w:comment w:id="46" w:author="Janine Nel" w:date="2010-02-09T19:35:00Z" w:initials="Janine">
+  <w:comment w:id="45" w:author="Janine Nel" w:date="2010-02-09T19:35:00Z" w:initials="Janine">
     <w:p>
       <w:pPr>
         <w:pStyle w:val="CommentText"/>
@@ -31974,7 +32133,7 @@
 </file>
 
 <file path=customXml/itemProps1.xml><?xml version="1.0" encoding="utf-8"?>
-<ds:datastoreItem xmlns:ds="http://schemas.openxmlformats.org/officeDocument/2006/customXml" ds:itemID="{A0974AF8-6EB4-451D-97C4-6F1D59FCC72C}">
+<ds:datastoreItem xmlns:ds="http://schemas.openxmlformats.org/officeDocument/2006/customXml" ds:itemID="{20BA3150-C768-4107-90A3-8F9BB833E6C3}">
   <ds:schemaRefs>
     <ds:schemaRef ds:uri="http://schemas.openxmlformats.org/officeDocument/2006/bibliography"/>
   </ds:schemaRefs>

</xml_diff>

<commit_message>
Added M's improvements to requirements
</commit_message>
<xml_diff>
--- a/Requirements Document Final.docx
+++ b/Requirements Document Final.docx
@@ -19390,37 +19390,7 @@
       </w:r>
       <w:proofErr w:type="spellEnd"/>
       <w:r>
-        <w:t xml:space="preserve"> is intended to be a web-based application. The GUI should be </w:t>
-      </w:r>
-      <w:r>
-        <w:t>visually appealing</w:t>
-      </w:r>
-      <w:r>
-        <w:t xml:space="preserve">, minimalistic </w:t>
-      </w:r>
-      <w:r>
-        <w:t xml:space="preserve">with the goal to encourage </w:t>
-      </w:r>
-      <w:r>
-        <w:t>user</w:t>
-      </w:r>
-      <w:r>
-        <w:t>s</w:t>
-      </w:r>
-      <w:r>
-        <w:t xml:space="preserve"> to add more to </w:t>
-      </w:r>
-      <w:r>
-        <w:t>their</w:t>
-      </w:r>
-      <w:r>
-        <w:t xml:space="preserve"> bucket list, complete challenges and</w:t>
-      </w:r>
-      <w:r>
-        <w:t xml:space="preserve"> invite </w:t>
-      </w:r>
-      <w:r>
-        <w:t>more friends to join.</w:t>
+        <w:t xml:space="preserve"> is intended to be a web-based application with user-centered design making it easy to learn and navigate through the system. The GUI should be visually appealing, minimalistic with the goal to encourage users to add more to their bucket list, complete challenges and invite more friends to join. English will be used throughout the system.</w:t>
       </w:r>
     </w:p>
     <w:p/>
@@ -19436,205 +19406,27 @@
         </w:rPr>
         <w:t>Usability goals:</w:t>
       </w:r>
+      <w:bookmarkStart w:id="43" w:name="_GoBack"/>
+      <w:bookmarkEnd w:id="43"/>
     </w:p>
     <w:p>
-      <w:pPr>
-        <w:rPr>
-          <w:color w:val="000000"/>
-        </w:rPr>
-      </w:pPr>
-      <w:proofErr w:type="spellStart"/>
-      <w:r>
-        <w:t>BucketList</w:t>
-      </w:r>
-      <w:proofErr w:type="spellEnd"/>
-      <w:r>
-        <w:t xml:space="preserve"> aims to entice users to get up and do the things </w:t>
-      </w:r>
-      <w:r>
-        <w:t>they have</w:t>
-      </w:r>
-      <w:r>
-        <w:t xml:space="preserve"> always wanted to do but never had the motivation or time </w:t>
-      </w:r>
-      <w:r>
-        <w:t>for</w:t>
-      </w:r>
-      <w:r>
-        <w:t xml:space="preserve">. </w:t>
-      </w:r>
-      <w:proofErr w:type="spellStart"/>
-      <w:r>
-        <w:t>BucketList</w:t>
-      </w:r>
-      <w:r>
-        <w:t>’s</w:t>
-      </w:r>
-      <w:proofErr w:type="spellEnd"/>
-      <w:r>
-        <w:t xml:space="preserve"> navigation will be easy, straight forward, precise, intuitive for all ages and</w:t>
-      </w:r>
-      <w:r>
-        <w:t xml:space="preserve"> easy</w:t>
-      </w:r>
-      <w:r>
-        <w:t xml:space="preserve"> to remember. Design across the website will be consistent between the main bucket list and each individual user</w:t>
-      </w:r>
-      <w:r>
-        <w:t>’</w:t>
-      </w:r>
-      <w:r>
-        <w:t xml:space="preserve">s bucket list so that users always feel </w:t>
-      </w:r>
-      <w:r>
-        <w:t xml:space="preserve">at ease and </w:t>
-      </w:r>
-      <w:r>
-        <w:t xml:space="preserve">in control. Once a </w:t>
-      </w:r>
-      <w:r>
-        <w:t>new user</w:t>
-      </w:r>
-      <w:r>
-        <w:t xml:space="preserve"> has signed up</w:t>
-      </w:r>
-      <w:r>
-        <w:t>,</w:t>
-      </w:r>
-      <w:r>
-        <w:t xml:space="preserve"> </w:t>
-      </w:r>
-      <w:r>
-        <w:t>the system</w:t>
-      </w:r>
-      <w:r>
-        <w:t xml:space="preserve"> should immediately log them in and given them access to all user controls such as edit profile, send friend requests etc. </w:t>
-      </w:r>
-      <w:r>
-        <w:rPr>
-          <w:color w:val="000000"/>
-        </w:rPr>
-        <w:t xml:space="preserve">The system will offer simple error handling and easy reversal of actions such as </w:t>
-      </w:r>
-      <w:r>
-        <w:rPr>
-          <w:color w:val="000000"/>
-          <w:highlight w:val="yellow"/>
-        </w:rPr>
-        <w:t>removing challenges</w:t>
-      </w:r>
-      <w:r>
-        <w:rPr>
-          <w:color w:val="000000"/>
-        </w:rPr>
-        <w:t xml:space="preserve"> from one</w:t>
-      </w:r>
-      <w:r>
-        <w:rPr>
-          <w:color w:val="000000"/>
-        </w:rPr>
-        <w:t>’</w:t>
-      </w:r>
-      <w:r>
-        <w:rPr>
-          <w:color w:val="000000"/>
-        </w:rPr>
-        <w:t xml:space="preserve">s </w:t>
-      </w:r>
-      <w:r>
-        <w:rPr>
-          <w:color w:val="000000"/>
-        </w:rPr>
-        <w:t>b</w:t>
-      </w:r>
-      <w:r>
-        <w:rPr>
-          <w:color w:val="000000"/>
-        </w:rPr>
-        <w:t xml:space="preserve">ucket </w:t>
-      </w:r>
-      <w:r>
-        <w:rPr>
-          <w:color w:val="000000"/>
-        </w:rPr>
-        <w:t>l</w:t>
-      </w:r>
-      <w:r>
-        <w:rPr>
-          <w:color w:val="000000"/>
-        </w:rPr>
-        <w:t>ist, removing friend</w:t>
-      </w:r>
-      <w:r>
-        <w:rPr>
-          <w:color w:val="000000"/>
-        </w:rPr>
-        <w:t>s</w:t>
-      </w:r>
-      <w:r>
-        <w:rPr>
-          <w:color w:val="000000"/>
-        </w:rPr>
-        <w:t xml:space="preserve"> and </w:t>
-      </w:r>
-      <w:commentRangeStart w:id="43"/>
-      <w:r>
-        <w:rPr>
-          <w:color w:val="000000"/>
-          <w:highlight w:val="yellow"/>
-        </w:rPr>
-        <w:t>deleting</w:t>
-      </w:r>
-      <w:commentRangeEnd w:id="43"/>
-      <w:r>
-        <w:rPr>
-          <w:rStyle w:val="CommentReference"/>
-        </w:rPr>
-        <w:commentReference w:id="43"/>
-      </w:r>
-      <w:r>
-        <w:rPr>
-          <w:color w:val="000000"/>
-          <w:highlight w:val="yellow"/>
-        </w:rPr>
-        <w:t xml:space="preserve"> friend request.</w:t>
-      </w:r>
-      <w:r>
-        <w:rPr>
-          <w:color w:val="000000"/>
-        </w:rPr>
-        <w:t xml:space="preserve"> There will be visual feedback when certain tasks are completed.</w:t>
-      </w:r>
-      <w:r>
-        <w:t xml:space="preserve"> Not all personal information will be immediately available so that the user feels secure when using the website.</w:t>
-      </w:r>
-      <w:r>
-        <w:rPr>
-          <w:color w:val="000000"/>
-        </w:rPr>
-        <w:t xml:space="preserve"> </w:t>
-      </w:r>
-      <w:r>
-        <w:t>Each profile will be password protected.</w:t>
+      <w:r>
+        <w:t>The system will be an effective tool in enticing users to get up and do the things they have always wanted to do but never had the motivation or had the time for. Navigating through should be fun, easy, straight forward, precise, intuitive for all ages and easy to remember. GUI design across the website will be consistent between the main bucket list and each individual user’s bucket list as well as their feed.</w:t>
       </w:r>
     </w:p>
     <w:p/>
     <w:p>
-      <w:pPr>
-        <w:rPr>
-          <w:b/>
-        </w:rPr>
-      </w:pPr>
-      <w:r>
-        <w:rPr>
-          <w:b/>
-        </w:rPr>
-        <w:t>User experience goals:</w:t>
-      </w:r>
-    </w:p>
-    <w:p>
-      <w:r>
-        <w:t xml:space="preserve">When visiting the website, onlookers must want to immediately sign up and complete challenges as well as invite friends to join. Formatting and themes should be consistent throughout the website. GUI will be aesthetically pleasing, simple yet energetic in order to compel users to complete challenges. </w:t>
+      <w:r>
+        <w:t xml:space="preserve">Once a new user has signed up, the system should immediately log them in, their corresponding tables efficiently updated; giving them access to all user controls such as edit profile, send friend requests etc. </w:t>
+      </w:r>
+      <w:r>
+        <w:rPr>
+          <w:color w:val="000000"/>
+        </w:rPr>
+        <w:t xml:space="preserve">The system will offer simple error handling and easy reversal of actions. </w:t>
+      </w:r>
+      <w:r>
+        <w:t>Not all personal information will be immediately available so that the user feels secure when using the website making the system safe to use in public spaces. There will easy access to all the system has to offer in one place, to the left of the website.</w:t>
       </w:r>
     </w:p>
     <w:p/>
@@ -19648,12 +19440,37 @@
         <w:rPr>
           <w:b/>
         </w:rPr>
-        <w:t>User requirements:</w:t>
+        <w:t>User experience goals:</w:t>
       </w:r>
     </w:p>
     <w:p>
       <w:r>
-        <w:t>This system will be implemented as a website but access to a computing device is required, basic understanding of how computers work and an internet connection. General casual users to expert users will be able to use the system.</w:t>
+        <w:t>When visiting the website, onlookers must want to immediately sign up and complete challenges as well as invite friends to join. GUI will be aesthetically pleasing, simple yet fun in order to compel users to complete challenges.</w:t>
+      </w:r>
+      <w:r>
+        <w:rPr>
+          <w:color w:val="000000"/>
+        </w:rPr>
+        <w:t xml:space="preserve"> There should be visual feedback when certain tasks are completed making even the most apprehensive users feel at ease and in control. Users should feel a sense of accomplishment when completing challenges and aim to complete more. By receiving points based on challenges completed users should feel motivated to continue using the system.</w:t>
+      </w:r>
+    </w:p>
+    <w:p/>
+    <w:p>
+      <w:pPr>
+        <w:rPr>
+          <w:b/>
+        </w:rPr>
+      </w:pPr>
+      <w:r>
+        <w:rPr>
+          <w:b/>
+        </w:rPr>
+        <w:t>User requirements:</w:t>
+      </w:r>
+    </w:p>
+    <w:p>
+      <w:r>
+        <w:t>This system will be implemented as a website therefore access to a computing device is required, basic understanding of how computers work and an internet connection. General casual users to expert users will be able to use the system. Although the system is aimed at adventure seeking users there will be challenges available for the more cautious users.</w:t>
       </w:r>
     </w:p>
     <w:p>
@@ -19674,6 +19491,9 @@
       <w:r>
         <w:rPr>
           <w:rStyle w:val="CommentReference"/>
+          <w:b w:val="0"/>
+          <w:bCs w:val="0"/>
+          <w:iCs w:val="0"/>
         </w:rPr>
         <w:commentReference w:id="45"/>
       </w:r>
@@ -19684,65 +19504,13 @@
     </w:p>
     <w:p>
       <w:r>
-        <w:t xml:space="preserve">This will be a multi-user system thus accessing and capturing data into tables will have to be fast, accurate and reliable. Thus, processing time should not depend on the </w:t>
-      </w:r>
-      <w:r>
-        <w:t>number</w:t>
-      </w:r>
-      <w:r>
-        <w:t xml:space="preserve"> of users currently using the website.</w:t>
+        <w:t xml:space="preserve">The system is intended to be a multi-user system thus accessing and capturing data into tables will have to be fast, accurate and reliable. Therefore, it is imperative that processing time should not depend on the number of users currently using the website. Logging into one’s profile should be done swiftly so that loading the profile and querying tables are not noticeable. Transitioning through interfaces should be swift and lag free as well as all responses should be immediate i.e. signing up, adding to bucket List. </w:t>
       </w:r>
     </w:p>
+    <w:p/>
     <w:p>
       <w:r>
-        <w:t>All responses should be immediate i.e. signing up, adding to bucket List</w:t>
-      </w:r>
-    </w:p>
-    <w:p>
-      <w:r>
-        <w:t xml:space="preserve">Verifying that a challenge is completed should happen automatically once </w:t>
-      </w:r>
-      <w:r>
-        <w:t xml:space="preserve">a </w:t>
-      </w:r>
-      <w:r>
-        <w:t>friend</w:t>
-      </w:r>
-      <w:r>
-        <w:t xml:space="preserve"> is</w:t>
-      </w:r>
-      <w:r>
-        <w:t xml:space="preserve"> verified it.</w:t>
-      </w:r>
-    </w:p>
-    <w:p>
-      <w:r>
-        <w:t>Logging into one’s profile should be done swiftly so that loading th</w:t>
-      </w:r>
-      <w:bookmarkStart w:id="46" w:name="_GoBack"/>
-      <w:bookmarkEnd w:id="46"/>
-      <w:r>
-        <w:t>e profile and querying tables are not noticeable.</w:t>
-      </w:r>
-    </w:p>
-    <w:p>
-      <w:r>
-        <w:t>There should be no lagging when uploading, moving between interfaces or adding challenges.</w:t>
-      </w:r>
-    </w:p>
-    <w:p>
-      <w:r>
-        <w:t>Feed needs to be automatically and immediately updated every time the users opts to open the feed tab.</w:t>
-      </w:r>
-    </w:p>
-    <w:p>
-      <w:r>
-        <w:t>All notifications received by the user should be in real-time.</w:t>
-      </w:r>
-    </w:p>
-    <w:p>
-      <w:r>
-        <w:t>The system should be available to upload challenges, add challenge or update profile 24/7 in real time.</w:t>
+        <w:t>Verifying that a challenge has been completed should happen automatically once a friend is verified it. The feed tab needs to be automatically and immediately updated every time a user’s-friend completes a challenge, or the users opts to open the tab. All notifications received by the user should be in real-time. The system should be available to the user and the admin 24/7. There should be regular challenge update in the main Bucket list ensuring that users always have more options than they need.</w:t>
       </w:r>
     </w:p>
     <w:p>
@@ -19763,63 +19531,151 @@
         </w:numPr>
         <w:ind w:left="578" w:hanging="578"/>
       </w:pPr>
-      <w:bookmarkStart w:id="47" w:name="_Toc3230031"/>
-      <w:commentRangeStart w:id="48"/>
-      <w:r>
+      <w:bookmarkStart w:id="46" w:name="_Toc3230031"/>
+      <w:commentRangeStart w:id="47"/>
+      <w:r>
+        <w:lastRenderedPageBreak/>
         <w:t>Security</w:t>
       </w:r>
-      <w:commentRangeEnd w:id="48"/>
+      <w:commentRangeEnd w:id="47"/>
       <w:r>
         <w:rPr>
           <w:rStyle w:val="CommentReference"/>
-        </w:rPr>
-        <w:commentReference w:id="48"/>
+          <w:b w:val="0"/>
+          <w:bCs w:val="0"/>
+          <w:iCs w:val="0"/>
+        </w:rPr>
+        <w:commentReference w:id="47"/>
       </w:r>
       <w:r>
         <w:t xml:space="preserve"> Requirements</w:t>
       </w:r>
-      <w:bookmarkEnd w:id="47"/>
+      <w:bookmarkEnd w:id="46"/>
     </w:p>
     <w:p>
       <w:r>
-        <w:t>All personal/ biographical information should be encrypted.</w:t>
+        <w:t xml:space="preserve">The Bucket List system will be integrating two types of users namely a general user and an admin. Each user has different levels of accessibility and different means of identification and authentication Both users will have unique login details. </w:t>
       </w:r>
     </w:p>
     <w:p>
       <w:r>
-        <w:t>Users only have access to their own profiles but may view other profiles and verify their challenges.</w:t>
+        <w:t xml:space="preserve">All users are required to sign up with a valid email address, create their own password and a user profile before gaining access to the Bucket List system. Thus, each user and admin profile will be password protected. Thereafter, they may sign in with </w:t>
+      </w:r>
+      <w:proofErr w:type="spellStart"/>
+      <w:r>
+        <w:t>there</w:t>
+      </w:r>
+      <w:proofErr w:type="spellEnd"/>
+      <w:r>
+        <w:t xml:space="preserve"> username and password or their username and email address. </w:t>
+      </w:r>
+    </w:p>
+    <w:p/>
+    <w:p>
+      <w:r>
+        <w:t>Bucket list is an online web-based system with the following security restrictions:</w:t>
       </w:r>
     </w:p>
     <w:p>
-      <w:r>
-        <w:t>Onlookers may not access any system information without signing up and being logged in.</w:t>
+      <w:pPr>
+        <w:pStyle w:val="ListParagraph"/>
+        <w:numPr>
+          <w:ilvl w:val="0"/>
+          <w:numId w:val="42"/>
+        </w:numPr>
+      </w:pPr>
+      <w:r>
+        <w:t>All personal/ biographical information should be encrypted.</w:t>
       </w:r>
     </w:p>
     <w:p>
-      <w:commentRangeStart w:id="49"/>
-      <w:r>
-        <w:lastRenderedPageBreak/>
-        <w:t>If</w:t>
-      </w:r>
-      <w:commentRangeEnd w:id="49"/>
-      <w:r>
-        <w:rPr>
-          <w:rStyle w:val="CommentReference"/>
-        </w:rPr>
-        <w:commentReference w:id="49"/>
-      </w:r>
-      <w:r>
-        <w:t xml:space="preserve"> passwords are changed a reset password email is sent out to ensure the user wants to update.</w:t>
+      <w:pPr>
+        <w:pStyle w:val="ListParagraph"/>
+        <w:numPr>
+          <w:ilvl w:val="0"/>
+          <w:numId w:val="42"/>
+        </w:numPr>
+      </w:pPr>
+      <w:r>
+        <w:t>User challenges only visible to users who are listed as “friend”</w:t>
       </w:r>
     </w:p>
     <w:p>
       <w:pPr>
+        <w:pStyle w:val="ListParagraph"/>
+        <w:numPr>
+          <w:ilvl w:val="0"/>
+          <w:numId w:val="42"/>
+        </w:numPr>
+      </w:pPr>
+      <w:r>
+        <w:t>Unless an individual has signed up and has a username and password, they will not have access to any Bucket List information besides what the system is about.</w:t>
+      </w:r>
+    </w:p>
+    <w:p>
+      <w:pPr>
+        <w:pStyle w:val="ListParagraph"/>
+        <w:numPr>
+          <w:ilvl w:val="0"/>
+          <w:numId w:val="42"/>
+        </w:numPr>
+      </w:pPr>
+      <w:r>
+        <w:t>Users only have access to their own profiles but may view other profiles and verify their challenges.</w:t>
+      </w:r>
+    </w:p>
+    <w:p>
+      <w:pPr>
+        <w:pStyle w:val="ListParagraph"/>
+        <w:numPr>
+          <w:ilvl w:val="0"/>
+          <w:numId w:val="42"/>
+        </w:numPr>
+      </w:pPr>
+      <w:r>
+        <w:t xml:space="preserve">Only admins may create, maintain and approve or reject challenges </w:t>
+      </w:r>
+    </w:p>
+    <w:p>
+      <w:pPr>
+        <w:pStyle w:val="ListParagraph"/>
+        <w:numPr>
+          <w:ilvl w:val="0"/>
+          <w:numId w:val="42"/>
+        </w:numPr>
+      </w:pPr>
+      <w:r>
+        <w:t>Users may only verify friend challenges and not their own</w:t>
+      </w:r>
+    </w:p>
+    <w:p>
+      <w:pPr>
+        <w:pStyle w:val="ListParagraph"/>
+        <w:numPr>
+          <w:ilvl w:val="0"/>
+          <w:numId w:val="42"/>
+        </w:numPr>
+      </w:pPr>
+      <w:r>
+        <w:t>No user may make themselves admin</w:t>
+      </w:r>
+    </w:p>
+    <w:p>
+      <w:pPr>
+        <w:pStyle w:val="ListParagraph"/>
+        <w:numPr>
+          <w:ilvl w:val="0"/>
+          <w:numId w:val="42"/>
+        </w:numPr>
         <w:spacing w:before="80"/>
         <w:jc w:val="both"/>
         <w:rPr>
           <w:sz w:val="22"/>
         </w:rPr>
       </w:pPr>
+      <w:r>
+        <w:t>Users may only complete group challenges with users that are listed as their “friend”</w:t>
+      </w:r>
     </w:p>
     <w:p>
       <w:pPr>
@@ -19830,53 +19686,52 @@
         </w:numPr>
         <w:ind w:left="578" w:hanging="578"/>
       </w:pPr>
-      <w:bookmarkStart w:id="50" w:name="_Toc3230032"/>
-      <w:commentRangeStart w:id="51"/>
+      <w:bookmarkStart w:id="48" w:name="_Toc3230032"/>
+      <w:commentRangeStart w:id="49"/>
       <w:r>
         <w:t>Operational</w:t>
       </w:r>
-      <w:commentRangeEnd w:id="51"/>
+      <w:commentRangeEnd w:id="49"/>
       <w:r>
         <w:rPr>
           <w:rStyle w:val="CommentReference"/>
-        </w:rPr>
-        <w:commentReference w:id="51"/>
+          <w:b w:val="0"/>
+          <w:bCs w:val="0"/>
+          <w:iCs w:val="0"/>
+        </w:rPr>
+        <w:commentReference w:id="49"/>
       </w:r>
       <w:r>
         <w:t xml:space="preserve"> Requirements</w:t>
       </w:r>
-      <w:bookmarkEnd w:id="50"/>
+      <w:bookmarkEnd w:id="48"/>
     </w:p>
     <w:p>
-      <w:r>
-        <w:t xml:space="preserve">Bucket List will be web-based, coded in C# using Visual Studio </w:t>
-      </w:r>
-      <w:r>
-        <w:rPr>
-          <w:highlight w:val="yellow"/>
-        </w:rPr>
-        <w:t>2017</w:t>
-      </w:r>
-      <w:r>
-        <w:t xml:space="preserve">. A </w:t>
-      </w:r>
-      <w:r>
-        <w:rPr>
-          <w:highlight w:val="yellow"/>
-        </w:rPr>
-        <w:t>2008</w:t>
-      </w:r>
-      <w:r>
-        <w:t xml:space="preserve"> SQL Server database will be used to manage and store the data captured into the system. A SQL Server Management System will be used during development to maintain the database.</w:t>
+      <w:pPr>
+        <w:rPr>
+          <w:rFonts w:ascii="Times New Roman" w:hAnsi="Times New Roman"/>
+          <w:sz w:val="24"/>
+          <w:szCs w:val="24"/>
+          <w:lang w:val="en-ZA" w:eastAsia="en-ZA"/>
+        </w:rPr>
+      </w:pPr>
+      <w:r>
+        <w:t>Bucket List will be web-based, coded in C# using Visual Studio. A SQL Server database will be used to manage and store the data captured into the system. A SQL Server Management System will be used during development to maintain the database. The system automation boundary will be represented by a mouse, keyboard, scanner, monitor and printer</w:t>
+      </w:r>
+      <w:r>
+        <w:t>.</w:t>
+      </w:r>
+      <w:r>
+        <w:rPr>
+          <w:rFonts w:ascii="Times New Roman" w:hAnsi="Times New Roman"/>
+          <w:sz w:val="24"/>
+          <w:szCs w:val="24"/>
+          <w:lang w:val="en-ZA" w:eastAsia="en-ZA"/>
+        </w:rPr>
+        <w:t xml:space="preserve"> </w:t>
       </w:r>
     </w:p>
     <w:p/>
-    <w:p/>
-    <w:p>
-      <w:r>
-        <w:t>*Not sure if we should add that our not as it might change</w:t>
-      </w:r>
-    </w:p>
     <w:p>
       <w:pPr>
         <w:jc w:val="both"/>
@@ -19929,7 +19784,7 @@
           <w:lang w:val="en-ZA"/>
         </w:rPr>
       </w:pPr>
-      <w:bookmarkStart w:id="52" w:name="_Toc3230033"/>
+      <w:bookmarkStart w:id="50" w:name="_Toc3230033"/>
       <w:r>
         <w:rPr>
           <w:lang w:val="en-ZA"/>
@@ -19937,14 +19792,14 @@
         <w:lastRenderedPageBreak/>
         <w:t xml:space="preserve">DATA </w:t>
       </w:r>
-      <w:commentRangeStart w:id="53"/>
+      <w:commentRangeStart w:id="51"/>
       <w:r>
         <w:rPr>
           <w:lang w:val="en-ZA"/>
         </w:rPr>
         <w:t>REQUIREMENTS</w:t>
       </w:r>
-      <w:commentRangeEnd w:id="53"/>
+      <w:commentRangeEnd w:id="51"/>
       <w:r>
         <w:rPr>
           <w:rStyle w:val="CommentReference"/>
@@ -19954,9 +19809,9 @@
           <w:kern w:val="0"/>
           <w:lang w:val="en-ZA"/>
         </w:rPr>
-        <w:commentReference w:id="53"/>
-      </w:r>
-      <w:bookmarkEnd w:id="52"/>
+        <w:commentReference w:id="51"/>
+      </w:r>
+      <w:bookmarkEnd w:id="50"/>
     </w:p>
     <w:p>
       <w:pPr>
@@ -20003,7 +19858,7 @@
                 <w:lang w:val="en-ZA"/>
               </w:rPr>
             </w:pPr>
-            <w:commentRangeStart w:id="54"/>
+            <w:commentRangeStart w:id="52"/>
             <w:r>
               <w:rPr>
                 <w:rFonts w:cs="Arial"/>
@@ -20015,14 +19870,14 @@
               </w:rPr>
               <w:t>Entity</w:t>
             </w:r>
-            <w:commentRangeEnd w:id="54"/>
+            <w:commentRangeEnd w:id="52"/>
             <w:r>
               <w:rPr>
                 <w:rStyle w:val="CommentReference"/>
                 <w:color w:val="FFFFFF" w:themeColor="background1"/>
                 <w:lang w:val="en-ZA"/>
               </w:rPr>
-              <w:commentReference w:id="54"/>
+              <w:commentReference w:id="52"/>
             </w:r>
           </w:p>
         </w:tc>
@@ -20053,7 +19908,7 @@
               </w:rPr>
               <w:t xml:space="preserve">Entity </w:t>
             </w:r>
-            <w:commentRangeStart w:id="55"/>
+            <w:commentRangeStart w:id="53"/>
             <w:r>
               <w:rPr>
                 <w:rFonts w:cs="Arial"/>
@@ -20065,13 +19920,13 @@
               </w:rPr>
               <w:t>Attributes</w:t>
             </w:r>
-            <w:commentRangeEnd w:id="55"/>
+            <w:commentRangeEnd w:id="53"/>
             <w:r>
               <w:rPr>
                 <w:rStyle w:val="CommentReference"/>
                 <w:lang w:val="en-ZA"/>
               </w:rPr>
-              <w:commentReference w:id="55"/>
+              <w:commentReference w:id="53"/>
             </w:r>
           </w:p>
         </w:tc>
@@ -21358,9 +21213,9 @@
           <w:lang w:val="en-ZA"/>
         </w:rPr>
       </w:pPr>
-      <w:bookmarkStart w:id="56" w:name="_Toc67755743"/>
+      <w:bookmarkStart w:id="54" w:name="_Toc67755743"/>
     </w:p>
-    <w:bookmarkEnd w:id="56"/>
+    <w:bookmarkEnd w:id="54"/>
     <w:p>
       <w:pPr>
         <w:rPr>
@@ -21384,7 +21239,7 @@
           <w:lang w:val="en-ZA"/>
         </w:rPr>
       </w:pPr>
-      <w:bookmarkStart w:id="57" w:name="_Toc3230034"/>
+      <w:bookmarkStart w:id="55" w:name="_Toc3230034"/>
       <w:r>
         <w:rPr>
           <w:lang w:val="en-ZA"/>
@@ -21392,7 +21247,7 @@
         <w:lastRenderedPageBreak/>
         <w:t>Project Matters</w:t>
       </w:r>
-      <w:bookmarkEnd w:id="57"/>
+      <w:bookmarkEnd w:id="55"/>
     </w:p>
     <w:p>
       <w:pPr>
@@ -21401,21 +21256,21 @@
           <w:lang w:val="en-ZA"/>
         </w:rPr>
       </w:pPr>
-      <w:bookmarkStart w:id="58" w:name="_Toc3230035"/>
+      <w:bookmarkStart w:id="56" w:name="_Toc3230035"/>
       <w:r>
         <w:rPr>
           <w:lang w:val="en-ZA"/>
         </w:rPr>
         <w:t xml:space="preserve">Open </w:t>
       </w:r>
-      <w:commentRangeStart w:id="59"/>
+      <w:commentRangeStart w:id="57"/>
       <w:r>
         <w:rPr>
           <w:lang w:val="en-ZA"/>
         </w:rPr>
         <w:t>Issues</w:t>
       </w:r>
-      <w:commentRangeEnd w:id="59"/>
+      <w:commentRangeEnd w:id="57"/>
       <w:r>
         <w:rPr>
           <w:rStyle w:val="CommentReference"/>
@@ -21425,9 +21280,9 @@
           <w:iCs w:val="0"/>
           <w:lang w:val="en-ZA"/>
         </w:rPr>
-        <w:commentReference w:id="59"/>
-      </w:r>
-      <w:bookmarkEnd w:id="58"/>
+        <w:commentReference w:id="57"/>
+      </w:r>
+      <w:bookmarkEnd w:id="56"/>
     </w:p>
     <w:p>
       <w:pPr>
@@ -21438,7 +21293,7 @@
           <w:lang w:val="en-ZA"/>
         </w:rPr>
       </w:pPr>
-      <w:bookmarkStart w:id="60" w:name="_Toc3230036"/>
+      <w:bookmarkStart w:id="58" w:name="_Toc3230036"/>
       <w:r>
         <w:rPr>
           <w:sz w:val="22"/>
@@ -21599,14 +21454,14 @@
         </w:rPr>
         <w:t xml:space="preserve">Preliminary </w:t>
       </w:r>
-      <w:commentRangeStart w:id="61"/>
+      <w:commentRangeStart w:id="59"/>
       <w:r>
         <w:rPr>
           <w:lang w:val="en-ZA"/>
         </w:rPr>
         <w:t>Schedule</w:t>
       </w:r>
-      <w:commentRangeEnd w:id="61"/>
+      <w:commentRangeEnd w:id="59"/>
       <w:r>
         <w:rPr>
           <w:rStyle w:val="CommentReference"/>
@@ -21616,9 +21471,9 @@
           <w:iCs w:val="0"/>
           <w:lang w:val="en-ZA"/>
         </w:rPr>
-        <w:commentReference w:id="61"/>
-      </w:r>
-      <w:bookmarkEnd w:id="60"/>
+        <w:commentReference w:id="59"/>
+      </w:r>
+      <w:bookmarkEnd w:id="58"/>
     </w:p>
     <w:tbl>
       <w:tblPr>
@@ -22190,7 +22045,7 @@
           <w:lang w:val="en-ZA"/>
         </w:rPr>
       </w:pPr>
-      <w:bookmarkStart w:id="62" w:name="_Toc3230037"/>
+      <w:bookmarkStart w:id="60" w:name="_Toc3230037"/>
       <w:r>
         <w:rPr>
           <w:lang w:val="en-ZA"/>
@@ -22198,7 +22053,7 @@
         <w:lastRenderedPageBreak/>
         <w:t>Researching the Requirements</w:t>
       </w:r>
-      <w:bookmarkEnd w:id="62"/>
+      <w:bookmarkEnd w:id="60"/>
     </w:p>
     <w:p>
       <w:pPr>
@@ -22207,21 +22062,21 @@
           <w:lang w:val="en-ZA"/>
         </w:rPr>
       </w:pPr>
-      <w:bookmarkStart w:id="63" w:name="_Toc3230038"/>
+      <w:bookmarkStart w:id="61" w:name="_Toc3230038"/>
       <w:r>
         <w:rPr>
           <w:lang w:val="en-ZA"/>
         </w:rPr>
         <w:t xml:space="preserve">10 User Interview </w:t>
       </w:r>
-      <w:commentRangeStart w:id="64"/>
+      <w:commentRangeStart w:id="62"/>
       <w:r>
         <w:rPr>
           <w:lang w:val="en-ZA"/>
         </w:rPr>
         <w:t>Questions</w:t>
       </w:r>
-      <w:commentRangeEnd w:id="64"/>
+      <w:commentRangeEnd w:id="62"/>
       <w:r>
         <w:rPr>
           <w:rStyle w:val="CommentReference"/>
@@ -22231,9 +22086,9 @@
           <w:iCs w:val="0"/>
           <w:lang w:val="en-ZA"/>
         </w:rPr>
-        <w:commentReference w:id="64"/>
-      </w:r>
-      <w:bookmarkEnd w:id="63"/>
+        <w:commentReference w:id="62"/>
+      </w:r>
+      <w:bookmarkEnd w:id="61"/>
     </w:p>
     <w:p>
       <w:pPr>
@@ -24494,7 +24349,7 @@
       </w:r>
     </w:p>
   </w:comment>
-  <w:comment w:id="43" w:author="Mu'minah Daniels" w:date="2019-04-30T16:52:00Z" w:initials="MD">
+  <w:comment w:id="45" w:author="Janine Nel" w:date="2010-02-09T19:35:00Z" w:initials="Janine">
     <w:p>
       <w:pPr>
         <w:pStyle w:val="CommentText"/>
@@ -24505,49 +24360,33 @@
         </w:rPr>
         <w:annotationRef/>
       </w:r>
-      <w:r>
-        <w:t>I’m not sure if this in the use-case</w:t>
+    </w:p>
+    <w:p>
+      <w:pPr>
+        <w:pStyle w:val="CommentText"/>
+      </w:pPr>
+      <w:r>
+        <w:t xml:space="preserve">Performance requirements specify the speed/response time at which various tasks </w:t>
+      </w:r>
+      <w:proofErr w:type="gramStart"/>
+      <w:r>
+        <w:t>have to</w:t>
+      </w:r>
+      <w:proofErr w:type="gramEnd"/>
+      <w:r>
+        <w:t xml:space="preserve"> be accomplished. Can also include other constraints </w:t>
+      </w:r>
+      <w:proofErr w:type="gramStart"/>
+      <w:r>
+        <w:t>with regard to</w:t>
+      </w:r>
+      <w:proofErr w:type="gramEnd"/>
+      <w:r>
+        <w:t xml:space="preserve"> system’s reliability, availability, throughput etc.</w:t>
       </w:r>
     </w:p>
   </w:comment>
-  <w:comment w:id="45" w:author="Janine Nel" w:date="2010-02-09T19:35:00Z" w:initials="Janine">
-    <w:p>
-      <w:pPr>
-        <w:pStyle w:val="CommentText"/>
-      </w:pPr>
-      <w:r>
-        <w:rPr>
-          <w:rStyle w:val="CommentReference"/>
-        </w:rPr>
-        <w:annotationRef/>
-      </w:r>
-    </w:p>
-    <w:p>
-      <w:pPr>
-        <w:pStyle w:val="CommentText"/>
-      </w:pPr>
-      <w:r>
-        <w:t xml:space="preserve">Performance requirements specify the speed/response time at which various tasks </w:t>
-      </w:r>
-      <w:proofErr w:type="gramStart"/>
-      <w:r>
-        <w:t>have to</w:t>
-      </w:r>
-      <w:proofErr w:type="gramEnd"/>
-      <w:r>
-        <w:t xml:space="preserve"> be accomplished. Can also include other constraints </w:t>
-      </w:r>
-      <w:proofErr w:type="gramStart"/>
-      <w:r>
-        <w:t>with regard to</w:t>
-      </w:r>
-      <w:proofErr w:type="gramEnd"/>
-      <w:r>
-        <w:t xml:space="preserve"> system’s reliability, availability, throughput etc.</w:t>
-      </w:r>
-    </w:p>
-  </w:comment>
-  <w:comment w:id="48" w:author="Janine Nel" w:date="2010-02-09T19:42:00Z" w:initials="Janine">
+  <w:comment w:id="47" w:author="Janine Nel" w:date="2010-02-09T19:42:00Z" w:initials="Janine">
     <w:p>
       <w:pPr>
         <w:pStyle w:val="CommentText"/>
@@ -24582,7 +24421,7 @@
       <w:proofErr w:type="gramEnd"/>
     </w:p>
   </w:comment>
-  <w:comment w:id="49" w:author="Mu'minah Daniels" w:date="2019-04-30T17:04:00Z" w:initials="MD">
+  <w:comment w:id="49" w:author="Janine Nel" w:date="2010-02-09T19:36:00Z" w:initials="Janine">
     <w:p>
       <w:pPr>
         <w:pStyle w:val="CommentText"/>
@@ -24594,44 +24433,11 @@
         <w:annotationRef/>
       </w:r>
       <w:r>
-        <w:rPr>
-          <w:rStyle w:val="CommentReference"/>
-        </w:rPr>
-        <w:t xml:space="preserve">Check if </w:t>
-      </w:r>
-      <w:proofErr w:type="gramStart"/>
-      <w:r>
-        <w:rPr>
-          <w:rStyle w:val="CommentReference"/>
-        </w:rPr>
-        <w:t>possible</w:t>
-      </w:r>
-      <w:proofErr w:type="gramEnd"/>
-      <w:r>
-        <w:rPr>
-          <w:rStyle w:val="CommentReference"/>
-        </w:rPr>
-        <w:t xml:space="preserve"> for our database</w:t>
+        <w:t>Operational requirements determine the hardware/software environment, in which the system will operate.</w:t>
       </w:r>
     </w:p>
   </w:comment>
-  <w:comment w:id="51" w:author="Janine Nel" w:date="2010-02-09T19:36:00Z" w:initials="Janine">
-    <w:p>
-      <w:pPr>
-        <w:pStyle w:val="CommentText"/>
-      </w:pPr>
-      <w:r>
-        <w:rPr>
-          <w:rStyle w:val="CommentReference"/>
-        </w:rPr>
-        <w:annotationRef/>
-      </w:r>
-      <w:r>
-        <w:t>Operational requirements determine the hardware/software environment, in which the system will operate.</w:t>
-      </w:r>
-    </w:p>
-  </w:comment>
-  <w:comment w:id="53" w:author="Janine Nel" w:date="2010-02-09T19:30:00Z" w:initials="Janine">
+  <w:comment w:id="51" w:author="Janine Nel" w:date="2010-02-09T19:30:00Z" w:initials="Janine">
     <w:p>
       <w:pPr>
         <w:pStyle w:val="CommentText"/>
@@ -24701,7 +24507,7 @@
       </w:pPr>
     </w:p>
   </w:comment>
-  <w:comment w:id="54" w:author="Janine Nel" w:date="2010-02-09T19:38:00Z" w:initials="Janine">
+  <w:comment w:id="52" w:author="Janine Nel" w:date="2010-02-09T19:38:00Z" w:initials="Janine">
     <w:p>
       <w:pPr>
         <w:pStyle w:val="CommentText"/>
@@ -24722,7 +24528,7 @@
       </w:r>
     </w:p>
   </w:comment>
-  <w:comment w:id="55" w:author="Nel, Janine (Ms) (Summerstrand Campus South)" w:date="2018-02-20T09:24:00Z" w:initials="NJ((CS">
+  <w:comment w:id="53" w:author="Nel, Janine (Ms) (Summerstrand Campus South)" w:date="2018-02-20T09:24:00Z" w:initials="NJ((CS">
     <w:p>
       <w:pPr>
         <w:pStyle w:val="CommentText"/>
@@ -24795,7 +24601,7 @@
       </w:r>
     </w:p>
   </w:comment>
-  <w:comment w:id="59" w:author="Nel, Janine (Ms) (Summerstrand Campus South)" w:date="2018-02-20T09:30:00Z" w:initials="NJ((CS">
+  <w:comment w:id="57" w:author="Nel, Janine (Ms) (Summerstrand Campus South)" w:date="2018-02-20T09:30:00Z" w:initials="NJ((CS">
     <w:p>
       <w:pPr>
         <w:pStyle w:val="BodyText2"/>
@@ -24827,7 +24633,7 @@
       </w:pPr>
     </w:p>
   </w:comment>
-  <w:comment w:id="61" w:author="Nel, Janine (Ms) (Summerstrand Campus South)" w:date="2018-02-20T09:31:00Z" w:initials="NJ((CS">
+  <w:comment w:id="59" w:author="Nel, Janine (Ms) (Summerstrand Campus South)" w:date="2018-02-20T09:31:00Z" w:initials="NJ((CS">
     <w:p>
       <w:pPr>
         <w:pStyle w:val="CommentText"/>
@@ -24975,7 +24781,7 @@
       </w:r>
     </w:p>
   </w:comment>
-  <w:comment w:id="64" w:author="Nel, Janine (Ms) (Summerstrand Campus South)" w:date="2018-02-20T09:41:00Z" w:initials="NJ((CS">
+  <w:comment w:id="62" w:author="Nel, Janine (Ms) (Summerstrand Campus South)" w:date="2018-02-20T09:41:00Z" w:initials="NJ((CS">
     <w:p>
       <w:pPr>
         <w:pStyle w:val="Bulletlist"/>
@@ -25040,11 +24846,9 @@
   <w15:commentEx w15:paraId="6FA69E64" w15:done="0"/>
   <w15:commentEx w15:paraId="1C7735E5" w15:done="0"/>
   <w15:commentEx w15:paraId="24D4E553" w15:done="0"/>
-  <w15:commentEx w15:paraId="6AD61A66" w15:done="0"/>
-  <w15:commentEx w15:paraId="7D9CE608" w15:done="0"/>
-  <w15:commentEx w15:paraId="1A8DC3B6" w15:done="0"/>
-  <w15:commentEx w15:paraId="4B99E7E5" w15:done="0"/>
-  <w15:commentEx w15:paraId="6A6220AB" w15:done="0"/>
+  <w15:commentEx w15:paraId="1EE340F1" w15:done="0"/>
+  <w15:commentEx w15:paraId="0651139C" w15:done="0"/>
+  <w15:commentEx w15:paraId="6F69F35A" w15:done="0"/>
   <w15:commentEx w15:paraId="0B4390EB" w15:done="0"/>
   <w15:commentEx w15:paraId="430EF899" w15:done="0"/>
   <w15:commentEx w15:paraId="79EAA2B6" w15:done="0"/>
@@ -25087,11 +24891,9 @@
   <w16cid:commentId w16cid:paraId="6FA69E64" w16cid:durableId="2073FC9E"/>
   <w16cid:commentId w16cid:paraId="1C7735E5" w16cid:durableId="2073FC9F"/>
   <w16cid:commentId w16cid:paraId="24D4E553" w16cid:durableId="20696762"/>
-  <w16cid:commentId w16cid:paraId="6AD61A66" w16cid:durableId="2073EFEA"/>
-  <w16cid:commentId w16cid:paraId="7D9CE608" w16cid:durableId="2073EFEB"/>
-  <w16cid:commentId w16cid:paraId="1A8DC3B6" w16cid:durableId="2073EFEC"/>
-  <w16cid:commentId w16cid:paraId="4B99E7E5" w16cid:durableId="2073EFED"/>
-  <w16cid:commentId w16cid:paraId="6A6220AB" w16cid:durableId="2073EFEE"/>
+  <w16cid:commentId w16cid:paraId="1EE340F1" w16cid:durableId="20747B84"/>
+  <w16cid:commentId w16cid:paraId="0651139C" w16cid:durableId="20747B85"/>
+  <w16cid:commentId w16cid:paraId="6F69F35A" w16cid:durableId="20747B86"/>
   <w16cid:commentId w16cid:paraId="0B4390EB" w16cid:durableId="20696766"/>
   <w16cid:commentId w16cid:paraId="430EF899" w16cid:durableId="20696767"/>
   <w16cid:commentId w16cid:paraId="79EAA2B6" w16cid:durableId="20696768"/>
@@ -29137,6 +28939,119 @@
       <w:lvlJc w:val="left"/>
       <w:pPr>
         <w:ind w:left="6120" w:hanging="360"/>
+      </w:pPr>
+      <w:rPr>
+        <w:rFonts w:ascii="Wingdings" w:hAnsi="Wingdings" w:hint="default"/>
+      </w:rPr>
+    </w:lvl>
+  </w:abstractNum>
+  <w:abstractNum w:abstractNumId="40" w15:restartNumberingAfterBreak="0">
+    <w:nsid w:val="7D4A5A43"/>
+    <w:multiLevelType w:val="hybridMultilevel"/>
+    <w:tmpl w:val="2FD66DEA"/>
+    <w:lvl w:ilvl="0" w:tplc="1C090001">
+      <w:start w:val="1"/>
+      <w:numFmt w:val="bullet"/>
+      <w:lvlText w:val=""/>
+      <w:lvlJc w:val="left"/>
+      <w:pPr>
+        <w:ind w:left="720" w:hanging="360"/>
+      </w:pPr>
+      <w:rPr>
+        <w:rFonts w:ascii="Symbol" w:hAnsi="Symbol" w:hint="default"/>
+      </w:rPr>
+    </w:lvl>
+    <w:lvl w:ilvl="1" w:tplc="1C090003">
+      <w:start w:val="1"/>
+      <w:numFmt w:val="bullet"/>
+      <w:lvlText w:val="o"/>
+      <w:lvlJc w:val="left"/>
+      <w:pPr>
+        <w:ind w:left="1440" w:hanging="360"/>
+      </w:pPr>
+      <w:rPr>
+        <w:rFonts w:ascii="Courier New" w:hAnsi="Courier New" w:cs="Courier New" w:hint="default"/>
+      </w:rPr>
+    </w:lvl>
+    <w:lvl w:ilvl="2" w:tplc="1C090005">
+      <w:start w:val="1"/>
+      <w:numFmt w:val="bullet"/>
+      <w:lvlText w:val=""/>
+      <w:lvlJc w:val="left"/>
+      <w:pPr>
+        <w:ind w:left="2160" w:hanging="360"/>
+      </w:pPr>
+      <w:rPr>
+        <w:rFonts w:ascii="Wingdings" w:hAnsi="Wingdings" w:hint="default"/>
+      </w:rPr>
+    </w:lvl>
+    <w:lvl w:ilvl="3" w:tplc="1C090001">
+      <w:start w:val="1"/>
+      <w:numFmt w:val="bullet"/>
+      <w:lvlText w:val=""/>
+      <w:lvlJc w:val="left"/>
+      <w:pPr>
+        <w:ind w:left="2880" w:hanging="360"/>
+      </w:pPr>
+      <w:rPr>
+        <w:rFonts w:ascii="Symbol" w:hAnsi="Symbol" w:hint="default"/>
+      </w:rPr>
+    </w:lvl>
+    <w:lvl w:ilvl="4" w:tplc="1C090003">
+      <w:start w:val="1"/>
+      <w:numFmt w:val="bullet"/>
+      <w:lvlText w:val="o"/>
+      <w:lvlJc w:val="left"/>
+      <w:pPr>
+        <w:ind w:left="3600" w:hanging="360"/>
+      </w:pPr>
+      <w:rPr>
+        <w:rFonts w:ascii="Courier New" w:hAnsi="Courier New" w:cs="Courier New" w:hint="default"/>
+      </w:rPr>
+    </w:lvl>
+    <w:lvl w:ilvl="5" w:tplc="1C090005">
+      <w:start w:val="1"/>
+      <w:numFmt w:val="bullet"/>
+      <w:lvlText w:val=""/>
+      <w:lvlJc w:val="left"/>
+      <w:pPr>
+        <w:ind w:left="4320" w:hanging="360"/>
+      </w:pPr>
+      <w:rPr>
+        <w:rFonts w:ascii="Wingdings" w:hAnsi="Wingdings" w:hint="default"/>
+      </w:rPr>
+    </w:lvl>
+    <w:lvl w:ilvl="6" w:tplc="1C090001">
+      <w:start w:val="1"/>
+      <w:numFmt w:val="bullet"/>
+      <w:lvlText w:val=""/>
+      <w:lvlJc w:val="left"/>
+      <w:pPr>
+        <w:ind w:left="5040" w:hanging="360"/>
+      </w:pPr>
+      <w:rPr>
+        <w:rFonts w:ascii="Symbol" w:hAnsi="Symbol" w:hint="default"/>
+      </w:rPr>
+    </w:lvl>
+    <w:lvl w:ilvl="7" w:tplc="1C090003">
+      <w:start w:val="1"/>
+      <w:numFmt w:val="bullet"/>
+      <w:lvlText w:val="o"/>
+      <w:lvlJc w:val="left"/>
+      <w:pPr>
+        <w:ind w:left="5760" w:hanging="360"/>
+      </w:pPr>
+      <w:rPr>
+        <w:rFonts w:ascii="Courier New" w:hAnsi="Courier New" w:cs="Courier New" w:hint="default"/>
+      </w:rPr>
+    </w:lvl>
+    <w:lvl w:ilvl="8" w:tplc="1C090005">
+      <w:start w:val="1"/>
+      <w:numFmt w:val="bullet"/>
+      <w:lvlText w:val=""/>
+      <w:lvlJc w:val="left"/>
+      <w:pPr>
+        <w:ind w:left="6480" w:hanging="360"/>
       </w:pPr>
       <w:rPr>
         <w:rFonts w:ascii="Wingdings" w:hAnsi="Wingdings" w:hint="default"/>
@@ -30076,6 +29991,18 @@
       <w:startOverride w:val="1"/>
     </w:lvlOverride>
   </w:num>
+  <w:num w:numId="42">
+    <w:abstractNumId w:val="40"/>
+    <w:lvlOverride w:ilvl="0"/>
+    <w:lvlOverride w:ilvl="1"/>
+    <w:lvlOverride w:ilvl="2"/>
+    <w:lvlOverride w:ilvl="3"/>
+    <w:lvlOverride w:ilvl="4"/>
+    <w:lvlOverride w:ilvl="5"/>
+    <w:lvlOverride w:ilvl="6"/>
+    <w:lvlOverride w:ilvl="7"/>
+    <w:lvlOverride w:ilvl="8"/>
+  </w:num>
   <w:numIdMacAtCleanup w:val="41"/>
 </w:numbering>
 </file>
@@ -30087,9 +30014,6 @@
   </w15:person>
   <w15:person w15:author="Nel, Janine (Ms) (Summerstrand Campus South)">
     <w15:presenceInfo w15:providerId="AD" w15:userId="S-1-5-21-2413616896-2787633659-1573850612-152330"/>
-  </w15:person>
-  <w15:person w15:author="Mu'minah Daniels">
-    <w15:presenceInfo w15:providerId="Windows Live" w15:userId="4444810ccd2bee44"/>
   </w15:person>
 </w15:people>
 </file>
@@ -32133,7 +32057,7 @@
 </file>
 
 <file path=customXml/itemProps1.xml><?xml version="1.0" encoding="utf-8"?>
-<ds:datastoreItem xmlns:ds="http://schemas.openxmlformats.org/officeDocument/2006/customXml" ds:itemID="{20BA3150-C768-4107-90A3-8F9BB833E6C3}">
+<ds:datastoreItem xmlns:ds="http://schemas.openxmlformats.org/officeDocument/2006/customXml" ds:itemID="{63A657EB-0E27-440B-849C-57B99D8F0B61}">
   <ds:schemaRefs>
     <ds:schemaRef ds:uri="http://schemas.openxmlformats.org/officeDocument/2006/bibliography"/>
   </ds:schemaRefs>

</xml_diff>

<commit_message>
Made minor changes to nice-to-haves and requirements
</commit_message>
<xml_diff>
--- a/Requirements Document Final.docx
+++ b/Requirements Document Final.docx
@@ -1178,7 +1178,7 @@
         </w:rPr>
         <w:fldChar w:fldCharType="separate"/>
       </w:r>
-      <w:hyperlink w:anchor="_Toc3230019" w:history="1">
+      <w:hyperlink w:anchor="_Toc7637183" w:history="1">
         <w:r>
           <w:rPr>
             <w:rStyle w:val="Hyperlink"/>
@@ -1208,48 +1208,41 @@
         <w:r>
           <w:rPr>
             <w:webHidden/>
-            <w:lang w:val="en-ZA"/>
           </w:rPr>
           <w:tab/>
         </w:r>
         <w:r>
           <w:rPr>
             <w:webHidden/>
-            <w:lang w:val="en-ZA"/>
           </w:rPr>
           <w:fldChar w:fldCharType="begin"/>
         </w:r>
         <w:r>
           <w:rPr>
             <w:webHidden/>
-            <w:lang w:val="en-ZA"/>
           </w:rPr>
-          <w:instrText xml:space="preserve"> PAGEREF _Toc3230019 \h </w:instrText>
+          <w:instrText xml:space="preserve"> PAGEREF _Toc7637183 \h </w:instrText>
         </w:r>
         <w:r>
           <w:rPr>
             <w:webHidden/>
-            <w:lang w:val="en-ZA"/>
           </w:rPr>
         </w:r>
         <w:r>
           <w:rPr>
             <w:webHidden/>
-            <w:lang w:val="en-ZA"/>
           </w:rPr>
           <w:fldChar w:fldCharType="separate"/>
         </w:r>
         <w:r>
           <w:rPr>
             <w:webHidden/>
-            <w:lang w:val="en-ZA"/>
           </w:rPr>
           <w:t>4</w:t>
         </w:r>
         <w:r>
           <w:rPr>
             <w:webHidden/>
-            <w:lang w:val="en-ZA"/>
           </w:rPr>
           <w:fldChar w:fldCharType="end"/>
         </w:r>
@@ -1268,7 +1261,7 @@
           <w:lang w:val="en-ZA" w:eastAsia="en-ZA"/>
         </w:rPr>
       </w:pPr>
-      <w:hyperlink w:anchor="_Toc3230020" w:history="1">
+      <w:hyperlink w:anchor="_Toc7637184" w:history="1">
         <w:r>
           <w:rPr>
             <w:rStyle w:val="Hyperlink"/>
@@ -1298,48 +1291,41 @@
         <w:r>
           <w:rPr>
             <w:webHidden/>
-            <w:lang w:val="en-ZA"/>
           </w:rPr>
           <w:tab/>
         </w:r>
         <w:r>
           <w:rPr>
             <w:webHidden/>
-            <w:lang w:val="en-ZA"/>
           </w:rPr>
           <w:fldChar w:fldCharType="begin"/>
         </w:r>
         <w:r>
           <w:rPr>
             <w:webHidden/>
-            <w:lang w:val="en-ZA"/>
           </w:rPr>
-          <w:instrText xml:space="preserve"> PAGEREF _Toc3230020 \h </w:instrText>
+          <w:instrText xml:space="preserve"> PAGEREF _Toc7637184 \h </w:instrText>
         </w:r>
         <w:r>
           <w:rPr>
             <w:webHidden/>
-            <w:lang w:val="en-ZA"/>
           </w:rPr>
         </w:r>
         <w:r>
           <w:rPr>
             <w:webHidden/>
-            <w:lang w:val="en-ZA"/>
           </w:rPr>
           <w:fldChar w:fldCharType="separate"/>
         </w:r>
         <w:r>
           <w:rPr>
             <w:webHidden/>
-            <w:lang w:val="en-ZA"/>
           </w:rPr>
           <w:t>5</w:t>
         </w:r>
         <w:r>
           <w:rPr>
             <w:webHidden/>
-            <w:lang w:val="en-ZA"/>
           </w:rPr>
           <w:fldChar w:fldCharType="end"/>
         </w:r>
@@ -1356,7 +1342,7 @@
           <w:lang w:val="en-ZA" w:eastAsia="en-ZA"/>
         </w:rPr>
       </w:pPr>
-      <w:hyperlink w:anchor="_Toc3230021" w:history="1">
+      <w:hyperlink w:anchor="_Toc7637185" w:history="1">
         <w:r>
           <w:rPr>
             <w:rStyle w:val="Hyperlink"/>
@@ -1384,48 +1370,41 @@
         <w:r>
           <w:rPr>
             <w:webHidden/>
-            <w:lang w:val="en-ZA"/>
           </w:rPr>
           <w:tab/>
         </w:r>
         <w:r>
           <w:rPr>
             <w:webHidden/>
-            <w:lang w:val="en-ZA"/>
           </w:rPr>
           <w:fldChar w:fldCharType="begin"/>
         </w:r>
         <w:r>
           <w:rPr>
             <w:webHidden/>
-            <w:lang w:val="en-ZA"/>
           </w:rPr>
-          <w:instrText xml:space="preserve"> PAGEREF _Toc3230021 \h </w:instrText>
+          <w:instrText xml:space="preserve"> PAGEREF _Toc7637185 \h </w:instrText>
         </w:r>
         <w:r>
           <w:rPr>
             <w:webHidden/>
-            <w:lang w:val="en-ZA"/>
           </w:rPr>
         </w:r>
         <w:r>
           <w:rPr>
             <w:webHidden/>
-            <w:lang w:val="en-ZA"/>
           </w:rPr>
           <w:fldChar w:fldCharType="separate"/>
         </w:r>
         <w:r>
           <w:rPr>
             <w:webHidden/>
-            <w:lang w:val="en-ZA"/>
           </w:rPr>
           <w:t>5</w:t>
         </w:r>
         <w:r>
           <w:rPr>
             <w:webHidden/>
-            <w:lang w:val="en-ZA"/>
           </w:rPr>
           <w:fldChar w:fldCharType="end"/>
         </w:r>
@@ -1442,7 +1421,7 @@
           <w:lang w:val="en-ZA" w:eastAsia="en-ZA"/>
         </w:rPr>
       </w:pPr>
-      <w:hyperlink w:anchor="_Toc3230022" w:history="1">
+      <w:hyperlink w:anchor="_Toc7637186" w:history="1">
         <w:r>
           <w:rPr>
             <w:rStyle w:val="Hyperlink"/>
@@ -1470,48 +1449,41 @@
         <w:r>
           <w:rPr>
             <w:webHidden/>
-            <w:lang w:val="en-ZA"/>
           </w:rPr>
           <w:tab/>
         </w:r>
         <w:r>
           <w:rPr>
             <w:webHidden/>
-            <w:lang w:val="en-ZA"/>
           </w:rPr>
           <w:fldChar w:fldCharType="begin"/>
         </w:r>
         <w:r>
           <w:rPr>
             <w:webHidden/>
-            <w:lang w:val="en-ZA"/>
           </w:rPr>
-          <w:instrText xml:space="preserve"> PAGEREF _Toc3230022 \h </w:instrText>
+          <w:instrText xml:space="preserve"> PAGEREF _Toc7637186 \h </w:instrText>
         </w:r>
         <w:r>
           <w:rPr>
             <w:webHidden/>
-            <w:lang w:val="en-ZA"/>
           </w:rPr>
         </w:r>
         <w:r>
           <w:rPr>
             <w:webHidden/>
-            <w:lang w:val="en-ZA"/>
           </w:rPr>
           <w:fldChar w:fldCharType="separate"/>
         </w:r>
         <w:r>
           <w:rPr>
             <w:webHidden/>
-            <w:lang w:val="en-ZA"/>
           </w:rPr>
           <w:t>6</w:t>
         </w:r>
         <w:r>
           <w:rPr>
             <w:webHidden/>
-            <w:lang w:val="en-ZA"/>
           </w:rPr>
           <w:fldChar w:fldCharType="end"/>
         </w:r>
@@ -1528,7 +1500,7 @@
           <w:lang w:val="en-ZA" w:eastAsia="en-ZA"/>
         </w:rPr>
       </w:pPr>
-      <w:hyperlink w:anchor="_Toc3230023" w:history="1">
+      <w:hyperlink w:anchor="_Toc7637187" w:history="1">
         <w:r>
           <w:rPr>
             <w:rStyle w:val="Hyperlink"/>
@@ -1556,48 +1528,41 @@
         <w:r>
           <w:rPr>
             <w:webHidden/>
-            <w:lang w:val="en-ZA"/>
           </w:rPr>
           <w:tab/>
         </w:r>
         <w:r>
           <w:rPr>
             <w:webHidden/>
-            <w:lang w:val="en-ZA"/>
           </w:rPr>
           <w:fldChar w:fldCharType="begin"/>
         </w:r>
         <w:r>
           <w:rPr>
             <w:webHidden/>
-            <w:lang w:val="en-ZA"/>
           </w:rPr>
-          <w:instrText xml:space="preserve"> PAGEREF _Toc3230023 \h </w:instrText>
+          <w:instrText xml:space="preserve"> PAGEREF _Toc7637187 \h </w:instrText>
         </w:r>
         <w:r>
           <w:rPr>
             <w:webHidden/>
-            <w:lang w:val="en-ZA"/>
           </w:rPr>
         </w:r>
         <w:r>
           <w:rPr>
             <w:webHidden/>
-            <w:lang w:val="en-ZA"/>
           </w:rPr>
           <w:fldChar w:fldCharType="separate"/>
         </w:r>
         <w:r>
           <w:rPr>
             <w:webHidden/>
-            <w:lang w:val="en-ZA"/>
           </w:rPr>
           <w:t>8</w:t>
         </w:r>
         <w:r>
           <w:rPr>
             <w:webHidden/>
-            <w:lang w:val="en-ZA"/>
           </w:rPr>
           <w:fldChar w:fldCharType="end"/>
         </w:r>
@@ -1618,12 +1583,11 @@
           <w:lang w:val="en-ZA" w:eastAsia="en-ZA"/>
         </w:rPr>
       </w:pPr>
-      <w:hyperlink w:anchor="_Toc3230024" w:history="1">
+      <w:hyperlink w:anchor="_Toc7637188" w:history="1">
         <w:r>
           <w:rPr>
             <w:rStyle w:val="Hyperlink"/>
             <w:noProof/>
-            <w:lang w:val="en-ZA"/>
           </w:rPr>
           <w:t>2.3.1</w:t>
         </w:r>
@@ -1641,15 +1605,13 @@
           <w:rPr>
             <w:rStyle w:val="Hyperlink"/>
             <w:noProof/>
-            <w:lang w:val="en-ZA"/>
           </w:rPr>
-          <w:t>Package A: [insert package name]</w:t>
+          <w:t>Package A: Challenge sub-system</w:t>
         </w:r>
         <w:r>
           <w:rPr>
             <w:noProof/>
             <w:webHidden/>
-            <w:lang w:val="en-ZA"/>
           </w:rPr>
           <w:tab/>
         </w:r>
@@ -1657,7 +1619,6 @@
           <w:rPr>
             <w:noProof/>
             <w:webHidden/>
-            <w:lang w:val="en-ZA"/>
           </w:rPr>
           <w:fldChar w:fldCharType="begin"/>
         </w:r>
@@ -1665,22 +1626,19 @@
           <w:rPr>
             <w:noProof/>
             <w:webHidden/>
-            <w:lang w:val="en-ZA"/>
           </w:rPr>
-          <w:instrText xml:space="preserve"> PAGEREF _Toc3230024 \h </w:instrText>
+          <w:instrText xml:space="preserve"> PAGEREF _Toc7637188 \h </w:instrText>
         </w:r>
         <w:r>
           <w:rPr>
             <w:noProof/>
             <w:webHidden/>
-            <w:lang w:val="en-ZA"/>
           </w:rPr>
         </w:r>
         <w:r>
           <w:rPr>
             <w:noProof/>
             <w:webHidden/>
-            <w:lang w:val="en-ZA"/>
           </w:rPr>
           <w:fldChar w:fldCharType="separate"/>
         </w:r>
@@ -1688,7 +1646,6 @@
           <w:rPr>
             <w:noProof/>
             <w:webHidden/>
-            <w:lang w:val="en-ZA"/>
           </w:rPr>
           <w:t>8</w:t>
         </w:r>
@@ -1696,7 +1653,6 @@
           <w:rPr>
             <w:noProof/>
             <w:webHidden/>
-            <w:lang w:val="en-ZA"/>
           </w:rPr>
           <w:fldChar w:fldCharType="end"/>
         </w:r>
@@ -1717,12 +1673,11 @@
           <w:lang w:val="en-ZA" w:eastAsia="en-ZA"/>
         </w:rPr>
       </w:pPr>
-      <w:hyperlink w:anchor="_Toc3230025" w:history="1">
+      <w:hyperlink w:anchor="_Toc7637189" w:history="1">
         <w:r>
           <w:rPr>
             <w:rStyle w:val="Hyperlink"/>
             <w:noProof/>
-            <w:lang w:val="en-ZA"/>
           </w:rPr>
           <w:t>2.3.2</w:t>
         </w:r>
@@ -1740,15 +1695,13 @@
           <w:rPr>
             <w:rStyle w:val="Hyperlink"/>
             <w:noProof/>
-            <w:lang w:val="en-ZA"/>
           </w:rPr>
-          <w:t>Package B: [insert package name]</w:t>
+          <w:t>Package B: Account sub-system</w:t>
         </w:r>
         <w:r>
           <w:rPr>
             <w:noProof/>
             <w:webHidden/>
-            <w:lang w:val="en-ZA"/>
           </w:rPr>
           <w:tab/>
         </w:r>
@@ -1756,7 +1709,6 @@
           <w:rPr>
             <w:noProof/>
             <w:webHidden/>
-            <w:lang w:val="en-ZA"/>
           </w:rPr>
           <w:fldChar w:fldCharType="begin"/>
         </w:r>
@@ -1764,22 +1716,19 @@
           <w:rPr>
             <w:noProof/>
             <w:webHidden/>
-            <w:lang w:val="en-ZA"/>
           </w:rPr>
-          <w:instrText xml:space="preserve"> PAGEREF _Toc3230025 \h </w:instrText>
+          <w:instrText xml:space="preserve"> PAGEREF _Toc7637189 \h </w:instrText>
         </w:r>
         <w:r>
           <w:rPr>
             <w:noProof/>
             <w:webHidden/>
-            <w:lang w:val="en-ZA"/>
           </w:rPr>
         </w:r>
         <w:r>
           <w:rPr>
             <w:noProof/>
             <w:webHidden/>
-            <w:lang w:val="en-ZA"/>
           </w:rPr>
           <w:fldChar w:fldCharType="separate"/>
         </w:r>
@@ -1787,15 +1736,13 @@
           <w:rPr>
             <w:noProof/>
             <w:webHidden/>
-            <w:lang w:val="en-ZA"/>
           </w:rPr>
-          <w:t>8</w:t>
+          <w:t>11</w:t>
         </w:r>
         <w:r>
           <w:rPr>
             <w:noProof/>
             <w:webHidden/>
-            <w:lang w:val="en-ZA"/>
           </w:rPr>
           <w:fldChar w:fldCharType="end"/>
         </w:r>
@@ -1816,12 +1763,11 @@
           <w:lang w:val="en-ZA" w:eastAsia="en-ZA"/>
         </w:rPr>
       </w:pPr>
-      <w:hyperlink w:anchor="_Toc3230026" w:history="1">
+      <w:hyperlink w:anchor="_Toc7637190" w:history="1">
         <w:r>
           <w:rPr>
             <w:rStyle w:val="Hyperlink"/>
             <w:noProof/>
-            <w:lang w:val="en-ZA"/>
           </w:rPr>
           <w:t>2.3.3</w:t>
         </w:r>
@@ -1839,15 +1785,13 @@
           <w:rPr>
             <w:rStyle w:val="Hyperlink"/>
             <w:noProof/>
-            <w:lang w:val="en-ZA"/>
           </w:rPr>
-          <w:t>Package C: [insert package name]</w:t>
+          <w:t>Package C: Friends sub-system</w:t>
         </w:r>
         <w:r>
           <w:rPr>
             <w:noProof/>
             <w:webHidden/>
-            <w:lang w:val="en-ZA"/>
           </w:rPr>
           <w:tab/>
         </w:r>
@@ -1855,7 +1799,6 @@
           <w:rPr>
             <w:noProof/>
             <w:webHidden/>
-            <w:lang w:val="en-ZA"/>
           </w:rPr>
           <w:fldChar w:fldCharType="begin"/>
         </w:r>
@@ -1863,22 +1806,19 @@
           <w:rPr>
             <w:noProof/>
             <w:webHidden/>
-            <w:lang w:val="en-ZA"/>
           </w:rPr>
-          <w:instrText xml:space="preserve"> PAGEREF _Toc3230026 \h </w:instrText>
+          <w:instrText xml:space="preserve"> PAGEREF _Toc7637190 \h </w:instrText>
         </w:r>
         <w:r>
           <w:rPr>
             <w:noProof/>
             <w:webHidden/>
-            <w:lang w:val="en-ZA"/>
           </w:rPr>
         </w:r>
         <w:r>
           <w:rPr>
             <w:noProof/>
             <w:webHidden/>
-            <w:lang w:val="en-ZA"/>
           </w:rPr>
           <w:fldChar w:fldCharType="separate"/>
         </w:r>
@@ -1886,114 +1826,13 @@
           <w:rPr>
             <w:noProof/>
             <w:webHidden/>
-            <w:lang w:val="en-ZA"/>
           </w:rPr>
-          <w:t>8</w:t>
+          <w:t>13</w:t>
         </w:r>
         <w:r>
           <w:rPr>
             <w:noProof/>
             <w:webHidden/>
-            <w:lang w:val="en-ZA"/>
-          </w:rPr>
-          <w:fldChar w:fldCharType="end"/>
-        </w:r>
-      </w:hyperlink>
-    </w:p>
-    <w:p>
-      <w:pPr>
-        <w:pStyle w:val="TOC3"/>
-        <w:tabs>
-          <w:tab w:val="left" w:pos="1138"/>
-          <w:tab w:val="right" w:leader="dot" w:pos="8303"/>
-        </w:tabs>
-        <w:rPr>
-          <w:rFonts w:asciiTheme="minorHAnsi" w:eastAsiaTheme="minorEastAsia" w:hAnsiTheme="minorHAnsi" w:cstheme="minorBidi"/>
-          <w:noProof/>
-          <w:sz w:val="22"/>
-          <w:szCs w:val="22"/>
-          <w:lang w:val="en-ZA" w:eastAsia="en-ZA"/>
-        </w:rPr>
-      </w:pPr>
-      <w:hyperlink w:anchor="_Toc3230027" w:history="1">
-        <w:r>
-          <w:rPr>
-            <w:rStyle w:val="Hyperlink"/>
-            <w:noProof/>
-            <w:lang w:val="en-ZA"/>
-          </w:rPr>
-          <w:t>2.3.4</w:t>
-        </w:r>
-        <w:r>
-          <w:rPr>
-            <w:rFonts w:asciiTheme="minorHAnsi" w:eastAsiaTheme="minorEastAsia" w:hAnsiTheme="minorHAnsi" w:cstheme="minorBidi"/>
-            <w:noProof/>
-            <w:sz w:val="22"/>
-            <w:szCs w:val="22"/>
-            <w:lang w:val="en-ZA" w:eastAsia="en-ZA"/>
-          </w:rPr>
-          <w:tab/>
-        </w:r>
-        <w:r>
-          <w:rPr>
-            <w:rStyle w:val="Hyperlink"/>
-            <w:noProof/>
-            <w:lang w:val="en-ZA"/>
-          </w:rPr>
-          <w:t>Package D: [insert package name]</w:t>
-        </w:r>
-        <w:r>
-          <w:rPr>
-            <w:noProof/>
-            <w:webHidden/>
-            <w:lang w:val="en-ZA"/>
-          </w:rPr>
-          <w:tab/>
-        </w:r>
-        <w:r>
-          <w:rPr>
-            <w:noProof/>
-            <w:webHidden/>
-            <w:lang w:val="en-ZA"/>
-          </w:rPr>
-          <w:fldChar w:fldCharType="begin"/>
-        </w:r>
-        <w:r>
-          <w:rPr>
-            <w:noProof/>
-            <w:webHidden/>
-            <w:lang w:val="en-ZA"/>
-          </w:rPr>
-          <w:instrText xml:space="preserve"> PAGEREF _Toc3230027 \h </w:instrText>
-        </w:r>
-        <w:r>
-          <w:rPr>
-            <w:noProof/>
-            <w:webHidden/>
-            <w:lang w:val="en-ZA"/>
-          </w:rPr>
-        </w:r>
-        <w:r>
-          <w:rPr>
-            <w:noProof/>
-            <w:webHidden/>
-            <w:lang w:val="en-ZA"/>
-          </w:rPr>
-          <w:fldChar w:fldCharType="separate"/>
-        </w:r>
-        <w:r>
-          <w:rPr>
-            <w:noProof/>
-            <w:webHidden/>
-            <w:lang w:val="en-ZA"/>
-          </w:rPr>
-          <w:t>9</w:t>
-        </w:r>
-        <w:r>
-          <w:rPr>
-            <w:noProof/>
-            <w:webHidden/>
-            <w:lang w:val="en-ZA"/>
           </w:rPr>
           <w:fldChar w:fldCharType="end"/>
         </w:r>
@@ -2012,7 +1851,7 @@
           <w:lang w:val="en-ZA" w:eastAsia="en-ZA"/>
         </w:rPr>
       </w:pPr>
-      <w:hyperlink w:anchor="_Toc3230028" w:history="1">
+      <w:hyperlink w:anchor="_Toc7637191" w:history="1">
         <w:r>
           <w:rPr>
             <w:rStyle w:val="Hyperlink"/>
@@ -2042,48 +1881,41 @@
         <w:r>
           <w:rPr>
             <w:webHidden/>
-            <w:lang w:val="en-ZA"/>
           </w:rPr>
           <w:tab/>
         </w:r>
         <w:r>
           <w:rPr>
             <w:webHidden/>
-            <w:lang w:val="en-ZA"/>
           </w:rPr>
           <w:fldChar w:fldCharType="begin"/>
         </w:r>
         <w:r>
           <w:rPr>
             <w:webHidden/>
-            <w:lang w:val="en-ZA"/>
           </w:rPr>
-          <w:instrText xml:space="preserve"> PAGEREF _Toc3230028 \h </w:instrText>
+          <w:instrText xml:space="preserve"> PAGEREF _Toc7637191 \h </w:instrText>
         </w:r>
         <w:r>
           <w:rPr>
             <w:webHidden/>
-            <w:lang w:val="en-ZA"/>
           </w:rPr>
         </w:r>
         <w:r>
           <w:rPr>
             <w:webHidden/>
-            <w:lang w:val="en-ZA"/>
           </w:rPr>
           <w:fldChar w:fldCharType="separate"/>
         </w:r>
         <w:r>
           <w:rPr>
             <w:webHidden/>
-            <w:lang w:val="en-ZA"/>
           </w:rPr>
-          <w:t>10</w:t>
+          <w:t>17</w:t>
         </w:r>
         <w:r>
           <w:rPr>
             <w:webHidden/>
-            <w:lang w:val="en-ZA"/>
           </w:rPr>
           <w:fldChar w:fldCharType="end"/>
         </w:r>
@@ -2100,7 +1932,7 @@
           <w:lang w:val="en-ZA" w:eastAsia="en-ZA"/>
         </w:rPr>
       </w:pPr>
-      <w:hyperlink w:anchor="_Toc3230029" w:history="1">
+      <w:hyperlink w:anchor="_Toc7637192" w:history="1">
         <w:r>
           <w:rPr>
             <w:rStyle w:val="Hyperlink"/>
@@ -2128,48 +1960,41 @@
         <w:r>
           <w:rPr>
             <w:webHidden/>
-            <w:lang w:val="en-ZA"/>
           </w:rPr>
           <w:tab/>
         </w:r>
         <w:r>
           <w:rPr>
             <w:webHidden/>
-            <w:lang w:val="en-ZA"/>
           </w:rPr>
           <w:fldChar w:fldCharType="begin"/>
         </w:r>
         <w:r>
           <w:rPr>
             <w:webHidden/>
-            <w:lang w:val="en-ZA"/>
           </w:rPr>
-          <w:instrText xml:space="preserve"> PAGEREF _Toc3230029 \h </w:instrText>
+          <w:instrText xml:space="preserve"> PAGEREF _Toc7637192 \h </w:instrText>
         </w:r>
         <w:r>
           <w:rPr>
             <w:webHidden/>
-            <w:lang w:val="en-ZA"/>
           </w:rPr>
         </w:r>
         <w:r>
           <w:rPr>
             <w:webHidden/>
-            <w:lang w:val="en-ZA"/>
           </w:rPr>
           <w:fldChar w:fldCharType="separate"/>
         </w:r>
         <w:r>
           <w:rPr>
             <w:webHidden/>
-            <w:lang w:val="en-ZA"/>
           </w:rPr>
-          <w:t>10</w:t>
+          <w:t>17</w:t>
         </w:r>
         <w:r>
           <w:rPr>
             <w:webHidden/>
-            <w:lang w:val="en-ZA"/>
           </w:rPr>
           <w:fldChar w:fldCharType="end"/>
         </w:r>
@@ -2186,11 +2011,10 @@
           <w:lang w:val="en-ZA" w:eastAsia="en-ZA"/>
         </w:rPr>
       </w:pPr>
-      <w:hyperlink w:anchor="_Toc3230030" w:history="1">
+      <w:hyperlink w:anchor="_Toc7637193" w:history="1">
         <w:r>
           <w:rPr>
             <w:rStyle w:val="Hyperlink"/>
-            <w:lang w:val="en-ZA"/>
           </w:rPr>
           <w:t>3.2</w:t>
         </w:r>
@@ -2207,55 +2031,47 @@
         <w:r>
           <w:rPr>
             <w:rStyle w:val="Hyperlink"/>
-            <w:lang w:val="en-ZA"/>
           </w:rPr>
           <w:t>Performance Requirements</w:t>
         </w:r>
         <w:r>
           <w:rPr>
             <w:webHidden/>
-            <w:lang w:val="en-ZA"/>
           </w:rPr>
           <w:tab/>
         </w:r>
         <w:r>
           <w:rPr>
             <w:webHidden/>
-            <w:lang w:val="en-ZA"/>
           </w:rPr>
           <w:fldChar w:fldCharType="begin"/>
         </w:r>
         <w:r>
           <w:rPr>
             <w:webHidden/>
-            <w:lang w:val="en-ZA"/>
           </w:rPr>
-          <w:instrText xml:space="preserve"> PAGEREF _Toc3230030 \h </w:instrText>
+          <w:instrText xml:space="preserve"> PAGEREF _Toc7637193 \h </w:instrText>
         </w:r>
         <w:r>
           <w:rPr>
             <w:webHidden/>
-            <w:lang w:val="en-ZA"/>
           </w:rPr>
         </w:r>
         <w:r>
           <w:rPr>
             <w:webHidden/>
-            <w:lang w:val="en-ZA"/>
           </w:rPr>
           <w:fldChar w:fldCharType="separate"/>
         </w:r>
         <w:r>
           <w:rPr>
             <w:webHidden/>
-            <w:lang w:val="en-ZA"/>
           </w:rPr>
-          <w:t>10</w:t>
+          <w:t>17</w:t>
         </w:r>
         <w:r>
           <w:rPr>
             <w:webHidden/>
-            <w:lang w:val="en-ZA"/>
           </w:rPr>
           <w:fldChar w:fldCharType="end"/>
         </w:r>
@@ -2272,11 +2088,10 @@
           <w:lang w:val="en-ZA" w:eastAsia="en-ZA"/>
         </w:rPr>
       </w:pPr>
-      <w:hyperlink w:anchor="_Toc3230031" w:history="1">
+      <w:hyperlink w:anchor="_Toc7637194" w:history="1">
         <w:r>
           <w:rPr>
             <w:rStyle w:val="Hyperlink"/>
-            <w:lang w:val="en-ZA"/>
           </w:rPr>
           <w:t>3.3</w:t>
         </w:r>
@@ -2293,55 +2108,47 @@
         <w:r>
           <w:rPr>
             <w:rStyle w:val="Hyperlink"/>
-            <w:lang w:val="en-ZA"/>
           </w:rPr>
           <w:t>Security Requirements</w:t>
         </w:r>
         <w:r>
           <w:rPr>
             <w:webHidden/>
-            <w:lang w:val="en-ZA"/>
           </w:rPr>
           <w:tab/>
         </w:r>
         <w:r>
           <w:rPr>
             <w:webHidden/>
-            <w:lang w:val="en-ZA"/>
           </w:rPr>
           <w:fldChar w:fldCharType="begin"/>
         </w:r>
         <w:r>
           <w:rPr>
             <w:webHidden/>
-            <w:lang w:val="en-ZA"/>
           </w:rPr>
-          <w:instrText xml:space="preserve"> PAGEREF _Toc3230031 \h </w:instrText>
+          <w:instrText xml:space="preserve"> PAGEREF _Toc7637194 \h </w:instrText>
         </w:r>
         <w:r>
           <w:rPr>
             <w:webHidden/>
-            <w:lang w:val="en-ZA"/>
           </w:rPr>
         </w:r>
         <w:r>
           <w:rPr>
             <w:webHidden/>
-            <w:lang w:val="en-ZA"/>
           </w:rPr>
           <w:fldChar w:fldCharType="separate"/>
         </w:r>
         <w:r>
           <w:rPr>
             <w:webHidden/>
-            <w:lang w:val="en-ZA"/>
           </w:rPr>
-          <w:t>10</w:t>
+          <w:t>18</w:t>
         </w:r>
         <w:r>
           <w:rPr>
             <w:webHidden/>
-            <w:lang w:val="en-ZA"/>
           </w:rPr>
           <w:fldChar w:fldCharType="end"/>
         </w:r>
@@ -2358,11 +2165,10 @@
           <w:lang w:val="en-ZA" w:eastAsia="en-ZA"/>
         </w:rPr>
       </w:pPr>
-      <w:hyperlink w:anchor="_Toc3230032" w:history="1">
+      <w:hyperlink w:anchor="_Toc7637195" w:history="1">
         <w:r>
           <w:rPr>
             <w:rStyle w:val="Hyperlink"/>
-            <w:lang w:val="en-ZA"/>
           </w:rPr>
           <w:t>3.4</w:t>
         </w:r>
@@ -2379,55 +2185,47 @@
         <w:r>
           <w:rPr>
             <w:rStyle w:val="Hyperlink"/>
-            <w:lang w:val="en-ZA"/>
           </w:rPr>
           <w:t>Operational Requirements</w:t>
         </w:r>
         <w:r>
           <w:rPr>
             <w:webHidden/>
-            <w:lang w:val="en-ZA"/>
           </w:rPr>
           <w:tab/>
         </w:r>
         <w:r>
           <w:rPr>
             <w:webHidden/>
-            <w:lang w:val="en-ZA"/>
           </w:rPr>
           <w:fldChar w:fldCharType="begin"/>
         </w:r>
         <w:r>
           <w:rPr>
             <w:webHidden/>
-            <w:lang w:val="en-ZA"/>
           </w:rPr>
-          <w:instrText xml:space="preserve"> PAGEREF _Toc3230032 \h </w:instrText>
+          <w:instrText xml:space="preserve"> PAGEREF _Toc7637195 \h </w:instrText>
         </w:r>
         <w:r>
           <w:rPr>
             <w:webHidden/>
-            <w:lang w:val="en-ZA"/>
           </w:rPr>
         </w:r>
         <w:r>
           <w:rPr>
             <w:webHidden/>
-            <w:lang w:val="en-ZA"/>
           </w:rPr>
           <w:fldChar w:fldCharType="separate"/>
         </w:r>
         <w:r>
           <w:rPr>
             <w:webHidden/>
-            <w:lang w:val="en-ZA"/>
           </w:rPr>
-          <w:t>10</w:t>
+          <w:t>18</w:t>
         </w:r>
         <w:r>
           <w:rPr>
             <w:webHidden/>
-            <w:lang w:val="en-ZA"/>
           </w:rPr>
           <w:fldChar w:fldCharType="end"/>
         </w:r>
@@ -2446,7 +2244,7 @@
           <w:lang w:val="en-ZA" w:eastAsia="en-ZA"/>
         </w:rPr>
       </w:pPr>
-      <w:hyperlink w:anchor="_Toc3230033" w:history="1">
+      <w:hyperlink w:anchor="_Toc7637196" w:history="1">
         <w:r>
           <w:rPr>
             <w:rStyle w:val="Hyperlink"/>
@@ -2471,53 +2269,60 @@
             <w:rStyle w:val="Hyperlink"/>
             <w:lang w:val="en-ZA"/>
           </w:rPr>
-          <w:t>DATA REQUIREMENTS</w:t>
+          <w:t>DATA</w:t>
+        </w:r>
+        <w:r>
+          <w:rPr>
+            <w:rStyle w:val="Hyperlink"/>
+            <w:lang w:val="en-ZA"/>
+          </w:rPr>
+          <w:t xml:space="preserve"> </w:t>
+        </w:r>
+        <w:r>
+          <w:rPr>
+            <w:rStyle w:val="Hyperlink"/>
+            <w:lang w:val="en-ZA"/>
+          </w:rPr>
+          <w:t>REQUIREMENTS</w:t>
         </w:r>
         <w:r>
           <w:rPr>
             <w:webHidden/>
-            <w:lang w:val="en-ZA"/>
           </w:rPr>
           <w:tab/>
         </w:r>
         <w:r>
           <w:rPr>
             <w:webHidden/>
-            <w:lang w:val="en-ZA"/>
           </w:rPr>
           <w:fldChar w:fldCharType="begin"/>
         </w:r>
         <w:r>
           <w:rPr>
             <w:webHidden/>
-            <w:lang w:val="en-ZA"/>
           </w:rPr>
-          <w:instrText xml:space="preserve"> PAGEREF _Toc3230033 \h </w:instrText>
+          <w:instrText xml:space="preserve"> PAGEREF _Toc7637196 \h </w:instrText>
         </w:r>
         <w:r>
           <w:rPr>
             <w:webHidden/>
-            <w:lang w:val="en-ZA"/>
           </w:rPr>
         </w:r>
         <w:r>
           <w:rPr>
             <w:webHidden/>
-            <w:lang w:val="en-ZA"/>
           </w:rPr>
           <w:fldChar w:fldCharType="separate"/>
         </w:r>
         <w:r>
           <w:rPr>
             <w:webHidden/>
-            <w:lang w:val="en-ZA"/>
           </w:rPr>
-          <w:t>11</w:t>
+          <w:t>19</w:t>
         </w:r>
         <w:r>
           <w:rPr>
             <w:webHidden/>
-            <w:lang w:val="en-ZA"/>
           </w:rPr>
           <w:fldChar w:fldCharType="end"/>
         </w:r>
@@ -2536,7 +2341,7 @@
           <w:lang w:val="en-ZA" w:eastAsia="en-ZA"/>
         </w:rPr>
       </w:pPr>
-      <w:hyperlink w:anchor="_Toc3230034" w:history="1">
+      <w:hyperlink w:anchor="_Toc7637197" w:history="1">
         <w:r>
           <w:rPr>
             <w:rStyle w:val="Hyperlink"/>
@@ -2566,48 +2371,41 @@
         <w:r>
           <w:rPr>
             <w:webHidden/>
-            <w:lang w:val="en-ZA"/>
           </w:rPr>
           <w:tab/>
         </w:r>
         <w:r>
           <w:rPr>
             <w:webHidden/>
-            <w:lang w:val="en-ZA"/>
           </w:rPr>
           <w:fldChar w:fldCharType="begin"/>
         </w:r>
         <w:r>
           <w:rPr>
             <w:webHidden/>
-            <w:lang w:val="en-ZA"/>
           </w:rPr>
-          <w:instrText xml:space="preserve"> PAGEREF _Toc3230034 \h </w:instrText>
+          <w:instrText xml:space="preserve"> PAGEREF _Toc7637197 \h </w:instrText>
         </w:r>
         <w:r>
           <w:rPr>
             <w:webHidden/>
-            <w:lang w:val="en-ZA"/>
           </w:rPr>
         </w:r>
         <w:r>
           <w:rPr>
             <w:webHidden/>
-            <w:lang w:val="en-ZA"/>
           </w:rPr>
           <w:fldChar w:fldCharType="separate"/>
         </w:r>
         <w:r>
           <w:rPr>
             <w:webHidden/>
-            <w:lang w:val="en-ZA"/>
           </w:rPr>
-          <w:t>12</w:t>
+          <w:t>20</w:t>
         </w:r>
         <w:r>
           <w:rPr>
             <w:webHidden/>
-            <w:lang w:val="en-ZA"/>
           </w:rPr>
           <w:fldChar w:fldCharType="end"/>
         </w:r>
@@ -2624,7 +2422,7 @@
           <w:lang w:val="en-ZA" w:eastAsia="en-ZA"/>
         </w:rPr>
       </w:pPr>
-      <w:hyperlink w:anchor="_Toc3230035" w:history="1">
+      <w:hyperlink w:anchor="_Toc7637198" w:history="1">
         <w:r>
           <w:rPr>
             <w:rStyle w:val="Hyperlink"/>
@@ -2652,48 +2450,41 @@
         <w:r>
           <w:rPr>
             <w:webHidden/>
-            <w:lang w:val="en-ZA"/>
           </w:rPr>
           <w:tab/>
         </w:r>
         <w:r>
           <w:rPr>
             <w:webHidden/>
-            <w:lang w:val="en-ZA"/>
           </w:rPr>
           <w:fldChar w:fldCharType="begin"/>
         </w:r>
         <w:r>
           <w:rPr>
             <w:webHidden/>
-            <w:lang w:val="en-ZA"/>
           </w:rPr>
-          <w:instrText xml:space="preserve"> PAGEREF _Toc3230035 \h </w:instrText>
+          <w:instrText xml:space="preserve"> PAGEREF _Toc7637198 \h </w:instrText>
         </w:r>
         <w:r>
           <w:rPr>
             <w:webHidden/>
-            <w:lang w:val="en-ZA"/>
           </w:rPr>
         </w:r>
         <w:r>
           <w:rPr>
             <w:webHidden/>
-            <w:lang w:val="en-ZA"/>
           </w:rPr>
           <w:fldChar w:fldCharType="separate"/>
         </w:r>
         <w:r>
           <w:rPr>
             <w:webHidden/>
-            <w:lang w:val="en-ZA"/>
           </w:rPr>
-          <w:t>12</w:t>
+          <w:t>20</w:t>
         </w:r>
         <w:r>
           <w:rPr>
             <w:webHidden/>
-            <w:lang w:val="en-ZA"/>
           </w:rPr>
           <w:fldChar w:fldCharType="end"/>
         </w:r>
@@ -2710,7 +2501,7 @@
           <w:lang w:val="en-ZA" w:eastAsia="en-ZA"/>
         </w:rPr>
       </w:pPr>
-      <w:hyperlink w:anchor="_Toc3230036" w:history="1">
+      <w:hyperlink w:anchor="_Toc7637199" w:history="1">
         <w:r>
           <w:rPr>
             <w:rStyle w:val="Hyperlink"/>
@@ -2738,48 +2529,41 @@
         <w:r>
           <w:rPr>
             <w:webHidden/>
-            <w:lang w:val="en-ZA"/>
           </w:rPr>
           <w:tab/>
         </w:r>
         <w:r>
           <w:rPr>
             <w:webHidden/>
-            <w:lang w:val="en-ZA"/>
           </w:rPr>
           <w:fldChar w:fldCharType="begin"/>
         </w:r>
         <w:r>
           <w:rPr>
             <w:webHidden/>
-            <w:lang w:val="en-ZA"/>
           </w:rPr>
-          <w:instrText xml:space="preserve"> PAGEREF _Toc3230036 \h </w:instrText>
+          <w:instrText xml:space="preserve"> PAGEREF _Toc7637199 \h </w:instrText>
         </w:r>
         <w:r>
           <w:rPr>
             <w:webHidden/>
-            <w:lang w:val="en-ZA"/>
           </w:rPr>
         </w:r>
         <w:r>
           <w:rPr>
             <w:webHidden/>
-            <w:lang w:val="en-ZA"/>
           </w:rPr>
           <w:fldChar w:fldCharType="separate"/>
         </w:r>
         <w:r>
           <w:rPr>
             <w:webHidden/>
-            <w:lang w:val="en-ZA"/>
           </w:rPr>
-          <w:t>12</w:t>
+          <w:t>20</w:t>
         </w:r>
         <w:r>
           <w:rPr>
             <w:webHidden/>
-            <w:lang w:val="en-ZA"/>
           </w:rPr>
           <w:fldChar w:fldCharType="end"/>
         </w:r>
@@ -2798,7 +2582,7 @@
           <w:lang w:val="en-ZA" w:eastAsia="en-ZA"/>
         </w:rPr>
       </w:pPr>
-      <w:hyperlink w:anchor="_Toc3230037" w:history="1">
+      <w:hyperlink w:anchor="_Toc7637200" w:history="1">
         <w:r>
           <w:rPr>
             <w:rStyle w:val="Hyperlink"/>
@@ -2828,48 +2612,41 @@
         <w:r>
           <w:rPr>
             <w:webHidden/>
-            <w:lang w:val="en-ZA"/>
           </w:rPr>
           <w:tab/>
         </w:r>
         <w:r>
           <w:rPr>
             <w:webHidden/>
-            <w:lang w:val="en-ZA"/>
           </w:rPr>
           <w:fldChar w:fldCharType="begin"/>
         </w:r>
         <w:r>
           <w:rPr>
             <w:webHidden/>
-            <w:lang w:val="en-ZA"/>
           </w:rPr>
-          <w:instrText xml:space="preserve"> PAGEREF _Toc3230037 \h </w:instrText>
+          <w:instrText xml:space="preserve"> PAGEREF _Toc7637200 \h </w:instrText>
         </w:r>
         <w:r>
           <w:rPr>
             <w:webHidden/>
-            <w:lang w:val="en-ZA"/>
           </w:rPr>
         </w:r>
         <w:r>
           <w:rPr>
             <w:webHidden/>
-            <w:lang w:val="en-ZA"/>
           </w:rPr>
           <w:fldChar w:fldCharType="separate"/>
         </w:r>
         <w:r>
           <w:rPr>
             <w:webHidden/>
-            <w:lang w:val="en-ZA"/>
           </w:rPr>
-          <w:t>13</w:t>
+          <w:t>21</w:t>
         </w:r>
         <w:r>
           <w:rPr>
             <w:webHidden/>
-            <w:lang w:val="en-ZA"/>
           </w:rPr>
           <w:fldChar w:fldCharType="end"/>
         </w:r>
@@ -2886,7 +2663,7 @@
           <w:lang w:val="en-ZA" w:eastAsia="en-ZA"/>
         </w:rPr>
       </w:pPr>
-      <w:hyperlink w:anchor="_Toc3230038" w:history="1">
+      <w:hyperlink w:anchor="_Toc7637201" w:history="1">
         <w:r>
           <w:rPr>
             <w:rStyle w:val="Hyperlink"/>
@@ -2909,53 +2686,60 @@
             <w:rStyle w:val="Hyperlink"/>
             <w:lang w:val="en-ZA"/>
           </w:rPr>
-          <w:t>10 User Interview Questions</w:t>
+          <w:t>10 User Inte</w:t>
+        </w:r>
+        <w:r>
+          <w:rPr>
+            <w:rStyle w:val="Hyperlink"/>
+            <w:lang w:val="en-ZA"/>
+          </w:rPr>
+          <w:t>r</w:t>
+        </w:r>
+        <w:r>
+          <w:rPr>
+            <w:rStyle w:val="Hyperlink"/>
+            <w:lang w:val="en-ZA"/>
+          </w:rPr>
+          <w:t>view Questions</w:t>
         </w:r>
         <w:r>
           <w:rPr>
             <w:webHidden/>
-            <w:lang w:val="en-ZA"/>
           </w:rPr>
           <w:tab/>
         </w:r>
         <w:r>
           <w:rPr>
             <w:webHidden/>
-            <w:lang w:val="en-ZA"/>
           </w:rPr>
           <w:fldChar w:fldCharType="begin"/>
         </w:r>
         <w:r>
           <w:rPr>
             <w:webHidden/>
-            <w:lang w:val="en-ZA"/>
           </w:rPr>
-          <w:instrText xml:space="preserve"> PAGEREF _Toc3230038 \h </w:instrText>
+          <w:instrText xml:space="preserve"> PAGEREF _Toc7637201 \h </w:instrText>
         </w:r>
         <w:r>
           <w:rPr>
             <w:webHidden/>
-            <w:lang w:val="en-ZA"/>
           </w:rPr>
         </w:r>
         <w:r>
           <w:rPr>
             <w:webHidden/>
-            <w:lang w:val="en-ZA"/>
           </w:rPr>
           <w:fldChar w:fldCharType="separate"/>
         </w:r>
         <w:r>
           <w:rPr>
             <w:webHidden/>
-            <w:lang w:val="en-ZA"/>
           </w:rPr>
-          <w:t>13</w:t>
+          <w:t>21</w:t>
         </w:r>
         <w:r>
           <w:rPr>
             <w:webHidden/>
-            <w:lang w:val="en-ZA"/>
           </w:rPr>
           <w:fldChar w:fldCharType="end"/>
         </w:r>
@@ -2997,7 +2781,7 @@
         <w:br w:type="page"/>
       </w:r>
       <w:bookmarkStart w:id="1" w:name="_Toc67755726"/>
-      <w:bookmarkStart w:id="2" w:name="_Toc3230019"/>
+      <w:bookmarkStart w:id="2" w:name="_Toc7637183"/>
       <w:r>
         <w:rPr>
           <w:lang w:val="en-ZA"/>
@@ -3082,7 +2866,27 @@
         <w:rPr>
           <w:lang w:val="en-ZA"/>
         </w:rPr>
-        <w:t>An adventurer using the app is introduced to a wide range of activities in the form of a bucket list</w:t>
+        <w:t>An adventurer using</w:t>
+      </w:r>
+      <w:r>
+        <w:rPr>
+          <w:lang w:val="en-ZA"/>
+        </w:rPr>
+        <w:t xml:space="preserve"> </w:t>
+      </w:r>
+      <w:proofErr w:type="spellStart"/>
+      <w:r>
+        <w:rPr>
+          <w:lang w:val="en-ZA"/>
+        </w:rPr>
+        <w:t>BucketList</w:t>
+      </w:r>
+      <w:proofErr w:type="spellEnd"/>
+      <w:r>
+        <w:rPr>
+          <w:lang w:val="en-ZA"/>
+        </w:rPr>
+        <w:t xml:space="preserve"> is introduced to a wide range of activities in the form of a bucket list</w:t>
       </w:r>
       <w:r>
         <w:rPr>
@@ -3278,7 +3082,7 @@
         <w:rPr>
           <w:lang w:val="en-ZA"/>
         </w:rPr>
-        <w:t>especial</w:t>
+        <w:t>special</w:t>
       </w:r>
       <w:r>
         <w:rPr>
@@ -3407,7 +3211,7 @@
           <w:lang w:val="en-ZA"/>
         </w:rPr>
       </w:pPr>
-      <w:bookmarkStart w:id="5" w:name="_Toc3230020"/>
+      <w:bookmarkStart w:id="5" w:name="_Toc7637184"/>
       <w:r>
         <w:rPr>
           <w:lang w:val="en-ZA"/>
@@ -3443,7 +3247,7 @@
           <w:lang w:val="en-ZA"/>
         </w:rPr>
       </w:pPr>
-      <w:bookmarkStart w:id="7" w:name="_Toc3230021"/>
+      <w:bookmarkStart w:id="7" w:name="_Toc7637185"/>
       <w:r>
         <w:rPr>
           <w:lang w:val="en-ZA"/>
@@ -3554,7 +3358,7 @@
           <w:lang w:val="en-ZA"/>
         </w:rPr>
       </w:pPr>
-      <w:bookmarkStart w:id="9" w:name="_Toc3230022"/>
+      <w:bookmarkStart w:id="9" w:name="_Toc7637186"/>
       <w:r>
         <w:rPr>
           <w:lang w:val="en-ZA"/>
@@ -6273,7 +6077,7 @@
         </w:rPr>
         <w:br w:type="page"/>
       </w:r>
-      <w:bookmarkStart w:id="11" w:name="_Toc3230023"/>
+      <w:bookmarkStart w:id="11" w:name="_Toc7637187"/>
       <w:r>
         <w:rPr>
           <w:lang w:val="en-ZA"/>
@@ -6303,28 +6107,24 @@
           <w:numId w:val="12"/>
         </w:numPr>
       </w:pPr>
-      <w:bookmarkStart w:id="12" w:name="_Toc3230024"/>
-      <w:bookmarkStart w:id="13" w:name="_Toc3230028"/>
+      <w:bookmarkStart w:id="12" w:name="_Toc7637188"/>
       <w:bookmarkEnd w:id="4"/>
       <w:r>
-        <w:t xml:space="preserve">Package A: </w:t>
+        <w:t>Package A: Challenge sub-system</w:t>
       </w:r>
       <w:bookmarkEnd w:id="12"/>
-      <w:r>
-        <w:t>Challenge sub-system</w:t>
-      </w:r>
     </w:p>
     <w:p>
       <w:r>
         <w:t xml:space="preserve">  </w:t>
       </w:r>
-      <w:commentRangeStart w:id="14"/>
-      <w:commentRangeEnd w:id="14"/>
+      <w:commentRangeStart w:id="13"/>
+      <w:commentRangeEnd w:id="13"/>
       <w:r>
         <w:rPr>
           <w:rStyle w:val="CommentReference"/>
         </w:rPr>
-        <w:commentReference w:id="14"/>
+        <w:commentReference w:id="13"/>
       </w:r>
     </w:p>
     <w:tbl>
@@ -6362,7 +6162,7 @@
                 <w:color w:val="FFFFFF" w:themeColor="background1"/>
               </w:rPr>
             </w:pPr>
-            <w:commentRangeStart w:id="15"/>
+            <w:commentRangeStart w:id="14"/>
             <w:r>
               <w:rPr>
                 <w:b/>
@@ -6400,13 +6200,13 @@
               </w:rPr>
               <w:t xml:space="preserve">Use Case Name </w:t>
             </w:r>
-            <w:commentRangeEnd w:id="15"/>
+            <w:commentRangeEnd w:id="14"/>
             <w:r>
               <w:rPr>
                 <w:rStyle w:val="CommentReference"/>
                 <w:color w:val="FFFFFF" w:themeColor="background1"/>
               </w:rPr>
-              <w:commentReference w:id="15"/>
+              <w:commentReference w:id="14"/>
             </w:r>
           </w:p>
         </w:tc>
@@ -6488,6 +6288,51 @@
               </w:rPr>
               <w:t xml:space="preserve">Primary Business </w:t>
             </w:r>
+            <w:commentRangeStart w:id="15"/>
+            <w:r>
+              <w:rPr>
+                <w:b/>
+                <w:color w:val="FFFFFF" w:themeColor="background1"/>
+              </w:rPr>
+              <w:t>Actors</w:t>
+            </w:r>
+            <w:commentRangeEnd w:id="15"/>
+            <w:r>
+              <w:rPr>
+                <w:rStyle w:val="CommentReference"/>
+                <w:color w:val="FFFFFF" w:themeColor="background1"/>
+              </w:rPr>
+              <w:commentReference w:id="15"/>
+            </w:r>
+          </w:p>
+        </w:tc>
+        <w:tc>
+          <w:tcPr>
+            <w:tcW w:w="4126" w:type="dxa"/>
+            <w:tcBorders>
+              <w:top w:val="single" w:sz="4" w:space="0" w:color="auto"/>
+              <w:left w:val="single" w:sz="4" w:space="0" w:color="auto"/>
+              <w:bottom w:val="single" w:sz="4" w:space="0" w:color="auto"/>
+              <w:right w:val="single" w:sz="4" w:space="0" w:color="auto"/>
+            </w:tcBorders>
+            <w:shd w:val="clear" w:color="auto" w:fill="4BACC6" w:themeFill="accent5"/>
+            <w:vAlign w:val="center"/>
+            <w:hideMark/>
+          </w:tcPr>
+          <w:p>
+            <w:pPr>
+              <w:rPr>
+                <w:b/>
+                <w:color w:val="FFFFFF" w:themeColor="background1"/>
+              </w:rPr>
+            </w:pPr>
+            <w:r>
+              <w:rPr>
+                <w:b/>
+                <w:color w:val="FFFFFF" w:themeColor="background1"/>
+              </w:rPr>
+              <w:t xml:space="preserve">Other participating </w:t>
+            </w:r>
             <w:commentRangeStart w:id="16"/>
             <w:r>
               <w:rPr>
@@ -6503,51 +6348,6 @@
                 <w:color w:val="FFFFFF" w:themeColor="background1"/>
               </w:rPr>
               <w:commentReference w:id="16"/>
-            </w:r>
-          </w:p>
-        </w:tc>
-        <w:tc>
-          <w:tcPr>
-            <w:tcW w:w="4126" w:type="dxa"/>
-            <w:tcBorders>
-              <w:top w:val="single" w:sz="4" w:space="0" w:color="auto"/>
-              <w:left w:val="single" w:sz="4" w:space="0" w:color="auto"/>
-              <w:bottom w:val="single" w:sz="4" w:space="0" w:color="auto"/>
-              <w:right w:val="single" w:sz="4" w:space="0" w:color="auto"/>
-            </w:tcBorders>
-            <w:shd w:val="clear" w:color="auto" w:fill="4BACC6" w:themeFill="accent5"/>
-            <w:vAlign w:val="center"/>
-            <w:hideMark/>
-          </w:tcPr>
-          <w:p>
-            <w:pPr>
-              <w:rPr>
-                <w:b/>
-                <w:color w:val="FFFFFF" w:themeColor="background1"/>
-              </w:rPr>
-            </w:pPr>
-            <w:r>
-              <w:rPr>
-                <w:b/>
-                <w:color w:val="FFFFFF" w:themeColor="background1"/>
-              </w:rPr>
-              <w:t xml:space="preserve">Other participating </w:t>
-            </w:r>
-            <w:commentRangeStart w:id="17"/>
-            <w:r>
-              <w:rPr>
-                <w:b/>
-                <w:color w:val="FFFFFF" w:themeColor="background1"/>
-              </w:rPr>
-              <w:t>Actors</w:t>
-            </w:r>
-            <w:commentRangeEnd w:id="17"/>
-            <w:r>
-              <w:rPr>
-                <w:rStyle w:val="CommentReference"/>
-                <w:color w:val="FFFFFF" w:themeColor="background1"/>
-              </w:rPr>
-              <w:commentReference w:id="17"/>
             </w:r>
           </w:p>
         </w:tc>
@@ -6618,7 +6418,7 @@
                 <w:color w:val="FFFFFF" w:themeColor="background1"/>
               </w:rPr>
             </w:pPr>
-            <w:commentRangeStart w:id="18"/>
+            <w:commentRangeStart w:id="17"/>
             <w:r>
               <w:rPr>
                 <w:b/>
@@ -6626,13 +6426,13 @@
               </w:rPr>
               <w:t>Description</w:t>
             </w:r>
-            <w:commentRangeEnd w:id="18"/>
+            <w:commentRangeEnd w:id="17"/>
             <w:r>
               <w:rPr>
                 <w:rStyle w:val="CommentReference"/>
                 <w:color w:val="FFFFFF" w:themeColor="background1"/>
               </w:rPr>
-              <w:commentReference w:id="18"/>
+              <w:commentReference w:id="17"/>
             </w:r>
           </w:p>
         </w:tc>
@@ -6680,7 +6480,7 @@
                 <w:color w:val="FFFFFF" w:themeColor="background1"/>
               </w:rPr>
             </w:pPr>
-            <w:commentRangeStart w:id="19"/>
+            <w:commentRangeStart w:id="18"/>
             <w:r>
               <w:rPr>
                 <w:b/>
@@ -6688,13 +6488,13 @@
               </w:rPr>
               <w:t>Pre-Conditions</w:t>
             </w:r>
-            <w:commentRangeEnd w:id="19"/>
+            <w:commentRangeEnd w:id="18"/>
             <w:r>
               <w:rPr>
                 <w:rStyle w:val="CommentReference"/>
                 <w:color w:val="FFFFFF" w:themeColor="background1"/>
               </w:rPr>
-              <w:commentReference w:id="19"/>
+              <w:commentReference w:id="18"/>
             </w:r>
           </w:p>
         </w:tc>
@@ -6742,7 +6542,7 @@
                 <w:color w:val="FFFFFF" w:themeColor="background1"/>
               </w:rPr>
             </w:pPr>
-            <w:commentRangeStart w:id="20"/>
+            <w:commentRangeStart w:id="19"/>
             <w:r>
               <w:rPr>
                 <w:b/>
@@ -6750,13 +6550,13 @@
               </w:rPr>
               <w:t>Triggers</w:t>
             </w:r>
-            <w:commentRangeEnd w:id="20"/>
+            <w:commentRangeEnd w:id="19"/>
             <w:r>
               <w:rPr>
                 <w:rStyle w:val="CommentReference"/>
                 <w:color w:val="FFFFFF" w:themeColor="background1"/>
               </w:rPr>
-              <w:commentReference w:id="20"/>
+              <w:commentReference w:id="19"/>
             </w:r>
           </w:p>
         </w:tc>
@@ -6804,7 +6604,7 @@
                 <w:color w:val="FFFFFF" w:themeColor="background1"/>
               </w:rPr>
             </w:pPr>
-            <w:commentRangeStart w:id="21"/>
+            <w:commentRangeStart w:id="20"/>
             <w:r>
               <w:rPr>
                 <w:b/>
@@ -6812,13 +6612,13 @@
               </w:rPr>
               <w:t>Post-Conditions</w:t>
             </w:r>
-            <w:commentRangeEnd w:id="21"/>
+            <w:commentRangeEnd w:id="20"/>
             <w:r>
               <w:rPr>
                 <w:rStyle w:val="CommentReference"/>
                 <w:color w:val="FFFFFF" w:themeColor="background1"/>
               </w:rPr>
-              <w:commentReference w:id="21"/>
+              <w:commentReference w:id="20"/>
             </w:r>
           </w:p>
         </w:tc>
@@ -6866,7 +6666,7 @@
                 <w:color w:val="FFFFFF" w:themeColor="background1"/>
               </w:rPr>
             </w:pPr>
-            <w:commentRangeStart w:id="22"/>
+            <w:commentRangeStart w:id="21"/>
             <w:r>
               <w:rPr>
                 <w:b/>
@@ -6874,13 +6674,13 @@
               </w:rPr>
               <w:t>Basic Flow of Events</w:t>
             </w:r>
-            <w:commentRangeEnd w:id="22"/>
+            <w:commentRangeEnd w:id="21"/>
             <w:r>
               <w:rPr>
                 <w:rStyle w:val="CommentReference"/>
                 <w:color w:val="FFFFFF" w:themeColor="background1"/>
               </w:rPr>
-              <w:commentReference w:id="22"/>
+              <w:commentReference w:id="21"/>
             </w:r>
           </w:p>
         </w:tc>
@@ -6996,7 +6796,7 @@
                 <w:color w:val="FFFFFF" w:themeColor="background1"/>
               </w:rPr>
             </w:pPr>
-            <w:commentRangeStart w:id="23"/>
+            <w:commentRangeStart w:id="22"/>
             <w:r>
               <w:rPr>
                 <w:b/>
@@ -7034,13 +6834,13 @@
               </w:rPr>
               <w:t xml:space="preserve">Use Case Name </w:t>
             </w:r>
-            <w:commentRangeEnd w:id="23"/>
+            <w:commentRangeEnd w:id="22"/>
             <w:r>
               <w:rPr>
                 <w:rStyle w:val="CommentReference"/>
                 <w:color w:val="FFFFFF" w:themeColor="background1"/>
               </w:rPr>
-              <w:commentReference w:id="23"/>
+              <w:commentReference w:id="22"/>
             </w:r>
           </w:p>
         </w:tc>
@@ -7125,6 +6925,51 @@
               </w:rPr>
               <w:t xml:space="preserve">Primary Business </w:t>
             </w:r>
+            <w:commentRangeStart w:id="23"/>
+            <w:r>
+              <w:rPr>
+                <w:b/>
+                <w:color w:val="FFFFFF" w:themeColor="background1"/>
+              </w:rPr>
+              <w:t>Actors</w:t>
+            </w:r>
+            <w:commentRangeEnd w:id="23"/>
+            <w:r>
+              <w:rPr>
+                <w:rStyle w:val="CommentReference"/>
+                <w:color w:val="FFFFFF" w:themeColor="background1"/>
+              </w:rPr>
+              <w:commentReference w:id="23"/>
+            </w:r>
+          </w:p>
+        </w:tc>
+        <w:tc>
+          <w:tcPr>
+            <w:tcW w:w="4428" w:type="dxa"/>
+            <w:tcBorders>
+              <w:top w:val="single" w:sz="4" w:space="0" w:color="auto"/>
+              <w:left w:val="single" w:sz="4" w:space="0" w:color="auto"/>
+              <w:bottom w:val="single" w:sz="4" w:space="0" w:color="auto"/>
+              <w:right w:val="single" w:sz="4" w:space="0" w:color="auto"/>
+            </w:tcBorders>
+            <w:shd w:val="clear" w:color="auto" w:fill="4BACC6" w:themeFill="accent5"/>
+            <w:vAlign w:val="center"/>
+            <w:hideMark/>
+          </w:tcPr>
+          <w:p>
+            <w:pPr>
+              <w:rPr>
+                <w:b/>
+                <w:color w:val="FFFFFF" w:themeColor="background1"/>
+              </w:rPr>
+            </w:pPr>
+            <w:r>
+              <w:rPr>
+                <w:b/>
+                <w:color w:val="FFFFFF" w:themeColor="background1"/>
+              </w:rPr>
+              <w:t xml:space="preserve">Other participating </w:t>
+            </w:r>
             <w:commentRangeStart w:id="24"/>
             <w:r>
               <w:rPr>
@@ -7140,51 +6985,6 @@
                 <w:color w:val="FFFFFF" w:themeColor="background1"/>
               </w:rPr>
               <w:commentReference w:id="24"/>
-            </w:r>
-          </w:p>
-        </w:tc>
-        <w:tc>
-          <w:tcPr>
-            <w:tcW w:w="4428" w:type="dxa"/>
-            <w:tcBorders>
-              <w:top w:val="single" w:sz="4" w:space="0" w:color="auto"/>
-              <w:left w:val="single" w:sz="4" w:space="0" w:color="auto"/>
-              <w:bottom w:val="single" w:sz="4" w:space="0" w:color="auto"/>
-              <w:right w:val="single" w:sz="4" w:space="0" w:color="auto"/>
-            </w:tcBorders>
-            <w:shd w:val="clear" w:color="auto" w:fill="4BACC6" w:themeFill="accent5"/>
-            <w:vAlign w:val="center"/>
-            <w:hideMark/>
-          </w:tcPr>
-          <w:p>
-            <w:pPr>
-              <w:rPr>
-                <w:b/>
-                <w:color w:val="FFFFFF" w:themeColor="background1"/>
-              </w:rPr>
-            </w:pPr>
-            <w:r>
-              <w:rPr>
-                <w:b/>
-                <w:color w:val="FFFFFF" w:themeColor="background1"/>
-              </w:rPr>
-              <w:t xml:space="preserve">Other participating </w:t>
-            </w:r>
-            <w:commentRangeStart w:id="25"/>
-            <w:r>
-              <w:rPr>
-                <w:b/>
-                <w:color w:val="FFFFFF" w:themeColor="background1"/>
-              </w:rPr>
-              <w:t>Actors</w:t>
-            </w:r>
-            <w:commentRangeEnd w:id="25"/>
-            <w:r>
-              <w:rPr>
-                <w:rStyle w:val="CommentReference"/>
-                <w:color w:val="FFFFFF" w:themeColor="background1"/>
-              </w:rPr>
-              <w:commentReference w:id="25"/>
             </w:r>
           </w:p>
         </w:tc>
@@ -7255,7 +7055,7 @@
                 <w:color w:val="FFFFFF" w:themeColor="background1"/>
               </w:rPr>
             </w:pPr>
-            <w:commentRangeStart w:id="26"/>
+            <w:commentRangeStart w:id="25"/>
             <w:r>
               <w:rPr>
                 <w:b/>
@@ -7263,13 +7063,13 @@
               </w:rPr>
               <w:t>Description</w:t>
             </w:r>
-            <w:commentRangeEnd w:id="26"/>
+            <w:commentRangeEnd w:id="25"/>
             <w:r>
               <w:rPr>
                 <w:rStyle w:val="CommentReference"/>
                 <w:color w:val="FFFFFF" w:themeColor="background1"/>
               </w:rPr>
-              <w:commentReference w:id="26"/>
+              <w:commentReference w:id="25"/>
             </w:r>
           </w:p>
         </w:tc>
@@ -7317,7 +7117,7 @@
                 <w:color w:val="FFFFFF" w:themeColor="background1"/>
               </w:rPr>
             </w:pPr>
-            <w:commentRangeStart w:id="27"/>
+            <w:commentRangeStart w:id="26"/>
             <w:r>
               <w:rPr>
                 <w:b/>
@@ -7325,13 +7125,13 @@
               </w:rPr>
               <w:t>Pre-Conditions</w:t>
             </w:r>
-            <w:commentRangeEnd w:id="27"/>
+            <w:commentRangeEnd w:id="26"/>
             <w:r>
               <w:rPr>
                 <w:rStyle w:val="CommentReference"/>
                 <w:color w:val="FFFFFF" w:themeColor="background1"/>
               </w:rPr>
-              <w:commentReference w:id="27"/>
+              <w:commentReference w:id="26"/>
             </w:r>
           </w:p>
         </w:tc>
@@ -7379,7 +7179,7 @@
                 <w:color w:val="FFFFFF" w:themeColor="background1"/>
               </w:rPr>
             </w:pPr>
-            <w:commentRangeStart w:id="28"/>
+            <w:commentRangeStart w:id="27"/>
             <w:r>
               <w:rPr>
                 <w:b/>
@@ -7387,13 +7187,13 @@
               </w:rPr>
               <w:t>Triggers</w:t>
             </w:r>
-            <w:commentRangeEnd w:id="28"/>
+            <w:commentRangeEnd w:id="27"/>
             <w:r>
               <w:rPr>
                 <w:rStyle w:val="CommentReference"/>
                 <w:color w:val="FFFFFF" w:themeColor="background1"/>
               </w:rPr>
-              <w:commentReference w:id="28"/>
+              <w:commentReference w:id="27"/>
             </w:r>
           </w:p>
         </w:tc>
@@ -7441,7 +7241,7 @@
                 <w:color w:val="FFFFFF" w:themeColor="background1"/>
               </w:rPr>
             </w:pPr>
-            <w:commentRangeStart w:id="29"/>
+            <w:commentRangeStart w:id="28"/>
             <w:r>
               <w:rPr>
                 <w:b/>
@@ -7449,13 +7249,13 @@
               </w:rPr>
               <w:t>Post-Conditions</w:t>
             </w:r>
-            <w:commentRangeEnd w:id="29"/>
+            <w:commentRangeEnd w:id="28"/>
             <w:r>
               <w:rPr>
                 <w:rStyle w:val="CommentReference"/>
                 <w:color w:val="FFFFFF" w:themeColor="background1"/>
               </w:rPr>
-              <w:commentReference w:id="29"/>
+              <w:commentReference w:id="28"/>
             </w:r>
           </w:p>
         </w:tc>
@@ -7508,7 +7308,7 @@
                 <w:color w:val="FFFFFF" w:themeColor="background1"/>
               </w:rPr>
             </w:pPr>
-            <w:commentRangeStart w:id="30"/>
+            <w:commentRangeStart w:id="29"/>
             <w:r>
               <w:rPr>
                 <w:b/>
@@ -7516,13 +7316,13 @@
               </w:rPr>
               <w:t>Basic Flow of Events</w:t>
             </w:r>
-            <w:commentRangeEnd w:id="30"/>
+            <w:commentRangeEnd w:id="29"/>
             <w:r>
               <w:rPr>
                 <w:rStyle w:val="CommentReference"/>
                 <w:color w:val="FFFFFF" w:themeColor="background1"/>
               </w:rPr>
-              <w:commentReference w:id="30"/>
+              <w:commentReference w:id="29"/>
             </w:r>
           </w:p>
         </w:tc>
@@ -7746,7 +7546,7 @@
                 <w:color w:val="FFFFFF" w:themeColor="background1"/>
               </w:rPr>
             </w:pPr>
-            <w:commentRangeStart w:id="31"/>
+            <w:commentRangeStart w:id="30"/>
             <w:r>
               <w:rPr>
                 <w:b/>
@@ -7784,13 +7584,13 @@
               </w:rPr>
               <w:t xml:space="preserve">Use Case Name </w:t>
             </w:r>
-            <w:commentRangeEnd w:id="31"/>
+            <w:commentRangeEnd w:id="30"/>
             <w:r>
               <w:rPr>
                 <w:rStyle w:val="CommentReference"/>
                 <w:color w:val="FFFFFF" w:themeColor="background1"/>
               </w:rPr>
-              <w:commentReference w:id="31"/>
+              <w:commentReference w:id="30"/>
             </w:r>
           </w:p>
         </w:tc>
@@ -7875,6 +7675,51 @@
               </w:rPr>
               <w:t xml:space="preserve">Primary Business </w:t>
             </w:r>
+            <w:commentRangeStart w:id="31"/>
+            <w:r>
+              <w:rPr>
+                <w:b/>
+                <w:color w:val="FFFFFF" w:themeColor="background1"/>
+              </w:rPr>
+              <w:t>Actors</w:t>
+            </w:r>
+            <w:commentRangeEnd w:id="31"/>
+            <w:r>
+              <w:rPr>
+                <w:rStyle w:val="CommentReference"/>
+                <w:color w:val="FFFFFF" w:themeColor="background1"/>
+              </w:rPr>
+              <w:commentReference w:id="31"/>
+            </w:r>
+          </w:p>
+        </w:tc>
+        <w:tc>
+          <w:tcPr>
+            <w:tcW w:w="4428" w:type="dxa"/>
+            <w:tcBorders>
+              <w:top w:val="single" w:sz="4" w:space="0" w:color="auto"/>
+              <w:left w:val="single" w:sz="4" w:space="0" w:color="auto"/>
+              <w:bottom w:val="single" w:sz="4" w:space="0" w:color="auto"/>
+              <w:right w:val="single" w:sz="4" w:space="0" w:color="auto"/>
+            </w:tcBorders>
+            <w:shd w:val="clear" w:color="auto" w:fill="4BACC6" w:themeFill="accent5"/>
+            <w:vAlign w:val="center"/>
+            <w:hideMark/>
+          </w:tcPr>
+          <w:p>
+            <w:pPr>
+              <w:rPr>
+                <w:b/>
+                <w:color w:val="FFFFFF" w:themeColor="background1"/>
+              </w:rPr>
+            </w:pPr>
+            <w:r>
+              <w:rPr>
+                <w:b/>
+                <w:color w:val="FFFFFF" w:themeColor="background1"/>
+              </w:rPr>
+              <w:t xml:space="preserve">Other participating </w:t>
+            </w:r>
             <w:commentRangeStart w:id="32"/>
             <w:r>
               <w:rPr>
@@ -7890,51 +7735,6 @@
                 <w:color w:val="FFFFFF" w:themeColor="background1"/>
               </w:rPr>
               <w:commentReference w:id="32"/>
-            </w:r>
-          </w:p>
-        </w:tc>
-        <w:tc>
-          <w:tcPr>
-            <w:tcW w:w="4428" w:type="dxa"/>
-            <w:tcBorders>
-              <w:top w:val="single" w:sz="4" w:space="0" w:color="auto"/>
-              <w:left w:val="single" w:sz="4" w:space="0" w:color="auto"/>
-              <w:bottom w:val="single" w:sz="4" w:space="0" w:color="auto"/>
-              <w:right w:val="single" w:sz="4" w:space="0" w:color="auto"/>
-            </w:tcBorders>
-            <w:shd w:val="clear" w:color="auto" w:fill="4BACC6" w:themeFill="accent5"/>
-            <w:vAlign w:val="center"/>
-            <w:hideMark/>
-          </w:tcPr>
-          <w:p>
-            <w:pPr>
-              <w:rPr>
-                <w:b/>
-                <w:color w:val="FFFFFF" w:themeColor="background1"/>
-              </w:rPr>
-            </w:pPr>
-            <w:r>
-              <w:rPr>
-                <w:b/>
-                <w:color w:val="FFFFFF" w:themeColor="background1"/>
-              </w:rPr>
-              <w:t xml:space="preserve">Other participating </w:t>
-            </w:r>
-            <w:commentRangeStart w:id="33"/>
-            <w:r>
-              <w:rPr>
-                <w:b/>
-                <w:color w:val="FFFFFF" w:themeColor="background1"/>
-              </w:rPr>
-              <w:t>Actors</w:t>
-            </w:r>
-            <w:commentRangeEnd w:id="33"/>
-            <w:r>
-              <w:rPr>
-                <w:rStyle w:val="CommentReference"/>
-                <w:color w:val="FFFFFF" w:themeColor="background1"/>
-              </w:rPr>
-              <w:commentReference w:id="33"/>
             </w:r>
           </w:p>
         </w:tc>
@@ -8001,7 +7801,7 @@
                 <w:color w:val="FFFFFF" w:themeColor="background1"/>
               </w:rPr>
             </w:pPr>
-            <w:commentRangeStart w:id="34"/>
+            <w:commentRangeStart w:id="33"/>
             <w:r>
               <w:rPr>
                 <w:b/>
@@ -8009,13 +7809,13 @@
               </w:rPr>
               <w:t>Description</w:t>
             </w:r>
-            <w:commentRangeEnd w:id="34"/>
+            <w:commentRangeEnd w:id="33"/>
             <w:r>
               <w:rPr>
                 <w:rStyle w:val="CommentReference"/>
                 <w:color w:val="FFFFFF" w:themeColor="background1"/>
               </w:rPr>
-              <w:commentReference w:id="34"/>
+              <w:commentReference w:id="33"/>
             </w:r>
           </w:p>
         </w:tc>
@@ -8063,7 +7863,7 @@
                 <w:color w:val="FFFFFF" w:themeColor="background1"/>
               </w:rPr>
             </w:pPr>
-            <w:commentRangeStart w:id="35"/>
+            <w:commentRangeStart w:id="34"/>
             <w:r>
               <w:rPr>
                 <w:b/>
@@ -8071,13 +7871,13 @@
               </w:rPr>
               <w:t>Pre-Conditions</w:t>
             </w:r>
-            <w:commentRangeEnd w:id="35"/>
+            <w:commentRangeEnd w:id="34"/>
             <w:r>
               <w:rPr>
                 <w:rStyle w:val="CommentReference"/>
                 <w:color w:val="FFFFFF" w:themeColor="background1"/>
               </w:rPr>
-              <w:commentReference w:id="35"/>
+              <w:commentReference w:id="34"/>
             </w:r>
           </w:p>
         </w:tc>
@@ -8125,7 +7925,7 @@
                 <w:color w:val="FFFFFF" w:themeColor="background1"/>
               </w:rPr>
             </w:pPr>
-            <w:commentRangeStart w:id="36"/>
+            <w:commentRangeStart w:id="35"/>
             <w:r>
               <w:rPr>
                 <w:b/>
@@ -8133,13 +7933,13 @@
               </w:rPr>
               <w:t>Triggers</w:t>
             </w:r>
-            <w:commentRangeEnd w:id="36"/>
+            <w:commentRangeEnd w:id="35"/>
             <w:r>
               <w:rPr>
                 <w:rStyle w:val="CommentReference"/>
                 <w:color w:val="FFFFFF" w:themeColor="background1"/>
               </w:rPr>
-              <w:commentReference w:id="36"/>
+              <w:commentReference w:id="35"/>
             </w:r>
           </w:p>
         </w:tc>
@@ -8187,7 +7987,7 @@
                 <w:color w:val="FFFFFF" w:themeColor="background1"/>
               </w:rPr>
             </w:pPr>
-            <w:commentRangeStart w:id="37"/>
+            <w:commentRangeStart w:id="36"/>
             <w:r>
               <w:rPr>
                 <w:b/>
@@ -8195,13 +7995,13 @@
               </w:rPr>
               <w:t>Post-Conditions</w:t>
             </w:r>
-            <w:commentRangeEnd w:id="37"/>
+            <w:commentRangeEnd w:id="36"/>
             <w:r>
               <w:rPr>
                 <w:rStyle w:val="CommentReference"/>
                 <w:color w:val="FFFFFF" w:themeColor="background1"/>
               </w:rPr>
-              <w:commentReference w:id="37"/>
+              <w:commentReference w:id="36"/>
             </w:r>
           </w:p>
         </w:tc>
@@ -8249,7 +8049,7 @@
                 <w:color w:val="FFFFFF" w:themeColor="background1"/>
               </w:rPr>
             </w:pPr>
-            <w:commentRangeStart w:id="38"/>
+            <w:commentRangeStart w:id="37"/>
             <w:r>
               <w:rPr>
                 <w:b/>
@@ -8257,13 +8057,13 @@
               </w:rPr>
               <w:t>Basic Flow of Events</w:t>
             </w:r>
-            <w:commentRangeEnd w:id="38"/>
+            <w:commentRangeEnd w:id="37"/>
             <w:r>
               <w:rPr>
                 <w:rStyle w:val="CommentReference"/>
                 <w:color w:val="FFFFFF" w:themeColor="background1"/>
               </w:rPr>
-              <w:commentReference w:id="38"/>
+              <w:commentReference w:id="37"/>
             </w:r>
           </w:p>
         </w:tc>
@@ -12387,14 +12187,11 @@
           <w:numId w:val="12"/>
         </w:numPr>
       </w:pPr>
-      <w:bookmarkStart w:id="39" w:name="_Toc3230025"/>
-      <w:r>
-        <w:t xml:space="preserve">Package B: </w:t>
-      </w:r>
-      <w:bookmarkEnd w:id="39"/>
-      <w:r>
-        <w:t>Account sub-system</w:t>
-      </w:r>
+      <w:bookmarkStart w:id="38" w:name="_Toc7637189"/>
+      <w:r>
+        <w:t>Package B: Account sub-system</w:t>
+      </w:r>
+      <w:bookmarkEnd w:id="38"/>
     </w:p>
     <w:p/>
     <w:tbl>
@@ -14638,14 +14435,11 @@
           <w:numId w:val="12"/>
         </w:numPr>
       </w:pPr>
-      <w:bookmarkStart w:id="40" w:name="_Toc3230026"/>
-      <w:r>
-        <w:t xml:space="preserve">Package C: </w:t>
-      </w:r>
-      <w:bookmarkEnd w:id="40"/>
-      <w:r>
-        <w:t>Friends sub-system</w:t>
-      </w:r>
+      <w:bookmarkStart w:id="39" w:name="_Toc7637190"/>
+      <w:r>
+        <w:t>Package C: Friends sub-system</w:t>
+      </w:r>
+      <w:bookmarkEnd w:id="39"/>
     </w:p>
     <w:p/>
     <w:tbl>
@@ -19339,6 +19133,7 @@
           <w:lang w:val="en-ZA"/>
         </w:rPr>
       </w:pPr>
+      <w:bookmarkStart w:id="40" w:name="_Toc7637191"/>
       <w:r>
         <w:rPr>
           <w:lang w:val="en-ZA"/>
@@ -19346,7 +19141,7 @@
         <w:lastRenderedPageBreak/>
         <w:t>NON-FUNCTIONAL REQUIREMENTS</w:t>
       </w:r>
-      <w:bookmarkEnd w:id="13"/>
+      <w:bookmarkEnd w:id="40"/>
     </w:p>
     <w:p>
       <w:pPr>
@@ -19355,7 +19150,7 @@
           <w:lang w:val="en-ZA"/>
         </w:rPr>
       </w:pPr>
-      <w:bookmarkStart w:id="41" w:name="_Toc3230029"/>
+      <w:bookmarkStart w:id="41" w:name="_Toc7637192"/>
       <w:commentRangeStart w:id="42"/>
       <w:r>
         <w:rPr>
@@ -19390,7 +19185,31 @@
       </w:r>
       <w:proofErr w:type="spellEnd"/>
       <w:r>
-        <w:t xml:space="preserve"> is intended to be a web-based application with user-centered design making it easy to learn and navigate through the system. The GUI should be visually appealing, minimalistic with the goal to encourage users to add more to their bucket list, complete challenges and invite more friends to join. English will be used throughout the system.</w:t>
+        <w:t xml:space="preserve"> is intended to be a web-based application with </w:t>
+      </w:r>
+      <w:r>
+        <w:t xml:space="preserve">a </w:t>
+      </w:r>
+      <w:r>
+        <w:t>user-centered design</w:t>
+      </w:r>
+      <w:r>
+        <w:t xml:space="preserve"> that makes</w:t>
+      </w:r>
+      <w:r>
+        <w:t xml:space="preserve"> it easy to learn and navigate through the system. The GUI should be visually appealing, minimalistic with the goal </w:t>
+      </w:r>
+      <w:r>
+        <w:t>of</w:t>
+      </w:r>
+      <w:r>
+        <w:t xml:space="preserve"> encourag</w:t>
+      </w:r>
+      <w:r>
+        <w:t>ing</w:t>
+      </w:r>
+      <w:r>
+        <w:t xml:space="preserve"> users to add more to their bucket list, complete challenges and invite more friends to join. English will be used throughout the system.</w:t>
       </w:r>
     </w:p>
     <w:p/>
@@ -19406,18 +19225,52 @@
         </w:rPr>
         <w:t>Usability goals:</w:t>
       </w:r>
-      <w:bookmarkStart w:id="43" w:name="_GoBack"/>
-      <w:bookmarkEnd w:id="43"/>
     </w:p>
     <w:p>
       <w:r>
-        <w:t>The system will be an effective tool in enticing users to get up and do the things they have always wanted to do but never had the motivation or had the time for. Navigating through should be fun, easy, straight forward, precise, intuitive for all ages and easy to remember. GUI design across the website will be consistent between the main bucket list and each individual user’s bucket list as well as their feed.</w:t>
+        <w:t>The system will be an effective tool in enticing users to get up and do the things they have always wanted to do but never had the motivation or had the time for. Navigating through should be fun, easy, straight</w:t>
+      </w:r>
+      <w:r>
+        <w:t>-</w:t>
+      </w:r>
+      <w:r>
+        <w:t xml:space="preserve">forward, precise, intuitive for all ages and easy to remember. </w:t>
+      </w:r>
+      <w:r>
+        <w:t xml:space="preserve">The </w:t>
+      </w:r>
+      <w:r>
+        <w:t xml:space="preserve">GUI design </w:t>
+      </w:r>
+      <w:r>
+        <w:t xml:space="preserve">of </w:t>
+      </w:r>
+      <w:r>
+        <w:t xml:space="preserve">the website will be consistent </w:t>
+      </w:r>
+      <w:r>
+        <w:t>across</w:t>
+      </w:r>
+      <w:r>
+        <w:t xml:space="preserve"> the main bucket list and each individual user’s bucket list as well as their feed.</w:t>
       </w:r>
     </w:p>
     <w:p/>
     <w:p>
       <w:r>
-        <w:t xml:space="preserve">Once a new user has signed up, the system should immediately log them in, their corresponding tables efficiently updated; giving them access to all user controls such as edit profile, send friend requests etc. </w:t>
+        <w:t>Once a new user has signed up, the system should immediately log them in</w:t>
+      </w:r>
+      <w:r>
+        <w:t xml:space="preserve"> and</w:t>
+      </w:r>
+      <w:r>
+        <w:t xml:space="preserve"> their corresponding tables efficiently updated</w:t>
+      </w:r>
+      <w:r>
+        <w:t>,</w:t>
+      </w:r>
+      <w:r>
+        <w:t xml:space="preserve"> giving them access to all user controls such as edit profile, send friend requests etc. </w:t>
       </w:r>
       <w:r>
         <w:rPr>
@@ -19426,7 +19279,25 @@
         <w:t xml:space="preserve">The system will offer simple error handling and easy reversal of actions. </w:t>
       </w:r>
       <w:r>
-        <w:t>Not all personal information will be immediately available so that the user feels secure when using the website making the system safe to use in public spaces. There will easy access to all the system has to offer in one place, to the left of the website.</w:t>
+        <w:t>Not all personal information will be immediately available so that the user feels secure when using the website</w:t>
+      </w:r>
+      <w:r>
+        <w:t>,</w:t>
+      </w:r>
+      <w:r>
+        <w:t xml:space="preserve"> making the system safe to use in public spaces. There will </w:t>
+      </w:r>
+      <w:r>
+        <w:t xml:space="preserve">be </w:t>
+      </w:r>
+      <w:r>
+        <w:t>easy access to all the system has to offer in one place</w:t>
+      </w:r>
+      <w:r>
+        <w:t>, a menu to</w:t>
+      </w:r>
+      <w:r>
+        <w:t xml:space="preserve"> the left of the website.</w:t>
       </w:r>
     </w:p>
     <w:p/>
@@ -19445,13 +19316,31 @@
     </w:p>
     <w:p>
       <w:r>
-        <w:t>When visiting the website, onlookers must want to immediately sign up and complete challenges as well as invite friends to join. GUI will be aesthetically pleasing, simple yet fun in order to compel users to complete challenges.</w:t>
+        <w:t xml:space="preserve">When visiting the website, onlookers must want to immediately sign up and complete challenges as well as invite friends to join. </w:t>
+      </w:r>
+      <w:r>
+        <w:t xml:space="preserve">The </w:t>
+      </w:r>
+      <w:r>
+        <w:t>GUI will be aesthetically pleasing, simple yet fun in order to compel users to complete challenges.</w:t>
       </w:r>
       <w:r>
         <w:rPr>
           <w:color w:val="000000"/>
         </w:rPr>
-        <w:t xml:space="preserve"> There should be visual feedback when certain tasks are completed making even the most apprehensive users feel at ease and in control. Users should feel a sense of accomplishment when completing challenges and aim to complete more. By receiving points based on challenges completed users should feel motivated to continue using the system.</w:t>
+        <w:t xml:space="preserve"> There should be visual feedback when certain tasks are completed making even the most apprehensive users feel at ease and in control. Users should feel a sense of accomplishment when completing challenges and aim to complete more. By receiving points </w:t>
+      </w:r>
+      <w:r>
+        <w:rPr>
+          <w:color w:val="000000"/>
+        </w:rPr>
+        <w:t xml:space="preserve">and achievements </w:t>
+      </w:r>
+      <w:r>
+        <w:rPr>
+          <w:color w:val="000000"/>
+        </w:rPr>
+        <w:t>based on challenges completed users should feel motivated to continue using the system.</w:t>
       </w:r>
     </w:p>
     <w:p/>
@@ -19470,7 +19359,34 @@
     </w:p>
     <w:p>
       <w:r>
-        <w:t>This system will be implemented as a website therefore access to a computing device is required, basic understanding of how computers work and an internet connection. General casual users to expert users will be able to use the system. Although the system is aimed at adventure seeking users there will be challenges available for the more cautious users.</w:t>
+        <w:t>This system will be implemented as a website</w:t>
+      </w:r>
+      <w:r>
+        <w:t>. T</w:t>
+      </w:r>
+      <w:r>
+        <w:t>herefore</w:t>
+      </w:r>
+      <w:r>
+        <w:t>,</w:t>
+      </w:r>
+      <w:r>
+        <w:t xml:space="preserve"> access to a computing device is required, </w:t>
+      </w:r>
+      <w:r>
+        <w:t xml:space="preserve">as well as </w:t>
+      </w:r>
+      <w:r>
+        <w:t xml:space="preserve">a </w:t>
+      </w:r>
+      <w:r>
+        <w:t>basic understanding of how computers work and an internet connection. General casual users to expert users will be able to use the system. Although the system is aimed at adventure seeking users</w:t>
+      </w:r>
+      <w:r>
+        <w:t>,</w:t>
+      </w:r>
+      <w:r>
+        <w:t xml:space="preserve"> there will be challenges available for the more cautious users.</w:t>
       </w:r>
     </w:p>
     <w:p>
@@ -19482,12 +19398,12 @@
         </w:numPr>
         <w:ind w:left="578" w:hanging="578"/>
       </w:pPr>
-      <w:bookmarkStart w:id="44" w:name="_Toc3230030"/>
-      <w:commentRangeStart w:id="45"/>
+      <w:bookmarkStart w:id="43" w:name="_Toc7637193"/>
+      <w:commentRangeStart w:id="44"/>
       <w:r>
         <w:t>Performance</w:t>
       </w:r>
-      <w:commentRangeEnd w:id="45"/>
+      <w:commentRangeEnd w:id="44"/>
       <w:r>
         <w:rPr>
           <w:rStyle w:val="CommentReference"/>
@@ -19495,22 +19411,82 @@
           <w:bCs w:val="0"/>
           <w:iCs w:val="0"/>
         </w:rPr>
-        <w:commentReference w:id="45"/>
+        <w:commentReference w:id="44"/>
       </w:r>
       <w:r>
         <w:t xml:space="preserve"> Requirements</w:t>
       </w:r>
-      <w:bookmarkEnd w:id="44"/>
+      <w:bookmarkEnd w:id="43"/>
     </w:p>
     <w:p>
       <w:r>
-        <w:t xml:space="preserve">The system is intended to be a multi-user system thus accessing and capturing data into tables will have to be fast, accurate and reliable. Therefore, it is imperative that processing time should not depend on the number of users currently using the website. Logging into one’s profile should be done swiftly so that loading the profile and querying tables are not noticeable. Transitioning through interfaces should be swift and lag free as well as all responses should be immediate i.e. signing up, adding to bucket List. </w:t>
+        <w:t>The system is intended to be a multi-user system</w:t>
+      </w:r>
+      <w:r>
+        <w:t>,</w:t>
+      </w:r>
+      <w:r>
+        <w:t xml:space="preserve"> thus accessing and capturing data into tables will have to be fast, accurate and reliable. Therefore, it is imperative that processing time should not depend on the number of users currently using the website. Logging into one’s profile should be done swiftly so that loading the profile and querying tables are not noticeable. Transitioning through interfaces should be swift and lag free </w:t>
+      </w:r>
+      <w:r>
+        <w:t>and</w:t>
+      </w:r>
+      <w:r>
+        <w:t xml:space="preserve"> all responses should be immediate i.e. signing up, adding to </w:t>
+      </w:r>
+      <w:r>
+        <w:t xml:space="preserve">a user’s </w:t>
+      </w:r>
+      <w:r>
+        <w:t xml:space="preserve">bucket </w:t>
+      </w:r>
+      <w:r>
+        <w:t>l</w:t>
+      </w:r>
+      <w:r>
+        <w:t xml:space="preserve">ist. </w:t>
       </w:r>
     </w:p>
     <w:p/>
     <w:p>
       <w:r>
-        <w:t>Verifying that a challenge has been completed should happen automatically once a friend is verified it. The feed tab needs to be automatically and immediately updated every time a user’s-friend completes a challenge, or the users opts to open the tab. All notifications received by the user should be in real-time. The system should be available to the user and the admin 24/7. There should be regular challenge update in the main Bucket list ensuring that users always have more options than they need.</w:t>
+        <w:t>Verifying that a challenge has been completed should happen automatically once a friend is verified it. The feed needs to be automatically and immediately updated every time a use</w:t>
+      </w:r>
+      <w:r>
+        <w:t xml:space="preserve">r </w:t>
+      </w:r>
+      <w:r>
+        <w:t xml:space="preserve">reloads or </w:t>
+      </w:r>
+      <w:r>
+        <w:t>navigates to another page</w:t>
+      </w:r>
+      <w:r>
+        <w:t xml:space="preserve">. </w:t>
+      </w:r>
+      <w:r>
+        <w:t xml:space="preserve">Up-to-date </w:t>
+      </w:r>
+      <w:r>
+        <w:t xml:space="preserve">notifications </w:t>
+      </w:r>
+      <w:r>
+        <w:t>for</w:t>
+      </w:r>
+      <w:r>
+        <w:t xml:space="preserve"> the user should be </w:t>
+      </w:r>
+      <w:r>
+        <w:t>available with every reload</w:t>
+      </w:r>
+      <w:r>
+        <w:t xml:space="preserve">. The system should be available to the user and the admin 24/7. There should be regular challenge update in the main </w:t>
+      </w:r>
+      <w:r>
+        <w:t>b</w:t>
+      </w:r>
+      <w:r>
+        <w:t>ucket list ensuring that users always have more options than they need.</w:t>
       </w:r>
     </w:p>
     <w:p>
@@ -19531,13 +19507,13 @@
         </w:numPr>
         <w:ind w:left="578" w:hanging="578"/>
       </w:pPr>
-      <w:bookmarkStart w:id="46" w:name="_Toc3230031"/>
-      <w:commentRangeStart w:id="47"/>
+      <w:bookmarkStart w:id="45" w:name="_Toc7637194"/>
+      <w:commentRangeStart w:id="46"/>
       <w:r>
         <w:lastRenderedPageBreak/>
         <w:t>Security</w:t>
       </w:r>
-      <w:commentRangeEnd w:id="47"/>
+      <w:commentRangeEnd w:id="46"/>
       <w:r>
         <w:rPr>
           <w:rStyle w:val="CommentReference"/>
@@ -19545,35 +19521,76 @@
           <w:bCs w:val="0"/>
           <w:iCs w:val="0"/>
         </w:rPr>
-        <w:commentReference w:id="47"/>
+        <w:commentReference w:id="46"/>
       </w:r>
       <w:r>
         <w:t xml:space="preserve"> Requirements</w:t>
       </w:r>
-      <w:bookmarkEnd w:id="46"/>
+      <w:bookmarkEnd w:id="45"/>
     </w:p>
     <w:p>
       <w:r>
-        <w:t xml:space="preserve">The Bucket List system will be integrating two types of users namely a general user and an admin. Each user has different levels of accessibility and different means of identification and authentication Both users will have unique login details. </w:t>
-      </w:r>
-    </w:p>
-    <w:p>
-      <w:r>
-        <w:t xml:space="preserve">All users are required to sign up with a valid email address, create their own password and a user profile before gaining access to the Bucket List system. Thus, each user and admin profile will be password protected. Thereafter, they may sign in with </w:t>
+        <w:t xml:space="preserve">The </w:t>
       </w:r>
       <w:proofErr w:type="spellStart"/>
       <w:r>
-        <w:t>there</w:t>
+        <w:t>BucketList</w:t>
       </w:r>
       <w:proofErr w:type="spellEnd"/>
       <w:r>
-        <w:t xml:space="preserve"> username and password or their username and email address. </w:t>
+        <w:t xml:space="preserve"> system will be integrating two types of users namely a general user and an admin. Each user has different levels of accessibility and different means of identification and authentication</w:t>
+      </w:r>
+      <w:r>
+        <w:t>.</w:t>
+      </w:r>
+      <w:r>
+        <w:t xml:space="preserve"> Both users will have unique login details.</w:t>
       </w:r>
     </w:p>
     <w:p/>
     <w:p>
       <w:r>
-        <w:t>Bucket list is an online web-based system with the following security restrictions:</w:t>
+        <w:t>Each user and admin profile will be password protected.</w:t>
+      </w:r>
+      <w:r>
+        <w:t xml:space="preserve"> </w:t>
+      </w:r>
+      <w:r>
+        <w:t>General</w:t>
+      </w:r>
+      <w:r>
+        <w:t xml:space="preserve"> users are required to sign up with a valid email address, create their own password and a user profile before gaining access to the </w:t>
+      </w:r>
+      <w:proofErr w:type="spellStart"/>
+      <w:r>
+        <w:t>BucketList</w:t>
+      </w:r>
+      <w:proofErr w:type="spellEnd"/>
+      <w:r>
+        <w:t xml:space="preserve"> system. </w:t>
+      </w:r>
+      <w:r>
+        <w:t xml:space="preserve">Thereafter, they may sign in with their username and password. </w:t>
+      </w:r>
+      <w:r>
+        <w:t>An admin will sign in similarly, but with an assigned username and password.</w:t>
+      </w:r>
+    </w:p>
+    <w:p/>
+    <w:p>
+      <w:proofErr w:type="spellStart"/>
+      <w:r>
+        <w:t>Bucket</w:t>
+      </w:r>
+      <w:r>
+        <w:t>L</w:t>
+      </w:r>
+      <w:r>
+        <w:t>ist</w:t>
+      </w:r>
+      <w:proofErr w:type="spellEnd"/>
+      <w:r>
+        <w:t xml:space="preserve"> is an online web-based system with the following security restrictions:</w:t>
       </w:r>
     </w:p>
     <w:p>
@@ -19597,7 +19614,13 @@
         </w:numPr>
       </w:pPr>
       <w:r>
-        <w:t>User challenges only visible to users who are listed as “friend”</w:t>
+        <w:t xml:space="preserve">User challenges </w:t>
+      </w:r>
+      <w:r>
+        <w:t xml:space="preserve">are </w:t>
+      </w:r>
+      <w:r>
+        <w:t>only visible to users who are listed as “friend”</w:t>
       </w:r>
     </w:p>
     <w:p>
@@ -19609,7 +19632,21 @@
         </w:numPr>
       </w:pPr>
       <w:r>
-        <w:t>Unless an individual has signed up and has a username and password, they will not have access to any Bucket List information besides what the system is about.</w:t>
+        <w:t xml:space="preserve">Unless an individual has signed up and has a username and password, they will not have access to any </w:t>
+      </w:r>
+      <w:proofErr w:type="spellStart"/>
+      <w:r>
+        <w:t>BucketList</w:t>
+      </w:r>
+      <w:proofErr w:type="spellEnd"/>
+      <w:r>
+        <w:t xml:space="preserve"> information </w:t>
+      </w:r>
+      <w:r>
+        <w:t>except a description of</w:t>
+      </w:r>
+      <w:r>
+        <w:t xml:space="preserve"> the system</w:t>
       </w:r>
     </w:p>
     <w:p>
@@ -19621,7 +19658,19 @@
         </w:numPr>
       </w:pPr>
       <w:r>
-        <w:t>Users only have access to their own profiles but may view other profiles and verify their challenges.</w:t>
+        <w:t>Users only have access to their own profile</w:t>
+      </w:r>
+      <w:r>
+        <w:t>’s management</w:t>
+      </w:r>
+      <w:r>
+        <w:t xml:space="preserve"> but may view other profiles and verify </w:t>
+      </w:r>
+      <w:r>
+        <w:t>other users’ completed</w:t>
+      </w:r>
+      <w:r>
+        <w:t xml:space="preserve"> challenges.</w:t>
       </w:r>
     </w:p>
     <w:p>
@@ -19633,7 +19682,13 @@
         </w:numPr>
       </w:pPr>
       <w:r>
-        <w:t xml:space="preserve">Only admins may create, maintain and approve or reject challenges </w:t>
+        <w:t>Only admins may create, maintain</w:t>
+      </w:r>
+      <w:r>
+        <w:t>,</w:t>
+      </w:r>
+      <w:r>
+        <w:t xml:space="preserve"> approve or reject challenges </w:t>
       </w:r>
     </w:p>
     <w:p>
@@ -19686,12 +19741,12 @@
         </w:numPr>
         <w:ind w:left="578" w:hanging="578"/>
       </w:pPr>
-      <w:bookmarkStart w:id="48" w:name="_Toc3230032"/>
-      <w:commentRangeStart w:id="49"/>
+      <w:bookmarkStart w:id="47" w:name="_Toc7637195"/>
+      <w:commentRangeStart w:id="48"/>
       <w:r>
         <w:t>Operational</w:t>
       </w:r>
-      <w:commentRangeEnd w:id="49"/>
+      <w:commentRangeEnd w:id="48"/>
       <w:r>
         <w:rPr>
           <w:rStyle w:val="CommentReference"/>
@@ -19699,12 +19754,12 @@
           <w:bCs w:val="0"/>
           <w:iCs w:val="0"/>
         </w:rPr>
-        <w:commentReference w:id="49"/>
+        <w:commentReference w:id="48"/>
       </w:r>
       <w:r>
         <w:t xml:space="preserve"> Requirements</w:t>
       </w:r>
-      <w:bookmarkEnd w:id="48"/>
+      <w:bookmarkEnd w:id="47"/>
     </w:p>
     <w:p>
       <w:pPr>
@@ -19715,11 +19770,30 @@
           <w:lang w:val="en-ZA" w:eastAsia="en-ZA"/>
         </w:rPr>
       </w:pPr>
-      <w:r>
-        <w:t>Bucket List will be web-based, coded in C# using Visual Studio. A SQL Server database will be used to manage and store the data captured into the system. A SQL Server Management System will be used during development to maintain the database. The system automation boundary will be represented by a mouse, keyboard, scanner, monitor and printer</w:t>
-      </w:r>
-      <w:r>
-        <w:t>.</w:t>
+      <w:proofErr w:type="spellStart"/>
+      <w:r>
+        <w:t>BucketList</w:t>
+      </w:r>
+      <w:proofErr w:type="spellEnd"/>
+      <w:r>
+        <w:t xml:space="preserve"> will be web-based</w:t>
+      </w:r>
+      <w:r>
+        <w:t xml:space="preserve"> and </w:t>
+      </w:r>
+      <w:r>
+        <w:t>coded in C# using Visual Studio. A SQL Server database will be used to manage and store the data capture</w:t>
+      </w:r>
+      <w:bookmarkStart w:id="49" w:name="_GoBack"/>
+      <w:bookmarkEnd w:id="49"/>
+      <w:r>
+        <w:t>d in the system. A SQL Server Management System will be used during development to maintain the database. The system automation boundary will be represented by a mouse, keyboard</w:t>
+      </w:r>
+      <w:r>
+        <w:t xml:space="preserve"> and</w:t>
+      </w:r>
+      <w:r>
+        <w:t xml:space="preserve"> monitor.</w:t>
       </w:r>
       <w:r>
         <w:rPr>
@@ -19784,7 +19858,7 @@
           <w:lang w:val="en-ZA"/>
         </w:rPr>
       </w:pPr>
-      <w:bookmarkStart w:id="50" w:name="_Toc3230033"/>
+      <w:bookmarkStart w:id="50" w:name="_Toc7637196"/>
       <w:r>
         <w:rPr>
           <w:lang w:val="en-ZA"/>
@@ -21239,7 +21313,7 @@
           <w:lang w:val="en-ZA"/>
         </w:rPr>
       </w:pPr>
-      <w:bookmarkStart w:id="55" w:name="_Toc3230034"/>
+      <w:bookmarkStart w:id="55" w:name="_Toc7637197"/>
       <w:r>
         <w:rPr>
           <w:lang w:val="en-ZA"/>
@@ -21256,7 +21330,7 @@
           <w:lang w:val="en-ZA"/>
         </w:rPr>
       </w:pPr>
-      <w:bookmarkStart w:id="56" w:name="_Toc3230035"/>
+      <w:bookmarkStart w:id="56" w:name="_Toc7637198"/>
       <w:r>
         <w:rPr>
           <w:lang w:val="en-ZA"/>
@@ -21293,7 +21367,6 @@
           <w:lang w:val="en-ZA"/>
         </w:rPr>
       </w:pPr>
-      <w:bookmarkStart w:id="58" w:name="_Toc3230036"/>
       <w:r>
         <w:rPr>
           <w:sz w:val="22"/>
@@ -21321,7 +21394,42 @@
           <w:sz w:val="22"/>
           <w:lang w:val="en-ZA"/>
         </w:rPr>
-        <w:t>Google Map view to specify and share your location</w:t>
+        <w:t xml:space="preserve">Include </w:t>
+      </w:r>
+      <w:r>
+        <w:rPr>
+          <w:sz w:val="22"/>
+          <w:lang w:val="en-ZA"/>
+        </w:rPr>
+        <w:t xml:space="preserve">Google Map view </w:t>
+      </w:r>
+      <w:r>
+        <w:rPr>
+          <w:sz w:val="22"/>
+          <w:lang w:val="en-ZA"/>
+        </w:rPr>
+        <w:t xml:space="preserve">for users </w:t>
+      </w:r>
+      <w:r>
+        <w:rPr>
+          <w:sz w:val="22"/>
+          <w:lang w:val="en-ZA"/>
+        </w:rPr>
+        <w:t xml:space="preserve">to specify and share </w:t>
+      </w:r>
+      <w:r>
+        <w:rPr>
+          <w:sz w:val="22"/>
+          <w:lang w:val="en-ZA"/>
+        </w:rPr>
+        <w:t>their</w:t>
+      </w:r>
+      <w:r>
+        <w:rPr>
+          <w:sz w:val="22"/>
+          <w:lang w:val="en-ZA"/>
+        </w:rPr>
+        <w:t xml:space="preserve"> location</w:t>
       </w:r>
     </w:p>
     <w:p>
@@ -21365,14 +21473,28 @@
           <w:sz w:val="22"/>
           <w:lang w:val="en-ZA"/>
         </w:rPr>
-        <w:t>L</w:t>
+        <w:t>Give users the options of l</w:t>
       </w:r>
       <w:r>
         <w:rPr>
           <w:sz w:val="22"/>
           <w:lang w:val="en-ZA"/>
         </w:rPr>
-        <w:t>etting other users know when you will be completing a challenge in a specific location so that those with shared locations can collaborate.</w:t>
+        <w:t xml:space="preserve">etting other users know when </w:t>
+      </w:r>
+      <w:r>
+        <w:rPr>
+          <w:sz w:val="22"/>
+          <w:lang w:val="en-ZA"/>
+        </w:rPr>
+        <w:t>they</w:t>
+      </w:r>
+      <w:r>
+        <w:rPr>
+          <w:sz w:val="22"/>
+          <w:lang w:val="en-ZA"/>
+        </w:rPr>
+        <w:t xml:space="preserve"> will be completing a challenge in a specific location so that those with shared locations can collaborate.</w:t>
       </w:r>
     </w:p>
     <w:p>
@@ -21438,16 +21560,82 @@
           <w:sz w:val="22"/>
           <w:lang w:val="en-ZA"/>
         </w:rPr>
-        <w:t>Users can unlock new challenges when they reach a certain level of points</w:t>
+        <w:t>Allow u</w:t>
+      </w:r>
+      <w:r>
+        <w:rPr>
+          <w:sz w:val="22"/>
+          <w:lang w:val="en-ZA"/>
+        </w:rPr>
+        <w:t xml:space="preserve">sers </w:t>
+      </w:r>
+      <w:r>
+        <w:rPr>
+          <w:sz w:val="22"/>
+          <w:lang w:val="en-ZA"/>
+        </w:rPr>
+        <w:t>to</w:t>
+      </w:r>
+      <w:r>
+        <w:rPr>
+          <w:sz w:val="22"/>
+          <w:lang w:val="en-ZA"/>
+        </w:rPr>
+        <w:t xml:space="preserve"> unlock new challenges when they reach a certain level of points</w:t>
       </w:r>
     </w:p>
     <w:p>
       <w:pPr>
+        <w:pStyle w:val="ListParagraph"/>
+        <w:numPr>
+          <w:ilvl w:val="0"/>
+          <w:numId w:val="11"/>
+        </w:numPr>
+        <w:spacing w:before="80"/>
+        <w:jc w:val="both"/>
+        <w:rPr>
+          <w:sz w:val="22"/>
+          <w:lang w:val="en-ZA"/>
+        </w:rPr>
+      </w:pPr>
+      <w:r>
+        <w:rPr>
+          <w:sz w:val="22"/>
+          <w:lang w:val="en-ZA"/>
+        </w:rPr>
+        <w:t>Allow users to remove uncompleted challenges from their bucket list and delete sent friend requests</w:t>
+      </w:r>
+    </w:p>
+    <w:p>
+      <w:pPr>
+        <w:pStyle w:val="ListParagraph"/>
+        <w:numPr>
+          <w:ilvl w:val="0"/>
+          <w:numId w:val="11"/>
+        </w:numPr>
+        <w:spacing w:before="80"/>
+        <w:jc w:val="both"/>
+        <w:rPr>
+          <w:sz w:val="22"/>
+          <w:lang w:val="en-ZA"/>
+        </w:rPr>
+      </w:pPr>
+      <w:r>
+        <w:rPr>
+          <w:sz w:val="22"/>
+          <w:lang w:val="en-ZA"/>
+        </w:rPr>
+        <w:t>Update the feeds and notifications in real-time</w:t>
+      </w:r>
+    </w:p>
+    <w:p>
+      <w:pPr>
         <w:pStyle w:val="Heading2"/>
         <w:rPr>
           <w:lang w:val="en-ZA"/>
         </w:rPr>
       </w:pPr>
+      <w:bookmarkStart w:id="58" w:name="_Toc7637199"/>
       <w:r>
         <w:rPr>
           <w:lang w:val="en-ZA"/>
@@ -22045,7 +22233,7 @@
           <w:lang w:val="en-ZA"/>
         </w:rPr>
       </w:pPr>
-      <w:bookmarkStart w:id="60" w:name="_Toc3230037"/>
+      <w:bookmarkStart w:id="60" w:name="_Toc7637200"/>
       <w:r>
         <w:rPr>
           <w:lang w:val="en-ZA"/>
@@ -22062,7 +22250,7 @@
           <w:lang w:val="en-ZA"/>
         </w:rPr>
       </w:pPr>
-      <w:bookmarkStart w:id="61" w:name="_Toc3230038"/>
+      <w:bookmarkStart w:id="61" w:name="_Toc7637201"/>
       <w:r>
         <w:rPr>
           <w:lang w:val="en-ZA"/>
@@ -22854,7 +23042,7 @@
       </w:pPr>
     </w:p>
   </w:comment>
-  <w:comment w:id="14" w:author="Janine Nel" w:date="2010-02-09T19:59:00Z" w:initials="Janine">
+  <w:comment w:id="13" w:author="Janine Nel" w:date="2010-02-09T19:59:00Z" w:initials="Janine">
     <w:p>
       <w:pPr>
         <w:pStyle w:val="CommentText"/>
@@ -22875,7 +23063,7 @@
       </w:r>
     </w:p>
   </w:comment>
-  <w:comment w:id="15" w:author="Janine Nel" w:date="2010-02-09T20:33:00Z" w:initials="Janine">
+  <w:comment w:id="14" w:author="Janine Nel" w:date="2010-02-09T20:33:00Z" w:initials="Janine">
     <w:p>
       <w:pPr>
         <w:pStyle w:val="CommentText"/>
@@ -22896,7 +23084,7 @@
       </w:r>
     </w:p>
   </w:comment>
-  <w:comment w:id="16" w:author="Janine Nel" w:date="2010-02-09T20:02:00Z" w:initials="Janine">
+  <w:comment w:id="15" w:author="Janine Nel" w:date="2010-02-09T20:02:00Z" w:initials="Janine">
     <w:p>
       <w:pPr>
         <w:pStyle w:val="CommentText"/>
@@ -22917,7 +23105,7 @@
       </w:r>
     </w:p>
   </w:comment>
-  <w:comment w:id="17" w:author="Janine Nel" w:date="2010-02-09T20:03:00Z" w:initials="Janine">
+  <w:comment w:id="16" w:author="Janine Nel" w:date="2010-02-09T20:03:00Z" w:initials="Janine">
     <w:p>
       <w:pPr>
         <w:pStyle w:val="CommentText"/>
@@ -22938,7 +23126,7 @@
       </w:r>
     </w:p>
   </w:comment>
-  <w:comment w:id="18" w:author="Janine Nel" w:date="2010-02-09T20:28:00Z" w:initials="Janine">
+  <w:comment w:id="17" w:author="Janine Nel" w:date="2010-02-09T20:28:00Z" w:initials="Janine">
     <w:p>
       <w:pPr>
         <w:pStyle w:val="CommentText"/>
@@ -22967,7 +23155,7 @@
       </w:r>
     </w:p>
   </w:comment>
-  <w:comment w:id="19" w:author="Janine Nel" w:date="2010-02-09T20:36:00Z" w:initials="Janine">
+  <w:comment w:id="18" w:author="Janine Nel" w:date="2010-02-09T20:36:00Z" w:initials="Janine">
     <w:p>
       <w:pPr>
         <w:pStyle w:val="CommentText"/>
@@ -23013,7 +23201,7 @@
       </w:r>
     </w:p>
   </w:comment>
-  <w:comment w:id="20" w:author="Janine Nel" w:date="2010-02-09T20:37:00Z" w:initials="Janine">
+  <w:comment w:id="19" w:author="Janine Nel" w:date="2010-02-09T20:37:00Z" w:initials="Janine">
     <w:p>
       <w:pPr>
         <w:pStyle w:val="CommentText"/>
@@ -23040,7 +23228,7 @@
       </w:r>
     </w:p>
   </w:comment>
-  <w:comment w:id="21" w:author="Janine Nel" w:date="2010-02-09T20:39:00Z" w:initials="Janine">
+  <w:comment w:id="20" w:author="Janine Nel" w:date="2010-02-09T20:39:00Z" w:initials="Janine">
     <w:p>
       <w:pPr>
         <w:pStyle w:val="CommentText"/>
@@ -23103,7 +23291,7 @@
       </w:r>
     </w:p>
   </w:comment>
-  <w:comment w:id="22" w:author="Janine Nel" w:date="2010-02-09T20:44:00Z" w:initials="Janine">
+  <w:comment w:id="21" w:author="Janine Nel" w:date="2010-02-09T20:44:00Z" w:initials="Janine">
     <w:p>
       <w:pPr>
         <w:pStyle w:val="CommentText"/>
@@ -23230,7 +23418,7 @@
       </w:r>
     </w:p>
   </w:comment>
-  <w:comment w:id="23" w:author="Janine Nel" w:date="2010-02-09T20:33:00Z" w:initials="Janine">
+  <w:comment w:id="22" w:author="Janine Nel" w:date="2010-02-09T20:33:00Z" w:initials="Janine">
     <w:p>
       <w:pPr>
         <w:pStyle w:val="CommentText"/>
@@ -23251,7 +23439,7 @@
       </w:r>
     </w:p>
   </w:comment>
-  <w:comment w:id="24" w:author="Janine Nel" w:date="2010-02-09T20:02:00Z" w:initials="Janine">
+  <w:comment w:id="23" w:author="Janine Nel" w:date="2010-02-09T20:02:00Z" w:initials="Janine">
     <w:p>
       <w:pPr>
         <w:pStyle w:val="CommentText"/>
@@ -23272,7 +23460,7 @@
       </w:r>
     </w:p>
   </w:comment>
-  <w:comment w:id="25" w:author="Janine Nel" w:date="2010-02-09T20:03:00Z" w:initials="Janine">
+  <w:comment w:id="24" w:author="Janine Nel" w:date="2010-02-09T20:03:00Z" w:initials="Janine">
     <w:p>
       <w:pPr>
         <w:pStyle w:val="CommentText"/>
@@ -23293,7 +23481,7 @@
       </w:r>
     </w:p>
   </w:comment>
-  <w:comment w:id="26" w:author="Janine Nel" w:date="2010-02-09T20:28:00Z" w:initials="Janine">
+  <w:comment w:id="25" w:author="Janine Nel" w:date="2010-02-09T20:28:00Z" w:initials="Janine">
     <w:p>
       <w:pPr>
         <w:pStyle w:val="CommentText"/>
@@ -23322,7 +23510,7 @@
       </w:r>
     </w:p>
   </w:comment>
-  <w:comment w:id="27" w:author="Janine Nel" w:date="2010-02-09T20:36:00Z" w:initials="Janine">
+  <w:comment w:id="26" w:author="Janine Nel" w:date="2010-02-09T20:36:00Z" w:initials="Janine">
     <w:p>
       <w:pPr>
         <w:pStyle w:val="CommentText"/>
@@ -23368,7 +23556,7 @@
       </w:r>
     </w:p>
   </w:comment>
-  <w:comment w:id="28" w:author="Janine Nel" w:date="2010-02-09T20:37:00Z" w:initials="Janine">
+  <w:comment w:id="27" w:author="Janine Nel" w:date="2010-02-09T20:37:00Z" w:initials="Janine">
     <w:p>
       <w:pPr>
         <w:pStyle w:val="CommentText"/>
@@ -23395,7 +23583,7 @@
       </w:r>
     </w:p>
   </w:comment>
-  <w:comment w:id="29" w:author="Janine Nel" w:date="2010-02-09T20:39:00Z" w:initials="Janine">
+  <w:comment w:id="28" w:author="Janine Nel" w:date="2010-02-09T20:39:00Z" w:initials="Janine">
     <w:p>
       <w:pPr>
         <w:pStyle w:val="CommentText"/>
@@ -23458,7 +23646,7 @@
       </w:r>
     </w:p>
   </w:comment>
-  <w:comment w:id="30" w:author="Janine Nel" w:date="2010-02-09T20:44:00Z" w:initials="Janine">
+  <w:comment w:id="29" w:author="Janine Nel" w:date="2010-02-09T20:44:00Z" w:initials="Janine">
     <w:p>
       <w:pPr>
         <w:pStyle w:val="CommentText"/>
@@ -23585,7 +23773,7 @@
       </w:r>
     </w:p>
   </w:comment>
-  <w:comment w:id="31" w:author="Janine Nel" w:date="2010-02-09T20:33:00Z" w:initials="Janine">
+  <w:comment w:id="30" w:author="Janine Nel" w:date="2010-02-09T20:33:00Z" w:initials="Janine">
     <w:p>
       <w:pPr>
         <w:pStyle w:val="CommentText"/>
@@ -23606,7 +23794,7 @@
       </w:r>
     </w:p>
   </w:comment>
-  <w:comment w:id="32" w:author="Janine Nel" w:date="2010-02-09T20:02:00Z" w:initials="Janine">
+  <w:comment w:id="31" w:author="Janine Nel" w:date="2010-02-09T20:02:00Z" w:initials="Janine">
     <w:p>
       <w:pPr>
         <w:pStyle w:val="CommentText"/>
@@ -23627,7 +23815,7 @@
       </w:r>
     </w:p>
   </w:comment>
-  <w:comment w:id="33" w:author="Janine Nel" w:date="2010-02-09T20:03:00Z" w:initials="Janine">
+  <w:comment w:id="32" w:author="Janine Nel" w:date="2010-02-09T20:03:00Z" w:initials="Janine">
     <w:p>
       <w:pPr>
         <w:pStyle w:val="CommentText"/>
@@ -23648,7 +23836,7 @@
       </w:r>
     </w:p>
   </w:comment>
-  <w:comment w:id="34" w:author="Janine Nel" w:date="2010-02-09T20:28:00Z" w:initials="Janine">
+  <w:comment w:id="33" w:author="Janine Nel" w:date="2010-02-09T20:28:00Z" w:initials="Janine">
     <w:p>
       <w:pPr>
         <w:pStyle w:val="CommentText"/>
@@ -23677,7 +23865,7 @@
       </w:r>
     </w:p>
   </w:comment>
-  <w:comment w:id="35" w:author="Janine Nel" w:date="2010-02-09T20:36:00Z" w:initials="Janine">
+  <w:comment w:id="34" w:author="Janine Nel" w:date="2010-02-09T20:36:00Z" w:initials="Janine">
     <w:p>
       <w:pPr>
         <w:pStyle w:val="CommentText"/>
@@ -23723,7 +23911,7 @@
       </w:r>
     </w:p>
   </w:comment>
-  <w:comment w:id="36" w:author="Janine Nel" w:date="2010-02-09T20:37:00Z" w:initials="Janine">
+  <w:comment w:id="35" w:author="Janine Nel" w:date="2010-02-09T20:37:00Z" w:initials="Janine">
     <w:p>
       <w:pPr>
         <w:pStyle w:val="CommentText"/>
@@ -23750,7 +23938,7 @@
       </w:r>
     </w:p>
   </w:comment>
-  <w:comment w:id="37" w:author="Janine Nel" w:date="2010-02-09T20:39:00Z" w:initials="Janine">
+  <w:comment w:id="36" w:author="Janine Nel" w:date="2010-02-09T20:39:00Z" w:initials="Janine">
     <w:p>
       <w:pPr>
         <w:pStyle w:val="CommentText"/>
@@ -23813,7 +24001,7 @@
       </w:r>
     </w:p>
   </w:comment>
-  <w:comment w:id="38" w:author="Janine Nel" w:date="2010-02-09T20:44:00Z" w:initials="Janine">
+  <w:comment w:id="37" w:author="Janine Nel" w:date="2010-02-09T20:44:00Z" w:initials="Janine">
     <w:p>
       <w:pPr>
         <w:pStyle w:val="CommentText"/>
@@ -24349,7 +24537,7 @@
       </w:r>
     </w:p>
   </w:comment>
-  <w:comment w:id="45" w:author="Janine Nel" w:date="2010-02-09T19:35:00Z" w:initials="Janine">
+  <w:comment w:id="44" w:author="Janine Nel" w:date="2010-02-09T19:35:00Z" w:initials="Janine">
     <w:p>
       <w:pPr>
         <w:pStyle w:val="CommentText"/>
@@ -24386,7 +24574,7 @@
       </w:r>
     </w:p>
   </w:comment>
-  <w:comment w:id="47" w:author="Janine Nel" w:date="2010-02-09T19:42:00Z" w:initials="Janine">
+  <w:comment w:id="46" w:author="Janine Nel" w:date="2010-02-09T19:42:00Z" w:initials="Janine">
     <w:p>
       <w:pPr>
         <w:pStyle w:val="CommentText"/>
@@ -24421,7 +24609,7 @@
       <w:proofErr w:type="gramEnd"/>
     </w:p>
   </w:comment>
-  <w:comment w:id="49" w:author="Janine Nel" w:date="2010-02-09T19:36:00Z" w:initials="Janine">
+  <w:comment w:id="48" w:author="Janine Nel" w:date="2010-02-09T19:36:00Z" w:initials="Janine">
     <w:p>
       <w:pPr>
         <w:pStyle w:val="CommentText"/>
@@ -29993,15 +30181,6 @@
   </w:num>
   <w:num w:numId="42">
     <w:abstractNumId w:val="40"/>
-    <w:lvlOverride w:ilvl="0"/>
-    <w:lvlOverride w:ilvl="1"/>
-    <w:lvlOverride w:ilvl="2"/>
-    <w:lvlOverride w:ilvl="3"/>
-    <w:lvlOverride w:ilvl="4"/>
-    <w:lvlOverride w:ilvl="5"/>
-    <w:lvlOverride w:ilvl="6"/>
-    <w:lvlOverride w:ilvl="7"/>
-    <w:lvlOverride w:ilvl="8"/>
   </w:num>
   <w:numIdMacAtCleanup w:val="41"/>
 </w:numbering>
@@ -32057,7 +32236,7 @@
 </file>
 
 <file path=customXml/itemProps1.xml><?xml version="1.0" encoding="utf-8"?>
-<ds:datastoreItem xmlns:ds="http://schemas.openxmlformats.org/officeDocument/2006/customXml" ds:itemID="{63A657EB-0E27-440B-849C-57B99D8F0B61}">
+<ds:datastoreItem xmlns:ds="http://schemas.openxmlformats.org/officeDocument/2006/customXml" ds:itemID="{A5EAAB05-61EE-40CC-9FE3-1EDED4B3C9A7}">
   <ds:schemaRefs>
     <ds:schemaRef ds:uri="http://schemas.openxmlformats.org/officeDocument/2006/bibliography"/>
   </ds:schemaRefs>

</xml_diff>